<commit_message>
included two type of head titles
</commit_message>
<xml_diff>
--- a/dokumentace_riha_sopak.docx
+++ b/dokumentace_riha_sopak.docx
@@ -202,6 +202,7 @@
     </w:p>
     <w:p>
       <w:pPr>
+        <w:jc w:val="center"/>
         <w:rPr>
           <w:sz w:val="36"/>
           <w:szCs w:val="36"/>
@@ -211,14 +212,29 @@
     <w:p>
       <w:pPr>
         <w:rPr>
-          <w:sz w:val="28"/>
-          <w:szCs w:val="28"/>
+          <w:sz w:val="32"/>
+          <w:szCs w:val="32"/>
         </w:rPr>
       </w:pPr>
       <w:r>
         <w:rPr>
-          <w:sz w:val="28"/>
-          <w:szCs w:val="28"/>
+          <w:sz w:val="32"/>
+          <w:szCs w:val="32"/>
+        </w:rPr>
+        <w:t>Radim Říha, 221013</w:t>
+      </w:r>
+    </w:p>
+    <w:p>
+      <w:pPr>
+        <w:rPr>
+          <w:sz w:val="32"/>
+          <w:szCs w:val="32"/>
+        </w:rPr>
+      </w:pPr>
+      <w:r>
+        <w:rPr>
+          <w:sz w:val="32"/>
+          <w:szCs w:val="32"/>
         </w:rPr>
         <w:t>Petr Šopák, 221022</w:t>
       </w:r>
@@ -226,32 +242,1524 @@
     <w:p>
       <w:pPr>
         <w:rPr>
-          <w:sz w:val="28"/>
-          <w:szCs w:val="28"/>
+          <w:sz w:val="32"/>
+          <w:szCs w:val="32"/>
         </w:rPr>
       </w:pPr>
       <w:r>
         <w:rPr>
-          <w:sz w:val="28"/>
-          <w:szCs w:val="28"/>
-        </w:rPr>
-        <w:t>Radim Říha, 221013</w:t>
-      </w:r>
-    </w:p>
-    <w:p>
-      <w:pPr>
-        <w:rPr>
-          <w:sz w:val="28"/>
-          <w:szCs w:val="28"/>
-        </w:rPr>
-      </w:pPr>
-      <w:r>
-        <w:rPr>
-          <w:sz w:val="28"/>
-          <w:szCs w:val="28"/>
+          <w:sz w:val="32"/>
+          <w:szCs w:val="32"/>
         </w:rPr>
         <w:t>Brno, 2023</w:t>
       </w:r>
+    </w:p>
+    <w:tbl>
+      <w:tblPr>
+        <w:tblW w:w="9801" w:type="dxa"/>
+        <w:tblCellMar>
+          <w:top w:w="15" w:type="dxa"/>
+          <w:left w:w="70" w:type="dxa"/>
+          <w:right w:w="70" w:type="dxa"/>
+        </w:tblCellMar>
+        <w:tblLook w:val="04A0" w:firstRow="1" w:lastRow="0" w:firstColumn="1" w:lastColumn="0" w:noHBand="0" w:noVBand="1"/>
+      </w:tblPr>
+      <w:tblGrid>
+        <w:gridCol w:w="960"/>
+        <w:gridCol w:w="960"/>
+        <w:gridCol w:w="960"/>
+        <w:gridCol w:w="960"/>
+        <w:gridCol w:w="960"/>
+        <w:gridCol w:w="4800"/>
+        <w:gridCol w:w="201"/>
+      </w:tblGrid>
+      <w:tr>
+        <w:trPr>
+          <w:gridAfter w:val="1"/>
+          <w:wAfter w:w="201" w:type="dxa"/>
+          <w:trHeight w:val="288"/>
+        </w:trPr>
+        <w:tc>
+          <w:tcPr>
+            <w:tcW w:w="960" w:type="dxa"/>
+            <w:tcBorders>
+              <w:top w:val="single" w:sz="4" w:space="0" w:color="auto"/>
+              <w:left w:val="single" w:sz="4" w:space="0" w:color="auto"/>
+              <w:bottom w:val="nil"/>
+              <w:right w:val="nil"/>
+            </w:tcBorders>
+            <w:shd w:val="clear" w:color="auto" w:fill="auto"/>
+            <w:noWrap/>
+            <w:vAlign w:val="bottom"/>
+            <w:hideMark/>
+          </w:tcPr>
+          <w:p>
+            <w:pPr>
+              <w:spacing w:after="0" w:line="240" w:lineRule="auto"/>
+              <w:rPr>
+                <w:rFonts w:ascii="Calibri" w:eastAsia="Times New Roman" w:hAnsi="Calibri" w:cs="Calibri"/>
+                <w:color w:val="000000"/>
+                <w:kern w:val="0"/>
+                <w:lang w:eastAsia="cs-CZ"/>
+                <w14:ligatures w14:val="none"/>
+              </w:rPr>
+            </w:pPr>
+            <w:r>
+              <w:rPr>
+                <w:rFonts w:ascii="Calibri" w:eastAsia="Times New Roman" w:hAnsi="Calibri" w:cs="Calibri"/>
+                <w:color w:val="000000"/>
+                <w:kern w:val="0"/>
+                <w:lang w:eastAsia="cs-CZ"/>
+                <w14:ligatures w14:val="none"/>
+              </w:rPr>
+              <w:lastRenderedPageBreak/>
+              <w:t> </w:t>
+            </w:r>
+          </w:p>
+        </w:tc>
+        <w:tc>
+          <w:tcPr>
+            <w:tcW w:w="960" w:type="dxa"/>
+            <w:tcBorders>
+              <w:top w:val="single" w:sz="4" w:space="0" w:color="auto"/>
+              <w:left w:val="nil"/>
+              <w:bottom w:val="nil"/>
+              <w:right w:val="nil"/>
+            </w:tcBorders>
+            <w:shd w:val="clear" w:color="auto" w:fill="auto"/>
+            <w:noWrap/>
+            <w:vAlign w:val="bottom"/>
+            <w:hideMark/>
+          </w:tcPr>
+          <w:p>
+            <w:pPr>
+              <w:spacing w:after="0" w:line="240" w:lineRule="auto"/>
+              <w:rPr>
+                <w:rFonts w:ascii="Calibri" w:eastAsia="Times New Roman" w:hAnsi="Calibri" w:cs="Calibri"/>
+                <w:color w:val="000000"/>
+                <w:kern w:val="0"/>
+                <w:lang w:eastAsia="cs-CZ"/>
+                <w14:ligatures w14:val="none"/>
+              </w:rPr>
+            </w:pPr>
+            <w:r>
+              <w:rPr>
+                <w:rFonts w:ascii="Calibri" w:eastAsia="Times New Roman" w:hAnsi="Calibri" w:cs="Calibri"/>
+                <w:color w:val="000000"/>
+                <w:kern w:val="0"/>
+                <w:lang w:eastAsia="cs-CZ"/>
+                <w14:ligatures w14:val="none"/>
+              </w:rPr>
+              <w:t> </w:t>
+            </w:r>
+          </w:p>
+        </w:tc>
+        <w:tc>
+          <w:tcPr>
+            <w:tcW w:w="960" w:type="dxa"/>
+            <w:tcBorders>
+              <w:top w:val="single" w:sz="4" w:space="0" w:color="auto"/>
+              <w:left w:val="nil"/>
+              <w:bottom w:val="nil"/>
+              <w:right w:val="nil"/>
+            </w:tcBorders>
+            <w:shd w:val="clear" w:color="auto" w:fill="auto"/>
+            <w:noWrap/>
+            <w:vAlign w:val="bottom"/>
+            <w:hideMark/>
+          </w:tcPr>
+          <w:p>
+            <w:pPr>
+              <w:spacing w:after="0" w:line="240" w:lineRule="auto"/>
+              <w:rPr>
+                <w:rFonts w:ascii="Calibri" w:eastAsia="Times New Roman" w:hAnsi="Calibri" w:cs="Calibri"/>
+                <w:color w:val="000000"/>
+                <w:kern w:val="0"/>
+                <w:lang w:eastAsia="cs-CZ"/>
+                <w14:ligatures w14:val="none"/>
+              </w:rPr>
+            </w:pPr>
+            <w:r>
+              <w:rPr>
+                <w:rFonts w:ascii="Calibri" w:eastAsia="Times New Roman" w:hAnsi="Calibri" w:cs="Calibri"/>
+                <w:color w:val="000000"/>
+                <w:kern w:val="0"/>
+                <w:lang w:eastAsia="cs-CZ"/>
+                <w14:ligatures w14:val="none"/>
+              </w:rPr>
+              <w:t> </w:t>
+            </w:r>
+          </w:p>
+        </w:tc>
+        <w:tc>
+          <w:tcPr>
+            <w:tcW w:w="960" w:type="dxa"/>
+            <w:tcBorders>
+              <w:top w:val="single" w:sz="4" w:space="0" w:color="auto"/>
+              <w:left w:val="nil"/>
+              <w:bottom w:val="nil"/>
+              <w:right w:val="nil"/>
+            </w:tcBorders>
+            <w:shd w:val="clear" w:color="auto" w:fill="auto"/>
+            <w:noWrap/>
+            <w:vAlign w:val="bottom"/>
+            <w:hideMark/>
+          </w:tcPr>
+          <w:p>
+            <w:pPr>
+              <w:spacing w:after="0" w:line="240" w:lineRule="auto"/>
+              <w:rPr>
+                <w:rFonts w:ascii="Calibri" w:eastAsia="Times New Roman" w:hAnsi="Calibri" w:cs="Calibri"/>
+                <w:color w:val="000000"/>
+                <w:kern w:val="0"/>
+                <w:lang w:eastAsia="cs-CZ"/>
+                <w14:ligatures w14:val="none"/>
+              </w:rPr>
+            </w:pPr>
+            <w:r>
+              <w:rPr>
+                <w:rFonts w:ascii="Calibri" w:eastAsia="Times New Roman" w:hAnsi="Calibri" w:cs="Calibri"/>
+                <w:color w:val="000000"/>
+                <w:kern w:val="0"/>
+                <w:lang w:eastAsia="cs-CZ"/>
+                <w14:ligatures w14:val="none"/>
+              </w:rPr>
+              <w:t> </w:t>
+            </w:r>
+          </w:p>
+        </w:tc>
+        <w:tc>
+          <w:tcPr>
+            <w:tcW w:w="960" w:type="dxa"/>
+            <w:tcBorders>
+              <w:top w:val="single" w:sz="4" w:space="0" w:color="auto"/>
+              <w:left w:val="nil"/>
+              <w:bottom w:val="nil"/>
+              <w:right w:val="nil"/>
+            </w:tcBorders>
+            <w:shd w:val="clear" w:color="auto" w:fill="auto"/>
+            <w:noWrap/>
+            <w:vAlign w:val="bottom"/>
+            <w:hideMark/>
+          </w:tcPr>
+          <w:p>
+            <w:pPr>
+              <w:spacing w:after="0" w:line="240" w:lineRule="auto"/>
+              <w:rPr>
+                <w:rFonts w:ascii="Calibri" w:eastAsia="Times New Roman" w:hAnsi="Calibri" w:cs="Calibri"/>
+                <w:color w:val="000000"/>
+                <w:kern w:val="0"/>
+                <w:lang w:eastAsia="cs-CZ"/>
+                <w14:ligatures w14:val="none"/>
+              </w:rPr>
+            </w:pPr>
+            <w:r>
+              <w:rPr>
+                <w:rFonts w:ascii="Calibri" w:eastAsia="Times New Roman" w:hAnsi="Calibri" w:cs="Calibri"/>
+                <w:color w:val="000000"/>
+                <w:kern w:val="0"/>
+                <w:lang w:eastAsia="cs-CZ"/>
+                <w14:ligatures w14:val="none"/>
+              </w:rPr>
+              <w:t> </w:t>
+            </w:r>
+          </w:p>
+        </w:tc>
+        <w:tc>
+          <w:tcPr>
+            <w:tcW w:w="4800" w:type="dxa"/>
+            <w:tcBorders>
+              <w:top w:val="single" w:sz="4" w:space="0" w:color="auto"/>
+              <w:left w:val="single" w:sz="4" w:space="0" w:color="auto"/>
+              <w:right w:val="single" w:sz="4" w:space="0" w:color="000000"/>
+            </w:tcBorders>
+            <w:shd w:val="clear" w:color="auto" w:fill="auto"/>
+            <w:noWrap/>
+            <w:vAlign w:val="center"/>
+            <w:hideMark/>
+          </w:tcPr>
+          <w:p>
+            <w:pPr>
+              <w:spacing w:after="0" w:line="240" w:lineRule="auto"/>
+              <w:rPr>
+                <w:rFonts w:ascii="Calibri" w:eastAsia="Times New Roman" w:hAnsi="Calibri" w:cs="Calibri"/>
+                <w:color w:val="000000"/>
+                <w:kern w:val="0"/>
+                <w:lang w:eastAsia="cs-CZ"/>
+                <w14:ligatures w14:val="none"/>
+              </w:rPr>
+            </w:pPr>
+            <w:r>
+              <w:rPr>
+                <w:rFonts w:ascii="Calibri" w:eastAsia="Times New Roman" w:hAnsi="Calibri" w:cs="Calibri"/>
+                <w:color w:val="000000"/>
+                <w:kern w:val="0"/>
+                <w:lang w:eastAsia="cs-CZ"/>
+                <w14:ligatures w14:val="none"/>
+              </w:rPr>
+              <w:t>Předmět:</w:t>
+            </w:r>
+          </w:p>
+        </w:tc>
+      </w:tr>
+      <w:tr>
+        <w:trPr>
+          <w:gridAfter w:val="1"/>
+          <w:wAfter w:w="201" w:type="dxa"/>
+          <w:trHeight w:val="288"/>
+        </w:trPr>
+        <w:tc>
+          <w:tcPr>
+            <w:tcW w:w="960" w:type="dxa"/>
+            <w:tcBorders>
+              <w:top w:val="nil"/>
+              <w:left w:val="single" w:sz="4" w:space="0" w:color="auto"/>
+              <w:bottom w:val="nil"/>
+              <w:right w:val="nil"/>
+            </w:tcBorders>
+            <w:shd w:val="clear" w:color="auto" w:fill="auto"/>
+            <w:noWrap/>
+            <w:vAlign w:val="bottom"/>
+            <w:hideMark/>
+          </w:tcPr>
+          <w:p>
+            <w:pPr>
+              <w:spacing w:after="0" w:line="240" w:lineRule="auto"/>
+              <w:rPr>
+                <w:rFonts w:ascii="Calibri" w:eastAsia="Times New Roman" w:hAnsi="Calibri" w:cs="Calibri"/>
+                <w:color w:val="000000"/>
+                <w:kern w:val="0"/>
+                <w:lang w:eastAsia="cs-CZ"/>
+                <w14:ligatures w14:val="none"/>
+              </w:rPr>
+            </w:pPr>
+            <w:r>
+              <w:rPr>
+                <w:rFonts w:ascii="Calibri" w:eastAsia="Times New Roman" w:hAnsi="Calibri" w:cs="Calibri"/>
+                <w:color w:val="000000"/>
+                <w:kern w:val="0"/>
+                <w:lang w:eastAsia="cs-CZ"/>
+                <w14:ligatures w14:val="none"/>
+              </w:rPr>
+              <w:t> </w:t>
+            </w:r>
+          </w:p>
+        </w:tc>
+        <w:tc>
+          <w:tcPr>
+            <w:tcW w:w="960" w:type="dxa"/>
+            <w:tcBorders>
+              <w:top w:val="nil"/>
+              <w:left w:val="nil"/>
+              <w:bottom w:val="nil"/>
+              <w:right w:val="nil"/>
+            </w:tcBorders>
+            <w:shd w:val="clear" w:color="auto" w:fill="auto"/>
+            <w:noWrap/>
+            <w:vAlign w:val="bottom"/>
+            <w:hideMark/>
+          </w:tcPr>
+          <w:p>
+            <w:pPr>
+              <w:spacing w:after="0" w:line="240" w:lineRule="auto"/>
+              <w:rPr>
+                <w:rFonts w:ascii="Calibri" w:eastAsia="Times New Roman" w:hAnsi="Calibri" w:cs="Calibri"/>
+                <w:color w:val="000000"/>
+                <w:kern w:val="0"/>
+                <w:lang w:eastAsia="cs-CZ"/>
+                <w14:ligatures w14:val="none"/>
+              </w:rPr>
+            </w:pPr>
+          </w:p>
+        </w:tc>
+        <w:tc>
+          <w:tcPr>
+            <w:tcW w:w="960" w:type="dxa"/>
+            <w:tcBorders>
+              <w:top w:val="nil"/>
+              <w:left w:val="nil"/>
+              <w:bottom w:val="nil"/>
+              <w:right w:val="nil"/>
+            </w:tcBorders>
+            <w:shd w:val="clear" w:color="auto" w:fill="auto"/>
+            <w:noWrap/>
+            <w:vAlign w:val="bottom"/>
+            <w:hideMark/>
+          </w:tcPr>
+          <w:p>
+            <w:pPr>
+              <w:spacing w:after="0" w:line="240" w:lineRule="auto"/>
+              <w:rPr>
+                <w:rFonts w:ascii="Times New Roman" w:eastAsia="Times New Roman" w:hAnsi="Times New Roman" w:cs="Times New Roman"/>
+                <w:kern w:val="0"/>
+                <w:sz w:val="20"/>
+                <w:szCs w:val="20"/>
+                <w:lang w:eastAsia="cs-CZ"/>
+                <w14:ligatures w14:val="none"/>
+              </w:rPr>
+            </w:pPr>
+          </w:p>
+        </w:tc>
+        <w:tc>
+          <w:tcPr>
+            <w:tcW w:w="960" w:type="dxa"/>
+            <w:tcBorders>
+              <w:top w:val="nil"/>
+              <w:left w:val="nil"/>
+              <w:bottom w:val="nil"/>
+              <w:right w:val="nil"/>
+            </w:tcBorders>
+            <w:shd w:val="clear" w:color="auto" w:fill="auto"/>
+            <w:noWrap/>
+            <w:vAlign w:val="bottom"/>
+            <w:hideMark/>
+          </w:tcPr>
+          <w:p>
+            <w:pPr>
+              <w:spacing w:after="0" w:line="240" w:lineRule="auto"/>
+              <w:rPr>
+                <w:rFonts w:ascii="Times New Roman" w:eastAsia="Times New Roman" w:hAnsi="Times New Roman" w:cs="Times New Roman"/>
+                <w:kern w:val="0"/>
+                <w:sz w:val="20"/>
+                <w:szCs w:val="20"/>
+                <w:lang w:eastAsia="cs-CZ"/>
+                <w14:ligatures w14:val="none"/>
+              </w:rPr>
+            </w:pPr>
+          </w:p>
+        </w:tc>
+        <w:tc>
+          <w:tcPr>
+            <w:tcW w:w="960" w:type="dxa"/>
+            <w:tcBorders>
+              <w:top w:val="nil"/>
+              <w:left w:val="nil"/>
+              <w:bottom w:val="nil"/>
+              <w:right w:val="nil"/>
+            </w:tcBorders>
+            <w:shd w:val="clear" w:color="auto" w:fill="auto"/>
+            <w:noWrap/>
+            <w:vAlign w:val="bottom"/>
+            <w:hideMark/>
+          </w:tcPr>
+          <w:p>
+            <w:pPr>
+              <w:spacing w:after="0" w:line="240" w:lineRule="auto"/>
+              <w:rPr>
+                <w:rFonts w:ascii="Times New Roman" w:eastAsia="Times New Roman" w:hAnsi="Times New Roman" w:cs="Times New Roman"/>
+                <w:kern w:val="0"/>
+                <w:sz w:val="20"/>
+                <w:szCs w:val="20"/>
+                <w:lang w:eastAsia="cs-CZ"/>
+                <w14:ligatures w14:val="none"/>
+              </w:rPr>
+            </w:pPr>
+          </w:p>
+        </w:tc>
+        <w:tc>
+          <w:tcPr>
+            <w:tcW w:w="4800" w:type="dxa"/>
+            <w:vMerge w:val="restart"/>
+            <w:tcBorders>
+              <w:top w:val="nil"/>
+              <w:left w:val="single" w:sz="4" w:space="0" w:color="auto"/>
+              <w:bottom w:val="single" w:sz="4" w:space="0" w:color="auto"/>
+              <w:right w:val="single" w:sz="4" w:space="0" w:color="auto"/>
+            </w:tcBorders>
+            <w:shd w:val="clear" w:color="auto" w:fill="auto"/>
+            <w:noWrap/>
+            <w:vAlign w:val="center"/>
+            <w:hideMark/>
+          </w:tcPr>
+          <w:p>
+            <w:pPr>
+              <w:spacing w:after="0" w:line="240" w:lineRule="auto"/>
+              <w:jc w:val="center"/>
+              <w:rPr>
+                <w:rFonts w:ascii="Calibri" w:eastAsia="Times New Roman" w:hAnsi="Calibri" w:cs="Calibri"/>
+                <w:b/>
+                <w:bCs/>
+                <w:color w:val="000000"/>
+                <w:kern w:val="0"/>
+                <w:sz w:val="36"/>
+                <w:szCs w:val="36"/>
+                <w:lang w:eastAsia="cs-CZ"/>
+                <w14:ligatures w14:val="none"/>
+              </w:rPr>
+            </w:pPr>
+            <w:r>
+              <w:rPr>
+                <w:rFonts w:ascii="Calibri" w:eastAsia="Times New Roman" w:hAnsi="Calibri" w:cs="Calibri"/>
+                <w:b/>
+                <w:bCs/>
+                <w:color w:val="000000"/>
+                <w:kern w:val="0"/>
+                <w:sz w:val="36"/>
+                <w:szCs w:val="36"/>
+                <w:lang w:eastAsia="cs-CZ"/>
+                <w14:ligatures w14:val="none"/>
+              </w:rPr>
+              <w:t>M</w:t>
+            </w:r>
+            <w:r>
+              <w:rPr>
+                <w:rFonts w:ascii="Calibri" w:eastAsia="Times New Roman" w:hAnsi="Calibri" w:cs="Calibri"/>
+                <w:b/>
+                <w:bCs/>
+                <w:color w:val="000000"/>
+                <w:kern w:val="0"/>
+                <w:sz w:val="36"/>
+                <w:szCs w:val="36"/>
+                <w:lang w:eastAsia="cs-CZ"/>
+                <w14:ligatures w14:val="none"/>
+              </w:rPr>
+              <w:t>PC-AUP</w:t>
+            </w:r>
+          </w:p>
+        </w:tc>
+      </w:tr>
+      <w:tr>
+        <w:trPr>
+          <w:gridAfter w:val="1"/>
+          <w:wAfter w:w="201" w:type="dxa"/>
+          <w:trHeight w:val="288"/>
+        </w:trPr>
+        <w:tc>
+          <w:tcPr>
+            <w:tcW w:w="960" w:type="dxa"/>
+            <w:tcBorders>
+              <w:top w:val="nil"/>
+              <w:left w:val="single" w:sz="4" w:space="0" w:color="auto"/>
+              <w:bottom w:val="nil"/>
+              <w:right w:val="nil"/>
+            </w:tcBorders>
+            <w:shd w:val="clear" w:color="auto" w:fill="auto"/>
+            <w:noWrap/>
+            <w:vAlign w:val="bottom"/>
+            <w:hideMark/>
+          </w:tcPr>
+          <w:p>
+            <w:pPr>
+              <w:spacing w:after="0" w:line="240" w:lineRule="auto"/>
+              <w:rPr>
+                <w:rFonts w:ascii="Calibri" w:eastAsia="Times New Roman" w:hAnsi="Calibri" w:cs="Calibri"/>
+                <w:color w:val="000000"/>
+                <w:kern w:val="0"/>
+                <w:lang w:eastAsia="cs-CZ"/>
+                <w14:ligatures w14:val="none"/>
+              </w:rPr>
+            </w:pPr>
+            <w:r>
+              <w:rPr>
+                <w:rFonts w:ascii="Calibri" w:eastAsia="Times New Roman" w:hAnsi="Calibri" w:cs="Calibri"/>
+                <w:color w:val="000000"/>
+                <w:kern w:val="0"/>
+                <w:lang w:eastAsia="cs-CZ"/>
+                <w14:ligatures w14:val="none"/>
+              </w:rPr>
+              <w:t> </w:t>
+            </w:r>
+          </w:p>
+        </w:tc>
+        <w:tc>
+          <w:tcPr>
+            <w:tcW w:w="960" w:type="dxa"/>
+            <w:tcBorders>
+              <w:top w:val="nil"/>
+              <w:left w:val="nil"/>
+              <w:bottom w:val="nil"/>
+              <w:right w:val="nil"/>
+            </w:tcBorders>
+            <w:shd w:val="clear" w:color="auto" w:fill="auto"/>
+            <w:noWrap/>
+            <w:vAlign w:val="bottom"/>
+            <w:hideMark/>
+          </w:tcPr>
+          <w:p>
+            <w:pPr>
+              <w:spacing w:after="0" w:line="240" w:lineRule="auto"/>
+              <w:rPr>
+                <w:rFonts w:ascii="Calibri" w:eastAsia="Times New Roman" w:hAnsi="Calibri" w:cs="Calibri"/>
+                <w:color w:val="000000"/>
+                <w:kern w:val="0"/>
+                <w:lang w:eastAsia="cs-CZ"/>
+                <w14:ligatures w14:val="none"/>
+              </w:rPr>
+            </w:pPr>
+          </w:p>
+        </w:tc>
+        <w:tc>
+          <w:tcPr>
+            <w:tcW w:w="960" w:type="dxa"/>
+            <w:tcBorders>
+              <w:top w:val="nil"/>
+              <w:left w:val="nil"/>
+              <w:bottom w:val="nil"/>
+              <w:right w:val="nil"/>
+            </w:tcBorders>
+            <w:shd w:val="clear" w:color="auto" w:fill="auto"/>
+            <w:noWrap/>
+            <w:vAlign w:val="bottom"/>
+            <w:hideMark/>
+          </w:tcPr>
+          <w:p>
+            <w:pPr>
+              <w:spacing w:after="0" w:line="240" w:lineRule="auto"/>
+              <w:rPr>
+                <w:rFonts w:ascii="Times New Roman" w:eastAsia="Times New Roman" w:hAnsi="Times New Roman" w:cs="Times New Roman"/>
+                <w:kern w:val="0"/>
+                <w:sz w:val="20"/>
+                <w:szCs w:val="20"/>
+                <w:lang w:eastAsia="cs-CZ"/>
+                <w14:ligatures w14:val="none"/>
+              </w:rPr>
+            </w:pPr>
+          </w:p>
+        </w:tc>
+        <w:tc>
+          <w:tcPr>
+            <w:tcW w:w="960" w:type="dxa"/>
+            <w:tcBorders>
+              <w:top w:val="nil"/>
+              <w:left w:val="nil"/>
+              <w:bottom w:val="nil"/>
+              <w:right w:val="nil"/>
+            </w:tcBorders>
+            <w:shd w:val="clear" w:color="auto" w:fill="auto"/>
+            <w:noWrap/>
+            <w:vAlign w:val="bottom"/>
+            <w:hideMark/>
+          </w:tcPr>
+          <w:p>
+            <w:pPr>
+              <w:spacing w:after="0" w:line="240" w:lineRule="auto"/>
+              <w:rPr>
+                <w:rFonts w:ascii="Times New Roman" w:eastAsia="Times New Roman" w:hAnsi="Times New Roman" w:cs="Times New Roman"/>
+                <w:kern w:val="0"/>
+                <w:sz w:val="20"/>
+                <w:szCs w:val="20"/>
+                <w:lang w:eastAsia="cs-CZ"/>
+                <w14:ligatures w14:val="none"/>
+              </w:rPr>
+            </w:pPr>
+          </w:p>
+        </w:tc>
+        <w:tc>
+          <w:tcPr>
+            <w:tcW w:w="960" w:type="dxa"/>
+            <w:tcBorders>
+              <w:top w:val="nil"/>
+              <w:left w:val="nil"/>
+              <w:bottom w:val="nil"/>
+              <w:right w:val="single" w:sz="4" w:space="0" w:color="auto"/>
+            </w:tcBorders>
+            <w:shd w:val="clear" w:color="auto" w:fill="auto"/>
+            <w:noWrap/>
+            <w:vAlign w:val="bottom"/>
+            <w:hideMark/>
+          </w:tcPr>
+          <w:p>
+            <w:pPr>
+              <w:spacing w:after="0" w:line="240" w:lineRule="auto"/>
+              <w:rPr>
+                <w:rFonts w:ascii="Times New Roman" w:eastAsia="Times New Roman" w:hAnsi="Times New Roman" w:cs="Times New Roman"/>
+                <w:kern w:val="0"/>
+                <w:sz w:val="20"/>
+                <w:szCs w:val="20"/>
+                <w:lang w:eastAsia="cs-CZ"/>
+                <w14:ligatures w14:val="none"/>
+              </w:rPr>
+            </w:pPr>
+            <w:r>
+              <w:rPr>
+                <w:noProof/>
+              </w:rPr>
+              <w:drawing>
+                <wp:anchor distT="0" distB="0" distL="114300" distR="114300" simplePos="0" relativeHeight="251658240" behindDoc="0" locked="0" layoutInCell="1" allowOverlap="1" wp14:anchorId="0D68E005" wp14:editId="7B011C5A">
+                  <wp:simplePos x="0" y="0"/>
+                  <wp:positionH relativeFrom="column">
+                    <wp:posOffset>-2451100</wp:posOffset>
+                  </wp:positionH>
+                  <wp:positionV relativeFrom="paragraph">
+                    <wp:posOffset>-356235</wp:posOffset>
+                  </wp:positionV>
+                  <wp:extent cx="2963545" cy="1038860"/>
+                  <wp:effectExtent l="0" t="0" r="8255" b="8890"/>
+                  <wp:wrapNone/>
+                  <wp:docPr id="2" name="Obrázek 1" descr="Obsah obrázku text, Písmo, symbol, červená&#10;&#10;Popis byl vytvořen automaticky">
+                    <a:extLst xmlns:a="http://schemas.openxmlformats.org/drawingml/2006/main">
+                      <a:ext uri="{FF2B5EF4-FFF2-40B4-BE49-F238E27FC236}">
+                        <a16:creationId xmlns:a16="http://schemas.microsoft.com/office/drawing/2014/main" id="{4F9A89FE-257B-E710-DA97-4BF48AA2E113}"/>
+                      </a:ext>
+                    </a:extLst>
+                  </wp:docPr>
+                  <wp:cNvGraphicFramePr>
+                    <a:graphicFrameLocks xmlns:a="http://schemas.openxmlformats.org/drawingml/2006/main" noChangeAspect="1"/>
+                  </wp:cNvGraphicFramePr>
+                  <a:graphic xmlns:a="http://schemas.openxmlformats.org/drawingml/2006/main">
+                    <a:graphicData uri="http://schemas.openxmlformats.org/drawingml/2006/picture">
+                      <pic:pic xmlns:pic="http://schemas.openxmlformats.org/drawingml/2006/picture">
+                        <pic:nvPicPr>
+                          <pic:cNvPr id="2" name="Obrázek 1" descr="Obsah obrázku text, Písmo, symbol, červená&#10;&#10;Popis byl vytvořen automaticky">
+                            <a:extLst>
+                              <a:ext uri="{FF2B5EF4-FFF2-40B4-BE49-F238E27FC236}">
+                                <a16:creationId xmlns:a16="http://schemas.microsoft.com/office/drawing/2014/main" id="{4F9A89FE-257B-E710-DA97-4BF48AA2E113}"/>
+                              </a:ext>
+                            </a:extLst>
+                          </pic:cNvPr>
+                          <pic:cNvPicPr>
+                            <a:picLocks noChangeAspect="1"/>
+                          </pic:cNvPicPr>
+                        </pic:nvPicPr>
+                        <pic:blipFill>
+                          <a:blip r:embed="rId4">
+                            <a:extLst>
+                              <a:ext uri="{28A0092B-C50C-407E-A947-70E740481C1C}">
+                                <a14:useLocalDpi xmlns:a14="http://schemas.microsoft.com/office/drawing/2010/main" val="0"/>
+                              </a:ext>
+                            </a:extLst>
+                          </a:blip>
+                          <a:stretch>
+                            <a:fillRect/>
+                          </a:stretch>
+                        </pic:blipFill>
+                        <pic:spPr>
+                          <a:xfrm>
+                            <a:off x="0" y="0"/>
+                            <a:ext cx="2963545" cy="1038860"/>
+                          </a:xfrm>
+                          <a:prstGeom prst="rect">
+                            <a:avLst/>
+                          </a:prstGeom>
+                        </pic:spPr>
+                      </pic:pic>
+                    </a:graphicData>
+                  </a:graphic>
+                  <wp14:sizeRelH relativeFrom="margin">
+                    <wp14:pctWidth>0</wp14:pctWidth>
+                  </wp14:sizeRelH>
+                  <wp14:sizeRelV relativeFrom="margin">
+                    <wp14:pctHeight>0</wp14:pctHeight>
+                  </wp14:sizeRelV>
+                </wp:anchor>
+              </w:drawing>
+            </w:r>
+          </w:p>
+        </w:tc>
+        <w:tc>
+          <w:tcPr>
+            <w:tcW w:w="4800" w:type="dxa"/>
+            <w:vMerge/>
+            <w:tcBorders>
+              <w:top w:val="single" w:sz="4" w:space="0" w:color="000000"/>
+              <w:left w:val="single" w:sz="4" w:space="0" w:color="auto"/>
+              <w:bottom w:val="single" w:sz="4" w:space="0" w:color="auto"/>
+              <w:right w:val="single" w:sz="4" w:space="0" w:color="auto"/>
+            </w:tcBorders>
+            <w:vAlign w:val="center"/>
+            <w:hideMark/>
+          </w:tcPr>
+          <w:p>
+            <w:pPr>
+              <w:spacing w:after="0" w:line="240" w:lineRule="auto"/>
+              <w:rPr>
+                <w:rFonts w:ascii="Calibri" w:eastAsia="Times New Roman" w:hAnsi="Calibri" w:cs="Calibri"/>
+                <w:b/>
+                <w:bCs/>
+                <w:color w:val="000000"/>
+                <w:kern w:val="0"/>
+                <w:sz w:val="36"/>
+                <w:szCs w:val="36"/>
+                <w:lang w:eastAsia="cs-CZ"/>
+                <w14:ligatures w14:val="none"/>
+              </w:rPr>
+            </w:pPr>
+          </w:p>
+        </w:tc>
+      </w:tr>
+      <w:tr>
+        <w:trPr>
+          <w:gridAfter w:val="1"/>
+          <w:wAfter w:w="201" w:type="dxa"/>
+          <w:trHeight w:val="288"/>
+        </w:trPr>
+        <w:tc>
+          <w:tcPr>
+            <w:tcW w:w="960" w:type="dxa"/>
+            <w:tcBorders>
+              <w:top w:val="nil"/>
+              <w:left w:val="single" w:sz="4" w:space="0" w:color="auto"/>
+              <w:bottom w:val="nil"/>
+              <w:right w:val="nil"/>
+            </w:tcBorders>
+            <w:shd w:val="clear" w:color="auto" w:fill="auto"/>
+            <w:noWrap/>
+            <w:vAlign w:val="bottom"/>
+            <w:hideMark/>
+          </w:tcPr>
+          <w:p>
+            <w:pPr>
+              <w:spacing w:after="0" w:line="240" w:lineRule="auto"/>
+              <w:rPr>
+                <w:rFonts w:ascii="Calibri" w:eastAsia="Times New Roman" w:hAnsi="Calibri" w:cs="Calibri"/>
+                <w:color w:val="000000"/>
+                <w:kern w:val="0"/>
+                <w:lang w:eastAsia="cs-CZ"/>
+                <w14:ligatures w14:val="none"/>
+              </w:rPr>
+            </w:pPr>
+            <w:r>
+              <w:rPr>
+                <w:rFonts w:ascii="Calibri" w:eastAsia="Times New Roman" w:hAnsi="Calibri" w:cs="Calibri"/>
+                <w:color w:val="000000"/>
+                <w:kern w:val="0"/>
+                <w:lang w:eastAsia="cs-CZ"/>
+                <w14:ligatures w14:val="none"/>
+              </w:rPr>
+              <w:t> </w:t>
+            </w:r>
+          </w:p>
+        </w:tc>
+        <w:tc>
+          <w:tcPr>
+            <w:tcW w:w="960" w:type="dxa"/>
+            <w:tcBorders>
+              <w:top w:val="nil"/>
+              <w:left w:val="nil"/>
+              <w:bottom w:val="nil"/>
+              <w:right w:val="nil"/>
+            </w:tcBorders>
+            <w:shd w:val="clear" w:color="auto" w:fill="auto"/>
+            <w:noWrap/>
+            <w:vAlign w:val="bottom"/>
+            <w:hideMark/>
+          </w:tcPr>
+          <w:p>
+            <w:pPr>
+              <w:spacing w:after="0" w:line="240" w:lineRule="auto"/>
+              <w:rPr>
+                <w:rFonts w:ascii="Calibri" w:eastAsia="Times New Roman" w:hAnsi="Calibri" w:cs="Calibri"/>
+                <w:color w:val="000000"/>
+                <w:kern w:val="0"/>
+                <w:lang w:eastAsia="cs-CZ"/>
+                <w14:ligatures w14:val="none"/>
+              </w:rPr>
+            </w:pPr>
+          </w:p>
+        </w:tc>
+        <w:tc>
+          <w:tcPr>
+            <w:tcW w:w="960" w:type="dxa"/>
+            <w:tcBorders>
+              <w:top w:val="nil"/>
+              <w:left w:val="nil"/>
+              <w:bottom w:val="nil"/>
+              <w:right w:val="nil"/>
+            </w:tcBorders>
+            <w:shd w:val="clear" w:color="auto" w:fill="auto"/>
+            <w:noWrap/>
+            <w:vAlign w:val="bottom"/>
+            <w:hideMark/>
+          </w:tcPr>
+          <w:p>
+            <w:pPr>
+              <w:spacing w:after="0" w:line="240" w:lineRule="auto"/>
+              <w:rPr>
+                <w:rFonts w:ascii="Times New Roman" w:eastAsia="Times New Roman" w:hAnsi="Times New Roman" w:cs="Times New Roman"/>
+                <w:kern w:val="0"/>
+                <w:sz w:val="20"/>
+                <w:szCs w:val="20"/>
+                <w:lang w:eastAsia="cs-CZ"/>
+                <w14:ligatures w14:val="none"/>
+              </w:rPr>
+            </w:pPr>
+          </w:p>
+        </w:tc>
+        <w:tc>
+          <w:tcPr>
+            <w:tcW w:w="960" w:type="dxa"/>
+            <w:tcBorders>
+              <w:top w:val="nil"/>
+              <w:left w:val="nil"/>
+              <w:bottom w:val="nil"/>
+              <w:right w:val="nil"/>
+            </w:tcBorders>
+            <w:shd w:val="clear" w:color="auto" w:fill="auto"/>
+            <w:noWrap/>
+            <w:vAlign w:val="bottom"/>
+            <w:hideMark/>
+          </w:tcPr>
+          <w:p>
+            <w:pPr>
+              <w:spacing w:after="0" w:line="240" w:lineRule="auto"/>
+              <w:rPr>
+                <w:rFonts w:ascii="Times New Roman" w:eastAsia="Times New Roman" w:hAnsi="Times New Roman" w:cs="Times New Roman"/>
+                <w:kern w:val="0"/>
+                <w:sz w:val="20"/>
+                <w:szCs w:val="20"/>
+                <w:lang w:eastAsia="cs-CZ"/>
+                <w14:ligatures w14:val="none"/>
+              </w:rPr>
+            </w:pPr>
+          </w:p>
+        </w:tc>
+        <w:tc>
+          <w:tcPr>
+            <w:tcW w:w="960" w:type="dxa"/>
+            <w:tcBorders>
+              <w:top w:val="nil"/>
+              <w:left w:val="nil"/>
+              <w:bottom w:val="nil"/>
+              <w:right w:val="nil"/>
+            </w:tcBorders>
+            <w:shd w:val="clear" w:color="auto" w:fill="auto"/>
+            <w:noWrap/>
+            <w:vAlign w:val="bottom"/>
+            <w:hideMark/>
+          </w:tcPr>
+          <w:p>
+            <w:pPr>
+              <w:spacing w:after="0" w:line="240" w:lineRule="auto"/>
+              <w:rPr>
+                <w:rFonts w:ascii="Times New Roman" w:eastAsia="Times New Roman" w:hAnsi="Times New Roman" w:cs="Times New Roman"/>
+                <w:kern w:val="0"/>
+                <w:sz w:val="20"/>
+                <w:szCs w:val="20"/>
+                <w:lang w:eastAsia="cs-CZ"/>
+                <w14:ligatures w14:val="none"/>
+              </w:rPr>
+            </w:pPr>
+          </w:p>
+        </w:tc>
+        <w:tc>
+          <w:tcPr>
+            <w:tcW w:w="4800" w:type="dxa"/>
+            <w:tcBorders>
+              <w:top w:val="single" w:sz="4" w:space="0" w:color="auto"/>
+              <w:left w:val="single" w:sz="4" w:space="0" w:color="auto"/>
+              <w:bottom w:val="single" w:sz="4" w:space="0" w:color="auto"/>
+              <w:right w:val="single" w:sz="4" w:space="0" w:color="000000"/>
+            </w:tcBorders>
+            <w:shd w:val="clear" w:color="auto" w:fill="auto"/>
+            <w:noWrap/>
+            <w:vAlign w:val="bottom"/>
+            <w:hideMark/>
+          </w:tcPr>
+          <w:p>
+            <w:pPr>
+              <w:spacing w:after="0" w:line="240" w:lineRule="auto"/>
+              <w:rPr>
+                <w:rFonts w:ascii="Calibri" w:eastAsia="Times New Roman" w:hAnsi="Calibri" w:cs="Calibri"/>
+                <w:color w:val="000000"/>
+                <w:kern w:val="0"/>
+                <w:lang w:eastAsia="cs-CZ"/>
+                <w14:ligatures w14:val="none"/>
+              </w:rPr>
+            </w:pPr>
+            <w:r>
+              <w:rPr>
+                <w:rFonts w:ascii="Calibri" w:eastAsia="Times New Roman" w:hAnsi="Calibri" w:cs="Calibri"/>
+                <w:color w:val="000000"/>
+                <w:kern w:val="0"/>
+                <w:lang w:eastAsia="cs-CZ"/>
+                <w14:ligatures w14:val="none"/>
+              </w:rPr>
+              <w:t xml:space="preserve">Autoři:    </w:t>
+            </w:r>
+            <w:r>
+              <w:rPr>
+                <w:rFonts w:ascii="Calibri" w:eastAsia="Times New Roman" w:hAnsi="Calibri" w:cs="Calibri"/>
+                <w:b/>
+                <w:bCs/>
+                <w:color w:val="000000"/>
+                <w:kern w:val="0"/>
+                <w:lang w:eastAsia="cs-CZ"/>
+                <w14:ligatures w14:val="none"/>
+              </w:rPr>
+              <w:t xml:space="preserve"> Radim Říha, 221013</w:t>
+            </w:r>
+          </w:p>
+        </w:tc>
+      </w:tr>
+      <w:tr>
+        <w:trPr>
+          <w:gridAfter w:val="1"/>
+          <w:wAfter w:w="201" w:type="dxa"/>
+          <w:trHeight w:val="288"/>
+        </w:trPr>
+        <w:tc>
+          <w:tcPr>
+            <w:tcW w:w="960" w:type="dxa"/>
+            <w:tcBorders>
+              <w:top w:val="nil"/>
+              <w:left w:val="single" w:sz="4" w:space="0" w:color="auto"/>
+              <w:bottom w:val="nil"/>
+              <w:right w:val="nil"/>
+            </w:tcBorders>
+            <w:shd w:val="clear" w:color="auto" w:fill="auto"/>
+            <w:noWrap/>
+            <w:vAlign w:val="bottom"/>
+            <w:hideMark/>
+          </w:tcPr>
+          <w:p>
+            <w:pPr>
+              <w:spacing w:after="0" w:line="240" w:lineRule="auto"/>
+              <w:rPr>
+                <w:rFonts w:ascii="Calibri" w:eastAsia="Times New Roman" w:hAnsi="Calibri" w:cs="Calibri"/>
+                <w:color w:val="000000"/>
+                <w:kern w:val="0"/>
+                <w:lang w:eastAsia="cs-CZ"/>
+                <w14:ligatures w14:val="none"/>
+              </w:rPr>
+            </w:pPr>
+            <w:r>
+              <w:rPr>
+                <w:rFonts w:ascii="Calibri" w:eastAsia="Times New Roman" w:hAnsi="Calibri" w:cs="Calibri"/>
+                <w:color w:val="000000"/>
+                <w:kern w:val="0"/>
+                <w:lang w:eastAsia="cs-CZ"/>
+                <w14:ligatures w14:val="none"/>
+              </w:rPr>
+              <w:t> </w:t>
+            </w:r>
+          </w:p>
+        </w:tc>
+        <w:tc>
+          <w:tcPr>
+            <w:tcW w:w="960" w:type="dxa"/>
+            <w:tcBorders>
+              <w:top w:val="nil"/>
+              <w:left w:val="nil"/>
+              <w:bottom w:val="nil"/>
+              <w:right w:val="nil"/>
+            </w:tcBorders>
+            <w:shd w:val="clear" w:color="auto" w:fill="auto"/>
+            <w:noWrap/>
+            <w:vAlign w:val="bottom"/>
+            <w:hideMark/>
+          </w:tcPr>
+          <w:p>
+            <w:pPr>
+              <w:spacing w:after="0" w:line="240" w:lineRule="auto"/>
+              <w:rPr>
+                <w:rFonts w:ascii="Calibri" w:eastAsia="Times New Roman" w:hAnsi="Calibri" w:cs="Calibri"/>
+                <w:color w:val="000000"/>
+                <w:kern w:val="0"/>
+                <w:lang w:eastAsia="cs-CZ"/>
+                <w14:ligatures w14:val="none"/>
+              </w:rPr>
+            </w:pPr>
+          </w:p>
+        </w:tc>
+        <w:tc>
+          <w:tcPr>
+            <w:tcW w:w="960" w:type="dxa"/>
+            <w:tcBorders>
+              <w:top w:val="nil"/>
+              <w:left w:val="nil"/>
+              <w:bottom w:val="nil"/>
+              <w:right w:val="nil"/>
+            </w:tcBorders>
+            <w:shd w:val="clear" w:color="auto" w:fill="auto"/>
+            <w:noWrap/>
+            <w:vAlign w:val="bottom"/>
+            <w:hideMark/>
+          </w:tcPr>
+          <w:p>
+            <w:pPr>
+              <w:spacing w:after="0" w:line="240" w:lineRule="auto"/>
+              <w:rPr>
+                <w:rFonts w:ascii="Times New Roman" w:eastAsia="Times New Roman" w:hAnsi="Times New Roman" w:cs="Times New Roman"/>
+                <w:kern w:val="0"/>
+                <w:sz w:val="20"/>
+                <w:szCs w:val="20"/>
+                <w:lang w:eastAsia="cs-CZ"/>
+                <w14:ligatures w14:val="none"/>
+              </w:rPr>
+            </w:pPr>
+          </w:p>
+        </w:tc>
+        <w:tc>
+          <w:tcPr>
+            <w:tcW w:w="960" w:type="dxa"/>
+            <w:tcBorders>
+              <w:top w:val="nil"/>
+              <w:left w:val="nil"/>
+              <w:bottom w:val="nil"/>
+              <w:right w:val="nil"/>
+            </w:tcBorders>
+            <w:shd w:val="clear" w:color="auto" w:fill="auto"/>
+            <w:noWrap/>
+            <w:vAlign w:val="bottom"/>
+            <w:hideMark/>
+          </w:tcPr>
+          <w:p>
+            <w:pPr>
+              <w:spacing w:after="0" w:line="240" w:lineRule="auto"/>
+              <w:rPr>
+                <w:rFonts w:ascii="Times New Roman" w:eastAsia="Times New Roman" w:hAnsi="Times New Roman" w:cs="Times New Roman"/>
+                <w:kern w:val="0"/>
+                <w:sz w:val="20"/>
+                <w:szCs w:val="20"/>
+                <w:lang w:eastAsia="cs-CZ"/>
+                <w14:ligatures w14:val="none"/>
+              </w:rPr>
+            </w:pPr>
+          </w:p>
+        </w:tc>
+        <w:tc>
+          <w:tcPr>
+            <w:tcW w:w="960" w:type="dxa"/>
+            <w:tcBorders>
+              <w:top w:val="nil"/>
+              <w:left w:val="nil"/>
+              <w:bottom w:val="nil"/>
+              <w:right w:val="nil"/>
+            </w:tcBorders>
+            <w:shd w:val="clear" w:color="auto" w:fill="auto"/>
+            <w:noWrap/>
+            <w:vAlign w:val="bottom"/>
+            <w:hideMark/>
+          </w:tcPr>
+          <w:p>
+            <w:pPr>
+              <w:spacing w:after="0" w:line="240" w:lineRule="auto"/>
+              <w:rPr>
+                <w:rFonts w:ascii="Times New Roman" w:eastAsia="Times New Roman" w:hAnsi="Times New Roman" w:cs="Times New Roman"/>
+                <w:kern w:val="0"/>
+                <w:sz w:val="20"/>
+                <w:szCs w:val="20"/>
+                <w:lang w:eastAsia="cs-CZ"/>
+                <w14:ligatures w14:val="none"/>
+              </w:rPr>
+            </w:pPr>
+          </w:p>
+        </w:tc>
+        <w:tc>
+          <w:tcPr>
+            <w:tcW w:w="4800" w:type="dxa"/>
+            <w:tcBorders>
+              <w:top w:val="single" w:sz="4" w:space="0" w:color="auto"/>
+              <w:left w:val="single" w:sz="4" w:space="0" w:color="auto"/>
+              <w:bottom w:val="single" w:sz="4" w:space="0" w:color="auto"/>
+              <w:right w:val="single" w:sz="4" w:space="0" w:color="000000"/>
+            </w:tcBorders>
+            <w:shd w:val="clear" w:color="auto" w:fill="auto"/>
+            <w:noWrap/>
+            <w:vAlign w:val="center"/>
+            <w:hideMark/>
+          </w:tcPr>
+          <w:p>
+            <w:pPr>
+              <w:spacing w:after="0" w:line="240" w:lineRule="auto"/>
+              <w:rPr>
+                <w:rFonts w:ascii="Calibri" w:eastAsia="Times New Roman" w:hAnsi="Calibri" w:cs="Calibri"/>
+                <w:color w:val="000000"/>
+                <w:kern w:val="0"/>
+                <w:lang w:eastAsia="cs-CZ"/>
+                <w14:ligatures w14:val="none"/>
+              </w:rPr>
+            </w:pPr>
+            <w:r>
+              <w:rPr>
+                <w:rFonts w:ascii="Calibri" w:eastAsia="Times New Roman" w:hAnsi="Calibri" w:cs="Calibri"/>
+                <w:color w:val="000000"/>
+                <w:kern w:val="0"/>
+                <w:lang w:eastAsia="cs-CZ"/>
+                <w14:ligatures w14:val="none"/>
+              </w:rPr>
+              <w:t xml:space="preserve">                  </w:t>
+            </w:r>
+            <w:r>
+              <w:rPr>
+                <w:rFonts w:ascii="Calibri" w:eastAsia="Times New Roman" w:hAnsi="Calibri" w:cs="Calibri"/>
+                <w:b/>
+                <w:bCs/>
+                <w:color w:val="000000"/>
+                <w:kern w:val="0"/>
+                <w:lang w:eastAsia="cs-CZ"/>
+                <w14:ligatures w14:val="none"/>
+              </w:rPr>
+              <w:t>Petr Šopák, 221022</w:t>
+            </w:r>
+          </w:p>
+        </w:tc>
+      </w:tr>
+      <w:tr>
+        <w:trPr>
+          <w:gridAfter w:val="1"/>
+          <w:wAfter w:w="201" w:type="dxa"/>
+          <w:trHeight w:val="288"/>
+        </w:trPr>
+        <w:tc>
+          <w:tcPr>
+            <w:tcW w:w="960" w:type="dxa"/>
+            <w:tcBorders>
+              <w:top w:val="nil"/>
+              <w:left w:val="single" w:sz="4" w:space="0" w:color="auto"/>
+              <w:bottom w:val="nil"/>
+              <w:right w:val="nil"/>
+            </w:tcBorders>
+            <w:shd w:val="clear" w:color="auto" w:fill="auto"/>
+            <w:noWrap/>
+            <w:vAlign w:val="bottom"/>
+            <w:hideMark/>
+          </w:tcPr>
+          <w:p>
+            <w:pPr>
+              <w:spacing w:after="0" w:line="240" w:lineRule="auto"/>
+              <w:rPr>
+                <w:rFonts w:ascii="Calibri" w:eastAsia="Times New Roman" w:hAnsi="Calibri" w:cs="Calibri"/>
+                <w:color w:val="000000"/>
+                <w:kern w:val="0"/>
+                <w:lang w:eastAsia="cs-CZ"/>
+                <w14:ligatures w14:val="none"/>
+              </w:rPr>
+            </w:pPr>
+            <w:r>
+              <w:rPr>
+                <w:rFonts w:ascii="Calibri" w:eastAsia="Times New Roman" w:hAnsi="Calibri" w:cs="Calibri"/>
+                <w:color w:val="000000"/>
+                <w:kern w:val="0"/>
+                <w:lang w:eastAsia="cs-CZ"/>
+                <w14:ligatures w14:val="none"/>
+              </w:rPr>
+              <w:t> </w:t>
+            </w:r>
+          </w:p>
+        </w:tc>
+        <w:tc>
+          <w:tcPr>
+            <w:tcW w:w="960" w:type="dxa"/>
+            <w:tcBorders>
+              <w:top w:val="nil"/>
+              <w:left w:val="nil"/>
+              <w:bottom w:val="nil"/>
+              <w:right w:val="nil"/>
+            </w:tcBorders>
+            <w:shd w:val="clear" w:color="auto" w:fill="auto"/>
+            <w:noWrap/>
+            <w:vAlign w:val="bottom"/>
+            <w:hideMark/>
+          </w:tcPr>
+          <w:p>
+            <w:pPr>
+              <w:spacing w:after="0" w:line="240" w:lineRule="auto"/>
+              <w:rPr>
+                <w:rFonts w:ascii="Calibri" w:eastAsia="Times New Roman" w:hAnsi="Calibri" w:cs="Calibri"/>
+                <w:color w:val="000000"/>
+                <w:kern w:val="0"/>
+                <w:lang w:eastAsia="cs-CZ"/>
+                <w14:ligatures w14:val="none"/>
+              </w:rPr>
+            </w:pPr>
+          </w:p>
+        </w:tc>
+        <w:tc>
+          <w:tcPr>
+            <w:tcW w:w="960" w:type="dxa"/>
+            <w:tcBorders>
+              <w:top w:val="nil"/>
+              <w:left w:val="nil"/>
+              <w:bottom w:val="nil"/>
+              <w:right w:val="nil"/>
+            </w:tcBorders>
+            <w:shd w:val="clear" w:color="auto" w:fill="auto"/>
+            <w:noWrap/>
+            <w:vAlign w:val="bottom"/>
+            <w:hideMark/>
+          </w:tcPr>
+          <w:p>
+            <w:pPr>
+              <w:spacing w:after="0" w:line="240" w:lineRule="auto"/>
+              <w:rPr>
+                <w:rFonts w:ascii="Times New Roman" w:eastAsia="Times New Roman" w:hAnsi="Times New Roman" w:cs="Times New Roman"/>
+                <w:kern w:val="0"/>
+                <w:sz w:val="20"/>
+                <w:szCs w:val="20"/>
+                <w:lang w:eastAsia="cs-CZ"/>
+                <w14:ligatures w14:val="none"/>
+              </w:rPr>
+            </w:pPr>
+          </w:p>
+        </w:tc>
+        <w:tc>
+          <w:tcPr>
+            <w:tcW w:w="960" w:type="dxa"/>
+            <w:tcBorders>
+              <w:top w:val="nil"/>
+              <w:left w:val="nil"/>
+              <w:bottom w:val="nil"/>
+              <w:right w:val="nil"/>
+            </w:tcBorders>
+            <w:shd w:val="clear" w:color="auto" w:fill="auto"/>
+            <w:noWrap/>
+            <w:vAlign w:val="bottom"/>
+            <w:hideMark/>
+          </w:tcPr>
+          <w:p>
+            <w:pPr>
+              <w:spacing w:after="0" w:line="240" w:lineRule="auto"/>
+              <w:rPr>
+                <w:rFonts w:ascii="Times New Roman" w:eastAsia="Times New Roman" w:hAnsi="Times New Roman" w:cs="Times New Roman"/>
+                <w:kern w:val="0"/>
+                <w:sz w:val="20"/>
+                <w:szCs w:val="20"/>
+                <w:lang w:eastAsia="cs-CZ"/>
+                <w14:ligatures w14:val="none"/>
+              </w:rPr>
+            </w:pPr>
+          </w:p>
+        </w:tc>
+        <w:tc>
+          <w:tcPr>
+            <w:tcW w:w="960" w:type="dxa"/>
+            <w:tcBorders>
+              <w:top w:val="nil"/>
+              <w:left w:val="nil"/>
+              <w:bottom w:val="nil"/>
+              <w:right w:val="nil"/>
+            </w:tcBorders>
+            <w:shd w:val="clear" w:color="auto" w:fill="auto"/>
+            <w:noWrap/>
+            <w:vAlign w:val="bottom"/>
+            <w:hideMark/>
+          </w:tcPr>
+          <w:p>
+            <w:pPr>
+              <w:spacing w:after="0" w:line="240" w:lineRule="auto"/>
+              <w:rPr>
+                <w:rFonts w:ascii="Times New Roman" w:eastAsia="Times New Roman" w:hAnsi="Times New Roman" w:cs="Times New Roman"/>
+                <w:kern w:val="0"/>
+                <w:sz w:val="20"/>
+                <w:szCs w:val="20"/>
+                <w:lang w:eastAsia="cs-CZ"/>
+                <w14:ligatures w14:val="none"/>
+              </w:rPr>
+            </w:pPr>
+          </w:p>
+        </w:tc>
+        <w:tc>
+          <w:tcPr>
+            <w:tcW w:w="4800" w:type="dxa"/>
+            <w:tcBorders>
+              <w:top w:val="single" w:sz="4" w:space="0" w:color="auto"/>
+              <w:left w:val="single" w:sz="4" w:space="0" w:color="auto"/>
+              <w:bottom w:val="nil"/>
+              <w:right w:val="single" w:sz="4" w:space="0" w:color="000000"/>
+            </w:tcBorders>
+            <w:shd w:val="clear" w:color="auto" w:fill="auto"/>
+            <w:noWrap/>
+            <w:vAlign w:val="center"/>
+            <w:hideMark/>
+          </w:tcPr>
+          <w:p>
+            <w:pPr>
+              <w:spacing w:after="0" w:line="240" w:lineRule="auto"/>
+              <w:rPr>
+                <w:rFonts w:ascii="Calibri" w:eastAsia="Times New Roman" w:hAnsi="Calibri" w:cs="Calibri"/>
+                <w:color w:val="000000"/>
+                <w:kern w:val="0"/>
+                <w:lang w:eastAsia="cs-CZ"/>
+                <w14:ligatures w14:val="none"/>
+              </w:rPr>
+            </w:pPr>
+            <w:r>
+              <w:rPr>
+                <w:rFonts w:ascii="Calibri" w:eastAsia="Times New Roman" w:hAnsi="Calibri" w:cs="Calibri"/>
+                <w:color w:val="000000"/>
+                <w:kern w:val="0"/>
+                <w:lang w:eastAsia="cs-CZ"/>
+                <w14:ligatures w14:val="none"/>
+              </w:rPr>
+              <w:t xml:space="preserve">Datum:    </w:t>
+            </w:r>
+            <w:r>
+              <w:rPr>
+                <w:rFonts w:ascii="Calibri" w:eastAsia="Times New Roman" w:hAnsi="Calibri" w:cs="Calibri"/>
+                <w:b/>
+                <w:bCs/>
+                <w:color w:val="000000"/>
+                <w:kern w:val="0"/>
+                <w:lang w:eastAsia="cs-CZ"/>
+                <w14:ligatures w14:val="none"/>
+              </w:rPr>
+              <w:t>02.10.2023</w:t>
+            </w:r>
+          </w:p>
+        </w:tc>
+      </w:tr>
+      <w:tr>
+        <w:trPr>
+          <w:gridAfter w:val="1"/>
+          <w:wAfter w:w="201" w:type="dxa"/>
+          <w:trHeight w:val="488"/>
+        </w:trPr>
+        <w:tc>
+          <w:tcPr>
+            <w:tcW w:w="9600" w:type="dxa"/>
+            <w:gridSpan w:val="6"/>
+            <w:vMerge w:val="restart"/>
+            <w:tcBorders>
+              <w:top w:val="single" w:sz="4" w:space="0" w:color="auto"/>
+              <w:left w:val="single" w:sz="4" w:space="0" w:color="auto"/>
+              <w:bottom w:val="single" w:sz="4" w:space="0" w:color="000000"/>
+              <w:right w:val="single" w:sz="4" w:space="0" w:color="000000"/>
+            </w:tcBorders>
+            <w:shd w:val="clear" w:color="auto" w:fill="auto"/>
+            <w:noWrap/>
+            <w:vAlign w:val="center"/>
+            <w:hideMark/>
+          </w:tcPr>
+          <w:p>
+            <w:pPr>
+              <w:spacing w:after="0" w:line="240" w:lineRule="auto"/>
+              <w:jc w:val="center"/>
+              <w:rPr>
+                <w:rFonts w:ascii="Calibri" w:eastAsia="Times New Roman" w:hAnsi="Calibri" w:cs="Calibri"/>
+                <w:b/>
+                <w:bCs/>
+                <w:color w:val="000000"/>
+                <w:kern w:val="0"/>
+                <w:sz w:val="40"/>
+                <w:szCs w:val="40"/>
+                <w:lang w:eastAsia="cs-CZ"/>
+                <w14:ligatures w14:val="none"/>
+              </w:rPr>
+            </w:pPr>
+            <w:r>
+              <w:rPr>
+                <w:rFonts w:ascii="Calibri" w:eastAsia="Times New Roman" w:hAnsi="Calibri" w:cs="Calibri"/>
+                <w:b/>
+                <w:bCs/>
+                <w:color w:val="000000"/>
+                <w:kern w:val="0"/>
+                <w:sz w:val="40"/>
+                <w:szCs w:val="40"/>
+                <w:lang w:eastAsia="cs-CZ"/>
+                <w14:ligatures w14:val="none"/>
+              </w:rPr>
+              <w:t>Semestrální práce</w:t>
+            </w:r>
+          </w:p>
+        </w:tc>
+      </w:tr>
+      <w:tr>
+        <w:trPr>
+          <w:trHeight w:val="288"/>
+        </w:trPr>
+        <w:tc>
+          <w:tcPr>
+            <w:tcW w:w="9600" w:type="dxa"/>
+            <w:gridSpan w:val="6"/>
+            <w:vMerge/>
+            <w:tcBorders>
+              <w:top w:val="single" w:sz="4" w:space="0" w:color="auto"/>
+              <w:left w:val="single" w:sz="4" w:space="0" w:color="auto"/>
+              <w:bottom w:val="single" w:sz="4" w:space="0" w:color="000000"/>
+              <w:right w:val="single" w:sz="4" w:space="0" w:color="000000"/>
+            </w:tcBorders>
+            <w:vAlign w:val="center"/>
+            <w:hideMark/>
+          </w:tcPr>
+          <w:p>
+            <w:pPr>
+              <w:spacing w:after="0" w:line="240" w:lineRule="auto"/>
+              <w:rPr>
+                <w:rFonts w:ascii="Calibri" w:eastAsia="Times New Roman" w:hAnsi="Calibri" w:cs="Calibri"/>
+                <w:b/>
+                <w:bCs/>
+                <w:color w:val="000000"/>
+                <w:kern w:val="0"/>
+                <w:sz w:val="40"/>
+                <w:szCs w:val="40"/>
+                <w:lang w:eastAsia="cs-CZ"/>
+                <w14:ligatures w14:val="none"/>
+              </w:rPr>
+            </w:pPr>
+          </w:p>
+        </w:tc>
+        <w:tc>
+          <w:tcPr>
+            <w:tcW w:w="201" w:type="dxa"/>
+            <w:tcBorders>
+              <w:top w:val="nil"/>
+              <w:left w:val="nil"/>
+              <w:bottom w:val="nil"/>
+              <w:right w:val="nil"/>
+            </w:tcBorders>
+            <w:shd w:val="clear" w:color="auto" w:fill="auto"/>
+            <w:noWrap/>
+            <w:vAlign w:val="bottom"/>
+            <w:hideMark/>
+          </w:tcPr>
+          <w:p>
+            <w:pPr>
+              <w:spacing w:after="0" w:line="240" w:lineRule="auto"/>
+              <w:jc w:val="center"/>
+              <w:rPr>
+                <w:rFonts w:ascii="Calibri" w:eastAsia="Times New Roman" w:hAnsi="Calibri" w:cs="Calibri"/>
+                <w:b/>
+                <w:bCs/>
+                <w:color w:val="000000"/>
+                <w:kern w:val="0"/>
+                <w:sz w:val="40"/>
+                <w:szCs w:val="40"/>
+                <w:lang w:eastAsia="cs-CZ"/>
+                <w14:ligatures w14:val="none"/>
+              </w:rPr>
+            </w:pPr>
+          </w:p>
+        </w:tc>
+      </w:tr>
+    </w:tbl>
+    <w:p>
+      <w:pPr>
+        <w:rPr>
+          <w:sz w:val="32"/>
+          <w:szCs w:val="32"/>
+        </w:rPr>
+      </w:pPr>
+    </w:p>
+    <w:p>
+      <w:pPr>
+        <w:rPr>
+          <w:sz w:val="32"/>
+          <w:szCs w:val="32"/>
+        </w:rPr>
+      </w:pPr>
+    </w:p>
+    <w:p>
+      <w:pPr>
+        <w:rPr>
+          <w:sz w:val="32"/>
+          <w:szCs w:val="32"/>
+        </w:rPr>
+      </w:pPr>
+    </w:p>
+    <w:p>
+      <w:pPr>
+        <w:rPr>
+          <w:sz w:val="32"/>
+          <w:szCs w:val="32"/>
+        </w:rPr>
+      </w:pPr>
+    </w:p>
+    <w:p>
+      <w:pPr>
+        <w:rPr>
+          <w:sz w:val="32"/>
+          <w:szCs w:val="32"/>
+        </w:rPr>
+      </w:pPr>
+    </w:p>
+    <w:p>
+      <w:pPr>
+        <w:rPr>
+          <w:sz w:val="32"/>
+          <w:szCs w:val="32"/>
+        </w:rPr>
+      </w:pPr>
     </w:p>
     <w:sectPr>
       <w:pgSz w:w="11906" w:h="16838"/>

</xml_diff>

<commit_message>
added sensors and hazards
</commit_message>
<xml_diff>
--- a/dokumentace_riha_sopak.docx
+++ b/dokumentace_riha_sopak.docx
@@ -281,8 +281,17 @@
         <w:ind w:firstLine="708"/>
       </w:pPr>
       <w:r>
-        <w:t>Technologický proces slouží k pasterizaci kapalin. Nerezová nádrž je vysoká 2000 mm a její objem je přesně 2 m</w:t>
-      </w:r>
+        <w:t xml:space="preserve">Technologický proces </w:t>
+      </w:r>
+      <w:proofErr w:type="gramStart"/>
+      <w:r>
+        <w:t>slouží</w:t>
+      </w:r>
+      <w:proofErr w:type="gramEnd"/>
+      <w:r>
+        <w:t xml:space="preserve"> k pasterizaci kapalin. Nerezová nádrž je vysoká 2000 mm a její objem je přesně 2 m</w:t>
+      </w:r>
+      <w:proofErr w:type="gramStart"/>
       <w:r>
         <w:rPr>
           <w:vertAlign w:val="superscript"/>
@@ -290,13 +299,25 @@
         <w:t xml:space="preserve">3 </w:t>
       </w:r>
       <w:r>
-        <w:t>. Pro přívod materiálu je využito vstupní a pro odvod výstupní potrubí. Vstupní potrubí o průměru DN125 je konstantně tlakováno vstupním materiálem. Výstupní potrubí, rovněž o průměru DN125 je přivedeno do zásobníků, které uchovávají výstupní produkt pro další zpracování.</w:t>
+        <w:t>.</w:t>
+      </w:r>
+      <w:proofErr w:type="gramEnd"/>
+      <w:r>
+        <w:t xml:space="preserve"> Pro přívod materiálu je využito vstupní a pro odvod výstupní potrubí. Vstupní potrubí o průměru DN125 je konstantně tlakováno vstupním materiálem. Výstupní potrubí, rovněž o průměru DN125 je přivedeno do zásobníků, které uchovávají výstupní produkt pro další zpracování.</w:t>
       </w:r>
       <w:r>
         <w:t xml:space="preserve"> </w:t>
       </w:r>
       <w:r>
-        <w:t>Technologie je vybavena mechanismem pro míchání materiálu uvnitř tanku (mixérem), jehož statický krouticí moment v okamžiku kdy je tank zcela plný je 380 N/m a jehož maximální přípustná rychlost je 40 ot./min. Tento mechanismus je vybaven převodovkou s převodovým poměrem 38:1. Pro ohřev je k technologii připojen tepelný okruh z přidružené výroby (jaderné elektrárny) s plynule regulovatelným jmenovitým výkonem 25</w:t>
+        <w:t xml:space="preserve">Technologie je vybavena mechanismem pro míchání materiálu uvnitř tanku (mixérem), jehož statický krouticí moment v okamžiku kdy je tank zcela plný je 380 N/m a jehož maximální přípustná rychlost je 40 </w:t>
+      </w:r>
+      <w:proofErr w:type="gramStart"/>
+      <w:r>
+        <w:t>ot./</w:t>
+      </w:r>
+      <w:proofErr w:type="gramEnd"/>
+      <w:r>
+        <w:t>min. Tento mechanismus je vybaven převodovkou s převodovým poměrem 38:1. Pro ohřev je k technologii připojen tepelný okruh z přidružené výroby (jaderné elektrárny) s plynule regulovatelným jmenovitým výkonem 25</w:t>
       </w:r>
       <w:r>
         <w:t xml:space="preserve"> </w:t>
@@ -304,6 +325,11 @@
       <w:r>
         <w:t>MW. Maximální přípustná teplota veškerých mechanických částí je 95 °C, po jejímž překročení dojde k nenávratným škodám a technologie bude zničena.</w:t>
       </w:r>
+    </w:p>
+    <w:p>
+      <w:pPr>
+        <w:ind w:firstLine="708"/>
+      </w:pPr>
     </w:p>
     <w:p>
       <w:pPr>
@@ -378,7 +404,15 @@
         </w:numPr>
       </w:pPr>
       <w:r>
-        <w:t>Mixér – statický krouticí moment 380 N/m, maximální přípustná rychlost 40 ot./min, převodovka 38:1</w:t>
+        <w:t xml:space="preserve">Mixér – statický krouticí moment 380 N/m, maximální přípustná rychlost 40 </w:t>
+      </w:r>
+      <w:proofErr w:type="gramStart"/>
+      <w:r>
+        <w:t>ot./</w:t>
+      </w:r>
+      <w:proofErr w:type="gramEnd"/>
+      <w:r>
+        <w:t>min, převodovka 38:1</w:t>
       </w:r>
     </w:p>
     <w:p>
@@ -404,6 +438,11 @@
       <w:r>
         <w:t>Maximální přípustná teplota mechanických částí 95 °C</w:t>
       </w:r>
+    </w:p>
+    <w:p>
+      <w:pPr>
+        <w:pStyle w:val="Odstavecseseznamem"/>
+      </w:pPr>
     </w:p>
     <w:p>
       <w:pPr>
@@ -593,10 +632,35 @@
         <w:jc w:val="center"/>
       </w:pPr>
       <w:r>
-        <w:t>Obr.2.: Process flow diagram pasterizační jednotky</w:t>
-      </w:r>
-    </w:p>
-    <w:p/>
+        <w:t xml:space="preserve">Obr.2.: </w:t>
+      </w:r>
+      <w:proofErr w:type="spellStart"/>
+      <w:r>
+        <w:t>Process</w:t>
+      </w:r>
+      <w:proofErr w:type="spellEnd"/>
+      <w:r>
+        <w:t xml:space="preserve"> </w:t>
+      </w:r>
+      <w:proofErr w:type="spellStart"/>
+      <w:r>
+        <w:t>flow</w:t>
+      </w:r>
+      <w:proofErr w:type="spellEnd"/>
+      <w:r>
+        <w:t xml:space="preserve"> diagram pasterizační jednotky</w:t>
+      </w:r>
+    </w:p>
+    <w:p>
+      <w:pPr>
+        <w:spacing w:before="240" w:after="120"/>
+        <w:rPr>
+          <w:b/>
+          <w:bCs/>
+          <w:u w:val="single"/>
+        </w:rPr>
+      </w:pPr>
+    </w:p>
     <w:p>
       <w:pPr>
         <w:spacing w:before="240" w:after="120"/>
@@ -616,7 +680,7 @@
           <w:szCs w:val="26"/>
           <w:u w:val="single"/>
         </w:rPr>
-        <w:t>Použité snímače</w:t>
+        <w:t>Hazardní stavy</w:t>
       </w:r>
       <w:r>
         <w:rPr>
@@ -626,22 +690,9 @@
           <w:szCs w:val="26"/>
           <w:u w:val="single"/>
         </w:rPr>
-        <w:t>:</w:t>
-      </w:r>
-    </w:p>
-    <w:p>
-      <w:pPr>
-        <w:spacing w:before="240" w:after="120"/>
-        <w:rPr>
-          <w:b/>
-          <w:bCs/>
-          <w:u w:val="single"/>
-        </w:rPr>
-      </w:pPr>
-    </w:p>
-    <w:p>
-      <w:pPr>
-        <w:spacing w:before="240" w:after="120"/>
+        <w:t xml:space="preserve"> a jejich detekce</w:t>
+      </w:r>
+      <w:r>
         <w:rPr>
           <w:b/>
           <w:bCs/>
@@ -649,28 +700,971 @@
           <w:szCs w:val="26"/>
           <w:u w:val="single"/>
         </w:rPr>
-      </w:pPr>
-      <w:r>
-        <w:rPr>
-          <w:b/>
-          <w:bCs/>
-          <w:sz w:val="26"/>
-          <w:szCs w:val="26"/>
-          <w:u w:val="single"/>
-        </w:rPr>
-        <w:t>Hazardní stavy</w:t>
-      </w:r>
-      <w:r>
-        <w:rPr>
-          <w:b/>
-          <w:bCs/>
-          <w:sz w:val="26"/>
-          <w:szCs w:val="26"/>
-          <w:u w:val="single"/>
-        </w:rPr>
         <w:t>:</w:t>
       </w:r>
     </w:p>
+    <w:tbl>
+      <w:tblPr>
+        <w:tblW w:w="7480" w:type="dxa"/>
+        <w:tblCellMar>
+          <w:left w:w="70" w:type="dxa"/>
+          <w:right w:w="70" w:type="dxa"/>
+        </w:tblCellMar>
+        <w:tblLook w:val="04A0" w:firstRow="1" w:lastRow="0" w:firstColumn="1" w:lastColumn="0" w:noHBand="0" w:noVBand="1"/>
+      </w:tblPr>
+      <w:tblGrid>
+        <w:gridCol w:w="3880"/>
+        <w:gridCol w:w="3600"/>
+      </w:tblGrid>
+      <w:tr>
+        <w:trPr>
+          <w:trHeight w:val="300"/>
+        </w:trPr>
+        <w:tc>
+          <w:tcPr>
+            <w:tcW w:w="3880" w:type="dxa"/>
+            <w:tcBorders>
+              <w:top w:val="single" w:sz="4" w:space="0" w:color="auto"/>
+              <w:left w:val="single" w:sz="4" w:space="0" w:color="auto"/>
+              <w:bottom w:val="single" w:sz="4" w:space="0" w:color="auto"/>
+              <w:right w:val="single" w:sz="4" w:space="0" w:color="auto"/>
+            </w:tcBorders>
+            <w:shd w:val="clear" w:color="auto" w:fill="auto"/>
+            <w:noWrap/>
+            <w:vAlign w:val="bottom"/>
+            <w:hideMark/>
+          </w:tcPr>
+          <w:p>
+            <w:pPr>
+              <w:spacing w:after="0" w:line="240" w:lineRule="auto"/>
+              <w:rPr>
+                <w:rFonts w:ascii="Calibri" w:eastAsia="Times New Roman" w:hAnsi="Calibri" w:cs="Calibri"/>
+                <w:color w:val="000000"/>
+                <w:kern w:val="0"/>
+                <w:lang w:eastAsia="cs-CZ"/>
+                <w14:ligatures w14:val="none"/>
+              </w:rPr>
+            </w:pPr>
+            <w:r>
+              <w:rPr>
+                <w:rFonts w:ascii="Calibri" w:eastAsia="Times New Roman" w:hAnsi="Calibri" w:cs="Calibri"/>
+                <w:color w:val="000000"/>
+                <w:kern w:val="0"/>
+                <w:lang w:eastAsia="cs-CZ"/>
+                <w14:ligatures w14:val="none"/>
+              </w:rPr>
+              <w:t>stav</w:t>
+            </w:r>
+          </w:p>
+        </w:tc>
+        <w:tc>
+          <w:tcPr>
+            <w:tcW w:w="3600" w:type="dxa"/>
+            <w:tcBorders>
+              <w:top w:val="single" w:sz="4" w:space="0" w:color="auto"/>
+              <w:left w:val="nil"/>
+              <w:bottom w:val="single" w:sz="4" w:space="0" w:color="auto"/>
+              <w:right w:val="single" w:sz="4" w:space="0" w:color="auto"/>
+            </w:tcBorders>
+            <w:shd w:val="clear" w:color="auto" w:fill="auto"/>
+            <w:noWrap/>
+            <w:vAlign w:val="bottom"/>
+            <w:hideMark/>
+          </w:tcPr>
+          <w:p>
+            <w:pPr>
+              <w:spacing w:after="0" w:line="240" w:lineRule="auto"/>
+              <w:rPr>
+                <w:rFonts w:ascii="Calibri" w:eastAsia="Times New Roman" w:hAnsi="Calibri" w:cs="Calibri"/>
+                <w:color w:val="000000"/>
+                <w:kern w:val="0"/>
+                <w:lang w:eastAsia="cs-CZ"/>
+                <w14:ligatures w14:val="none"/>
+              </w:rPr>
+            </w:pPr>
+            <w:r>
+              <w:rPr>
+                <w:rFonts w:ascii="Calibri" w:eastAsia="Times New Roman" w:hAnsi="Calibri" w:cs="Calibri"/>
+                <w:color w:val="000000"/>
+                <w:kern w:val="0"/>
+                <w:lang w:eastAsia="cs-CZ"/>
+                <w14:ligatures w14:val="none"/>
+              </w:rPr>
+              <w:t>detekce stavu</w:t>
+            </w:r>
+          </w:p>
+        </w:tc>
+      </w:tr>
+      <w:tr>
+        <w:trPr>
+          <w:trHeight w:val="300"/>
+        </w:trPr>
+        <w:tc>
+          <w:tcPr>
+            <w:tcW w:w="3880" w:type="dxa"/>
+            <w:tcBorders>
+              <w:top w:val="nil"/>
+              <w:left w:val="single" w:sz="4" w:space="0" w:color="auto"/>
+              <w:bottom w:val="nil"/>
+              <w:right w:val="single" w:sz="4" w:space="0" w:color="auto"/>
+            </w:tcBorders>
+            <w:shd w:val="clear" w:color="auto" w:fill="auto"/>
+            <w:noWrap/>
+            <w:vAlign w:val="bottom"/>
+            <w:hideMark/>
+          </w:tcPr>
+          <w:p>
+            <w:pPr>
+              <w:spacing w:after="0" w:line="240" w:lineRule="auto"/>
+              <w:rPr>
+                <w:rFonts w:ascii="Calibri" w:eastAsia="Times New Roman" w:hAnsi="Calibri" w:cs="Calibri"/>
+                <w:color w:val="000000"/>
+                <w:kern w:val="0"/>
+                <w:lang w:eastAsia="cs-CZ"/>
+                <w14:ligatures w14:val="none"/>
+              </w:rPr>
+            </w:pPr>
+            <w:r>
+              <w:rPr>
+                <w:rFonts w:ascii="Calibri" w:eastAsia="Times New Roman" w:hAnsi="Calibri" w:cs="Calibri"/>
+                <w:color w:val="000000"/>
+                <w:kern w:val="0"/>
+                <w:lang w:eastAsia="cs-CZ"/>
+                <w14:ligatures w14:val="none"/>
+              </w:rPr>
+              <w:t>přetlak přívodního potrubí</w:t>
+            </w:r>
+          </w:p>
+        </w:tc>
+        <w:tc>
+          <w:tcPr>
+            <w:tcW w:w="3600" w:type="dxa"/>
+            <w:tcBorders>
+              <w:top w:val="nil"/>
+              <w:left w:val="nil"/>
+              <w:bottom w:val="nil"/>
+              <w:right w:val="single" w:sz="4" w:space="0" w:color="auto"/>
+            </w:tcBorders>
+            <w:shd w:val="clear" w:color="auto" w:fill="auto"/>
+            <w:noWrap/>
+            <w:vAlign w:val="bottom"/>
+            <w:hideMark/>
+          </w:tcPr>
+          <w:p>
+            <w:pPr>
+              <w:spacing w:after="0" w:line="240" w:lineRule="auto"/>
+              <w:rPr>
+                <w:rFonts w:ascii="Calibri" w:eastAsia="Times New Roman" w:hAnsi="Calibri" w:cs="Calibri"/>
+                <w:color w:val="000000"/>
+                <w:kern w:val="0"/>
+                <w:lang w:eastAsia="cs-CZ"/>
+                <w14:ligatures w14:val="none"/>
+              </w:rPr>
+            </w:pPr>
+            <w:r>
+              <w:rPr>
+                <w:rFonts w:ascii="Calibri" w:eastAsia="Times New Roman" w:hAnsi="Calibri" w:cs="Calibri"/>
+                <w:color w:val="000000"/>
+                <w:kern w:val="0"/>
+                <w:lang w:eastAsia="cs-CZ"/>
+                <w14:ligatures w14:val="none"/>
+              </w:rPr>
+              <w:t>snímač tlaku v přívodním potrubí</w:t>
+            </w:r>
+          </w:p>
+        </w:tc>
+      </w:tr>
+      <w:tr>
+        <w:trPr>
+          <w:trHeight w:val="300"/>
+        </w:trPr>
+        <w:tc>
+          <w:tcPr>
+            <w:tcW w:w="3880" w:type="dxa"/>
+            <w:tcBorders>
+              <w:top w:val="nil"/>
+              <w:left w:val="single" w:sz="4" w:space="0" w:color="auto"/>
+              <w:bottom w:val="nil"/>
+              <w:right w:val="single" w:sz="4" w:space="0" w:color="auto"/>
+            </w:tcBorders>
+            <w:shd w:val="clear" w:color="auto" w:fill="auto"/>
+            <w:noWrap/>
+            <w:vAlign w:val="bottom"/>
+            <w:hideMark/>
+          </w:tcPr>
+          <w:p>
+            <w:pPr>
+              <w:spacing w:after="0" w:line="240" w:lineRule="auto"/>
+              <w:rPr>
+                <w:rFonts w:ascii="Calibri" w:eastAsia="Times New Roman" w:hAnsi="Calibri" w:cs="Calibri"/>
+                <w:color w:val="000000"/>
+                <w:kern w:val="0"/>
+                <w:lang w:eastAsia="cs-CZ"/>
+                <w14:ligatures w14:val="none"/>
+              </w:rPr>
+            </w:pPr>
+            <w:r>
+              <w:rPr>
+                <w:rFonts w:ascii="Calibri" w:eastAsia="Times New Roman" w:hAnsi="Calibri" w:cs="Calibri"/>
+                <w:color w:val="000000"/>
+                <w:kern w:val="0"/>
+                <w:lang w:eastAsia="cs-CZ"/>
+                <w14:ligatures w14:val="none"/>
+              </w:rPr>
+              <w:t>přetlak nádrže</w:t>
+            </w:r>
+          </w:p>
+        </w:tc>
+        <w:tc>
+          <w:tcPr>
+            <w:tcW w:w="3600" w:type="dxa"/>
+            <w:tcBorders>
+              <w:top w:val="nil"/>
+              <w:left w:val="nil"/>
+              <w:bottom w:val="nil"/>
+              <w:right w:val="single" w:sz="4" w:space="0" w:color="auto"/>
+            </w:tcBorders>
+            <w:shd w:val="clear" w:color="auto" w:fill="auto"/>
+            <w:noWrap/>
+            <w:vAlign w:val="bottom"/>
+            <w:hideMark/>
+          </w:tcPr>
+          <w:p>
+            <w:pPr>
+              <w:spacing w:after="0" w:line="240" w:lineRule="auto"/>
+              <w:rPr>
+                <w:rFonts w:ascii="Calibri" w:eastAsia="Times New Roman" w:hAnsi="Calibri" w:cs="Calibri"/>
+                <w:color w:val="000000"/>
+                <w:kern w:val="0"/>
+                <w:lang w:eastAsia="cs-CZ"/>
+                <w14:ligatures w14:val="none"/>
+              </w:rPr>
+            </w:pPr>
+            <w:r>
+              <w:rPr>
+                <w:rFonts w:ascii="Calibri" w:eastAsia="Times New Roman" w:hAnsi="Calibri" w:cs="Calibri"/>
+                <w:color w:val="000000"/>
+                <w:kern w:val="0"/>
+                <w:lang w:eastAsia="cs-CZ"/>
+                <w14:ligatures w14:val="none"/>
+              </w:rPr>
+              <w:t>snímač tlaku v nádrži</w:t>
+            </w:r>
+          </w:p>
+        </w:tc>
+      </w:tr>
+      <w:tr>
+        <w:trPr>
+          <w:trHeight w:val="300"/>
+        </w:trPr>
+        <w:tc>
+          <w:tcPr>
+            <w:tcW w:w="3880" w:type="dxa"/>
+            <w:tcBorders>
+              <w:top w:val="nil"/>
+              <w:left w:val="single" w:sz="4" w:space="0" w:color="auto"/>
+              <w:bottom w:val="nil"/>
+              <w:right w:val="single" w:sz="4" w:space="0" w:color="auto"/>
+            </w:tcBorders>
+            <w:shd w:val="clear" w:color="auto" w:fill="auto"/>
+            <w:noWrap/>
+            <w:vAlign w:val="bottom"/>
+            <w:hideMark/>
+          </w:tcPr>
+          <w:p>
+            <w:pPr>
+              <w:spacing w:after="0" w:line="240" w:lineRule="auto"/>
+              <w:rPr>
+                <w:rFonts w:ascii="Calibri" w:eastAsia="Times New Roman" w:hAnsi="Calibri" w:cs="Calibri"/>
+                <w:color w:val="000000"/>
+                <w:kern w:val="0"/>
+                <w:lang w:eastAsia="cs-CZ"/>
+                <w14:ligatures w14:val="none"/>
+              </w:rPr>
+            </w:pPr>
+            <w:r>
+              <w:rPr>
+                <w:rFonts w:ascii="Calibri" w:eastAsia="Times New Roman" w:hAnsi="Calibri" w:cs="Calibri"/>
+                <w:color w:val="000000"/>
+                <w:kern w:val="0"/>
+                <w:lang w:eastAsia="cs-CZ"/>
+                <w14:ligatures w14:val="none"/>
+              </w:rPr>
+              <w:t>trhlina v nádrži</w:t>
+            </w:r>
+          </w:p>
+        </w:tc>
+        <w:tc>
+          <w:tcPr>
+            <w:tcW w:w="3600" w:type="dxa"/>
+            <w:tcBorders>
+              <w:top w:val="nil"/>
+              <w:left w:val="nil"/>
+              <w:bottom w:val="nil"/>
+              <w:right w:val="single" w:sz="4" w:space="0" w:color="auto"/>
+            </w:tcBorders>
+            <w:shd w:val="clear" w:color="auto" w:fill="auto"/>
+            <w:noWrap/>
+            <w:vAlign w:val="bottom"/>
+            <w:hideMark/>
+          </w:tcPr>
+          <w:p>
+            <w:pPr>
+              <w:spacing w:after="0" w:line="240" w:lineRule="auto"/>
+              <w:rPr>
+                <w:rFonts w:ascii="Calibri" w:eastAsia="Times New Roman" w:hAnsi="Calibri" w:cs="Calibri"/>
+                <w:color w:val="000000"/>
+                <w:kern w:val="0"/>
+                <w:lang w:eastAsia="cs-CZ"/>
+                <w14:ligatures w14:val="none"/>
+              </w:rPr>
+            </w:pPr>
+            <w:r>
+              <w:rPr>
+                <w:rFonts w:ascii="Calibri" w:eastAsia="Times New Roman" w:hAnsi="Calibri" w:cs="Calibri"/>
+                <w:color w:val="000000"/>
+                <w:kern w:val="0"/>
+                <w:lang w:eastAsia="cs-CZ"/>
+                <w14:ligatures w14:val="none"/>
+              </w:rPr>
+              <w:t>snímač hladiny kapaliny v nádrži</w:t>
+            </w:r>
+          </w:p>
+        </w:tc>
+      </w:tr>
+      <w:tr>
+        <w:trPr>
+          <w:trHeight w:val="300"/>
+        </w:trPr>
+        <w:tc>
+          <w:tcPr>
+            <w:tcW w:w="3880" w:type="dxa"/>
+            <w:tcBorders>
+              <w:top w:val="nil"/>
+              <w:left w:val="single" w:sz="4" w:space="0" w:color="auto"/>
+              <w:bottom w:val="nil"/>
+              <w:right w:val="single" w:sz="4" w:space="0" w:color="auto"/>
+            </w:tcBorders>
+            <w:shd w:val="clear" w:color="auto" w:fill="auto"/>
+            <w:noWrap/>
+            <w:vAlign w:val="bottom"/>
+            <w:hideMark/>
+          </w:tcPr>
+          <w:p>
+            <w:pPr>
+              <w:spacing w:after="0" w:line="240" w:lineRule="auto"/>
+              <w:rPr>
+                <w:rFonts w:ascii="Calibri" w:eastAsia="Times New Roman" w:hAnsi="Calibri" w:cs="Calibri"/>
+                <w:color w:val="000000"/>
+                <w:kern w:val="0"/>
+                <w:lang w:eastAsia="cs-CZ"/>
+                <w14:ligatures w14:val="none"/>
+              </w:rPr>
+            </w:pPr>
+            <w:r>
+              <w:rPr>
+                <w:rFonts w:ascii="Calibri" w:eastAsia="Times New Roman" w:hAnsi="Calibri" w:cs="Calibri"/>
+                <w:color w:val="000000"/>
+                <w:kern w:val="0"/>
+                <w:lang w:eastAsia="cs-CZ"/>
+                <w14:ligatures w14:val="none"/>
+              </w:rPr>
+              <w:t>porucha vstupního ventilu</w:t>
+            </w:r>
+          </w:p>
+        </w:tc>
+        <w:tc>
+          <w:tcPr>
+            <w:tcW w:w="3600" w:type="dxa"/>
+            <w:tcBorders>
+              <w:top w:val="nil"/>
+              <w:left w:val="nil"/>
+              <w:bottom w:val="nil"/>
+              <w:right w:val="single" w:sz="4" w:space="0" w:color="auto"/>
+            </w:tcBorders>
+            <w:shd w:val="clear" w:color="auto" w:fill="auto"/>
+            <w:noWrap/>
+            <w:vAlign w:val="bottom"/>
+            <w:hideMark/>
+          </w:tcPr>
+          <w:p>
+            <w:pPr>
+              <w:spacing w:after="0" w:line="240" w:lineRule="auto"/>
+              <w:rPr>
+                <w:rFonts w:ascii="Calibri" w:eastAsia="Times New Roman" w:hAnsi="Calibri" w:cs="Calibri"/>
+                <w:color w:val="000000"/>
+                <w:kern w:val="0"/>
+                <w:lang w:eastAsia="cs-CZ"/>
+                <w14:ligatures w14:val="none"/>
+              </w:rPr>
+            </w:pPr>
+            <w:r>
+              <w:rPr>
+                <w:rFonts w:ascii="Calibri" w:eastAsia="Times New Roman" w:hAnsi="Calibri" w:cs="Calibri"/>
+                <w:color w:val="000000"/>
+                <w:kern w:val="0"/>
+                <w:lang w:eastAsia="cs-CZ"/>
+                <w14:ligatures w14:val="none"/>
+              </w:rPr>
+              <w:t>průtokoměr vstupního potrubí</w:t>
+            </w:r>
+          </w:p>
+        </w:tc>
+      </w:tr>
+      <w:tr>
+        <w:trPr>
+          <w:trHeight w:val="300"/>
+        </w:trPr>
+        <w:tc>
+          <w:tcPr>
+            <w:tcW w:w="3880" w:type="dxa"/>
+            <w:tcBorders>
+              <w:top w:val="nil"/>
+              <w:left w:val="single" w:sz="4" w:space="0" w:color="auto"/>
+              <w:bottom w:val="nil"/>
+              <w:right w:val="single" w:sz="4" w:space="0" w:color="auto"/>
+            </w:tcBorders>
+            <w:shd w:val="clear" w:color="auto" w:fill="auto"/>
+            <w:noWrap/>
+            <w:vAlign w:val="bottom"/>
+            <w:hideMark/>
+          </w:tcPr>
+          <w:p>
+            <w:pPr>
+              <w:spacing w:after="0" w:line="240" w:lineRule="auto"/>
+              <w:rPr>
+                <w:rFonts w:ascii="Calibri" w:eastAsia="Times New Roman" w:hAnsi="Calibri" w:cs="Calibri"/>
+                <w:color w:val="000000"/>
+                <w:kern w:val="0"/>
+                <w:lang w:eastAsia="cs-CZ"/>
+                <w14:ligatures w14:val="none"/>
+              </w:rPr>
+            </w:pPr>
+            <w:r>
+              <w:rPr>
+                <w:rFonts w:ascii="Calibri" w:eastAsia="Times New Roman" w:hAnsi="Calibri" w:cs="Calibri"/>
+                <w:color w:val="000000"/>
+                <w:kern w:val="0"/>
+                <w:lang w:eastAsia="cs-CZ"/>
+                <w14:ligatures w14:val="none"/>
+              </w:rPr>
+              <w:t>porucha výstupního ventilu</w:t>
+            </w:r>
+          </w:p>
+        </w:tc>
+        <w:tc>
+          <w:tcPr>
+            <w:tcW w:w="3600" w:type="dxa"/>
+            <w:tcBorders>
+              <w:top w:val="nil"/>
+              <w:left w:val="nil"/>
+              <w:bottom w:val="nil"/>
+              <w:right w:val="single" w:sz="4" w:space="0" w:color="auto"/>
+            </w:tcBorders>
+            <w:shd w:val="clear" w:color="auto" w:fill="auto"/>
+            <w:noWrap/>
+            <w:vAlign w:val="bottom"/>
+            <w:hideMark/>
+          </w:tcPr>
+          <w:p>
+            <w:pPr>
+              <w:spacing w:after="0" w:line="240" w:lineRule="auto"/>
+              <w:rPr>
+                <w:rFonts w:ascii="Calibri" w:eastAsia="Times New Roman" w:hAnsi="Calibri" w:cs="Calibri"/>
+                <w:color w:val="000000"/>
+                <w:kern w:val="0"/>
+                <w:lang w:eastAsia="cs-CZ"/>
+                <w14:ligatures w14:val="none"/>
+              </w:rPr>
+            </w:pPr>
+            <w:r>
+              <w:rPr>
+                <w:rFonts w:ascii="Calibri" w:eastAsia="Times New Roman" w:hAnsi="Calibri" w:cs="Calibri"/>
+                <w:color w:val="000000"/>
+                <w:kern w:val="0"/>
+                <w:lang w:eastAsia="cs-CZ"/>
+                <w14:ligatures w14:val="none"/>
+              </w:rPr>
+              <w:t>průtokoměr výstupního potrubí</w:t>
+            </w:r>
+          </w:p>
+        </w:tc>
+      </w:tr>
+      <w:tr>
+        <w:trPr>
+          <w:trHeight w:val="300"/>
+        </w:trPr>
+        <w:tc>
+          <w:tcPr>
+            <w:tcW w:w="3880" w:type="dxa"/>
+            <w:tcBorders>
+              <w:top w:val="nil"/>
+              <w:left w:val="single" w:sz="4" w:space="0" w:color="auto"/>
+              <w:bottom w:val="nil"/>
+              <w:right w:val="single" w:sz="4" w:space="0" w:color="auto"/>
+            </w:tcBorders>
+            <w:shd w:val="clear" w:color="auto" w:fill="auto"/>
+            <w:noWrap/>
+            <w:vAlign w:val="bottom"/>
+            <w:hideMark/>
+          </w:tcPr>
+          <w:p>
+            <w:pPr>
+              <w:spacing w:after="0" w:line="240" w:lineRule="auto"/>
+              <w:rPr>
+                <w:rFonts w:ascii="Calibri" w:eastAsia="Times New Roman" w:hAnsi="Calibri" w:cs="Calibri"/>
+                <w:color w:val="000000"/>
+                <w:kern w:val="0"/>
+                <w:lang w:eastAsia="cs-CZ"/>
+                <w14:ligatures w14:val="none"/>
+              </w:rPr>
+            </w:pPr>
+            <w:r>
+              <w:rPr>
+                <w:rFonts w:ascii="Calibri" w:eastAsia="Times New Roman" w:hAnsi="Calibri" w:cs="Calibri"/>
+                <w:color w:val="000000"/>
+                <w:kern w:val="0"/>
+                <w:lang w:eastAsia="cs-CZ"/>
+                <w14:ligatures w14:val="none"/>
+              </w:rPr>
+              <w:t>porucha motoru</w:t>
+            </w:r>
+          </w:p>
+        </w:tc>
+        <w:tc>
+          <w:tcPr>
+            <w:tcW w:w="3600" w:type="dxa"/>
+            <w:tcBorders>
+              <w:top w:val="nil"/>
+              <w:left w:val="nil"/>
+              <w:bottom w:val="nil"/>
+              <w:right w:val="single" w:sz="4" w:space="0" w:color="auto"/>
+            </w:tcBorders>
+            <w:shd w:val="clear" w:color="auto" w:fill="auto"/>
+            <w:noWrap/>
+            <w:vAlign w:val="bottom"/>
+            <w:hideMark/>
+          </w:tcPr>
+          <w:p>
+            <w:pPr>
+              <w:spacing w:after="0" w:line="240" w:lineRule="auto"/>
+              <w:rPr>
+                <w:rFonts w:ascii="Calibri" w:eastAsia="Times New Roman" w:hAnsi="Calibri" w:cs="Calibri"/>
+                <w:color w:val="000000"/>
+                <w:kern w:val="0"/>
+                <w:lang w:eastAsia="cs-CZ"/>
+                <w14:ligatures w14:val="none"/>
+              </w:rPr>
+            </w:pPr>
+            <w:r>
+              <w:rPr>
+                <w:rFonts w:ascii="Calibri" w:eastAsia="Times New Roman" w:hAnsi="Calibri" w:cs="Calibri"/>
+                <w:color w:val="000000"/>
+                <w:kern w:val="0"/>
+                <w:lang w:eastAsia="cs-CZ"/>
+                <w14:ligatures w14:val="none"/>
+              </w:rPr>
+              <w:t>snímač otáček hřídele motoru</w:t>
+            </w:r>
+          </w:p>
+        </w:tc>
+      </w:tr>
+      <w:tr>
+        <w:trPr>
+          <w:trHeight w:val="300"/>
+        </w:trPr>
+        <w:tc>
+          <w:tcPr>
+            <w:tcW w:w="3880" w:type="dxa"/>
+            <w:tcBorders>
+              <w:top w:val="nil"/>
+              <w:left w:val="single" w:sz="4" w:space="0" w:color="auto"/>
+              <w:bottom w:val="nil"/>
+              <w:right w:val="single" w:sz="4" w:space="0" w:color="auto"/>
+            </w:tcBorders>
+            <w:shd w:val="clear" w:color="auto" w:fill="auto"/>
+            <w:noWrap/>
+            <w:vAlign w:val="bottom"/>
+            <w:hideMark/>
+          </w:tcPr>
+          <w:p>
+            <w:pPr>
+              <w:spacing w:after="0" w:line="240" w:lineRule="auto"/>
+              <w:rPr>
+                <w:rFonts w:ascii="Calibri" w:eastAsia="Times New Roman" w:hAnsi="Calibri" w:cs="Calibri"/>
+                <w:color w:val="000000"/>
+                <w:kern w:val="0"/>
+                <w:lang w:eastAsia="cs-CZ"/>
+                <w14:ligatures w14:val="none"/>
+              </w:rPr>
+            </w:pPr>
+            <w:r>
+              <w:rPr>
+                <w:rFonts w:ascii="Calibri" w:eastAsia="Times New Roman" w:hAnsi="Calibri" w:cs="Calibri"/>
+                <w:color w:val="000000"/>
+                <w:kern w:val="0"/>
+                <w:lang w:eastAsia="cs-CZ"/>
+                <w14:ligatures w14:val="none"/>
+              </w:rPr>
+              <w:t>porucha převodovky</w:t>
+            </w:r>
+          </w:p>
+        </w:tc>
+        <w:tc>
+          <w:tcPr>
+            <w:tcW w:w="3600" w:type="dxa"/>
+            <w:tcBorders>
+              <w:top w:val="nil"/>
+              <w:left w:val="nil"/>
+              <w:bottom w:val="nil"/>
+              <w:right w:val="single" w:sz="4" w:space="0" w:color="auto"/>
+            </w:tcBorders>
+            <w:shd w:val="clear" w:color="auto" w:fill="auto"/>
+            <w:noWrap/>
+            <w:vAlign w:val="bottom"/>
+            <w:hideMark/>
+          </w:tcPr>
+          <w:p>
+            <w:pPr>
+              <w:spacing w:after="0" w:line="240" w:lineRule="auto"/>
+              <w:rPr>
+                <w:rFonts w:ascii="Calibri" w:eastAsia="Times New Roman" w:hAnsi="Calibri" w:cs="Calibri"/>
+                <w:color w:val="000000"/>
+                <w:kern w:val="0"/>
+                <w:lang w:eastAsia="cs-CZ"/>
+                <w14:ligatures w14:val="none"/>
+              </w:rPr>
+            </w:pPr>
+            <w:r>
+              <w:rPr>
+                <w:rFonts w:ascii="Calibri" w:eastAsia="Times New Roman" w:hAnsi="Calibri" w:cs="Calibri"/>
+                <w:color w:val="000000"/>
+                <w:kern w:val="0"/>
+                <w:lang w:eastAsia="cs-CZ"/>
+                <w14:ligatures w14:val="none"/>
+              </w:rPr>
+              <w:t>snímač otáček hřídele převodovky</w:t>
+            </w:r>
+          </w:p>
+        </w:tc>
+      </w:tr>
+      <w:tr>
+        <w:trPr>
+          <w:trHeight w:val="300"/>
+        </w:trPr>
+        <w:tc>
+          <w:tcPr>
+            <w:tcW w:w="3880" w:type="dxa"/>
+            <w:tcBorders>
+              <w:top w:val="nil"/>
+              <w:left w:val="single" w:sz="4" w:space="0" w:color="auto"/>
+              <w:bottom w:val="nil"/>
+              <w:right w:val="single" w:sz="4" w:space="0" w:color="auto"/>
+            </w:tcBorders>
+            <w:shd w:val="clear" w:color="auto" w:fill="auto"/>
+            <w:noWrap/>
+            <w:vAlign w:val="bottom"/>
+            <w:hideMark/>
+          </w:tcPr>
+          <w:p>
+            <w:pPr>
+              <w:spacing w:after="0" w:line="240" w:lineRule="auto"/>
+              <w:rPr>
+                <w:rFonts w:ascii="Calibri" w:eastAsia="Times New Roman" w:hAnsi="Calibri" w:cs="Calibri"/>
+                <w:color w:val="000000"/>
+                <w:kern w:val="0"/>
+                <w:lang w:eastAsia="cs-CZ"/>
+                <w14:ligatures w14:val="none"/>
+              </w:rPr>
+            </w:pPr>
+            <w:r>
+              <w:rPr>
+                <w:rFonts w:ascii="Calibri" w:eastAsia="Times New Roman" w:hAnsi="Calibri" w:cs="Calibri"/>
+                <w:color w:val="000000"/>
+                <w:kern w:val="0"/>
+                <w:lang w:eastAsia="cs-CZ"/>
+                <w14:ligatures w14:val="none"/>
+              </w:rPr>
+              <w:t>přehřátí motoru</w:t>
+            </w:r>
+          </w:p>
+        </w:tc>
+        <w:tc>
+          <w:tcPr>
+            <w:tcW w:w="3600" w:type="dxa"/>
+            <w:tcBorders>
+              <w:top w:val="nil"/>
+              <w:left w:val="nil"/>
+              <w:bottom w:val="nil"/>
+              <w:right w:val="single" w:sz="4" w:space="0" w:color="auto"/>
+            </w:tcBorders>
+            <w:shd w:val="clear" w:color="auto" w:fill="auto"/>
+            <w:noWrap/>
+            <w:vAlign w:val="bottom"/>
+            <w:hideMark/>
+          </w:tcPr>
+          <w:p>
+            <w:pPr>
+              <w:spacing w:after="0" w:line="240" w:lineRule="auto"/>
+              <w:rPr>
+                <w:rFonts w:ascii="Calibri" w:eastAsia="Times New Roman" w:hAnsi="Calibri" w:cs="Calibri"/>
+                <w:color w:val="000000"/>
+                <w:kern w:val="0"/>
+                <w:lang w:eastAsia="cs-CZ"/>
+                <w14:ligatures w14:val="none"/>
+              </w:rPr>
+            </w:pPr>
+            <w:r>
+              <w:rPr>
+                <w:rFonts w:ascii="Calibri" w:eastAsia="Times New Roman" w:hAnsi="Calibri" w:cs="Calibri"/>
+                <w:color w:val="000000"/>
+                <w:kern w:val="0"/>
+                <w:lang w:eastAsia="cs-CZ"/>
+                <w14:ligatures w14:val="none"/>
+              </w:rPr>
+              <w:t>snímač teploty motoru</w:t>
+            </w:r>
+          </w:p>
+        </w:tc>
+      </w:tr>
+      <w:tr>
+        <w:trPr>
+          <w:trHeight w:val="300"/>
+        </w:trPr>
+        <w:tc>
+          <w:tcPr>
+            <w:tcW w:w="3880" w:type="dxa"/>
+            <w:tcBorders>
+              <w:top w:val="nil"/>
+              <w:left w:val="single" w:sz="4" w:space="0" w:color="auto"/>
+              <w:bottom w:val="nil"/>
+              <w:right w:val="single" w:sz="4" w:space="0" w:color="auto"/>
+            </w:tcBorders>
+            <w:shd w:val="clear" w:color="auto" w:fill="auto"/>
+            <w:noWrap/>
+            <w:vAlign w:val="bottom"/>
+            <w:hideMark/>
+          </w:tcPr>
+          <w:p>
+            <w:pPr>
+              <w:spacing w:after="0" w:line="240" w:lineRule="auto"/>
+              <w:rPr>
+                <w:rFonts w:ascii="Calibri" w:eastAsia="Times New Roman" w:hAnsi="Calibri" w:cs="Calibri"/>
+                <w:color w:val="000000"/>
+                <w:kern w:val="0"/>
+                <w:lang w:eastAsia="cs-CZ"/>
+                <w14:ligatures w14:val="none"/>
+              </w:rPr>
+            </w:pPr>
+            <w:r>
+              <w:rPr>
+                <w:rFonts w:ascii="Calibri" w:eastAsia="Times New Roman" w:hAnsi="Calibri" w:cs="Calibri"/>
+                <w:color w:val="000000"/>
+                <w:kern w:val="0"/>
+                <w:lang w:eastAsia="cs-CZ"/>
+                <w14:ligatures w14:val="none"/>
+              </w:rPr>
+              <w:t>přehřátí nádrže</w:t>
+            </w:r>
+          </w:p>
+        </w:tc>
+        <w:tc>
+          <w:tcPr>
+            <w:tcW w:w="3600" w:type="dxa"/>
+            <w:tcBorders>
+              <w:top w:val="nil"/>
+              <w:left w:val="nil"/>
+              <w:bottom w:val="nil"/>
+              <w:right w:val="single" w:sz="4" w:space="0" w:color="auto"/>
+            </w:tcBorders>
+            <w:shd w:val="clear" w:color="auto" w:fill="auto"/>
+            <w:noWrap/>
+            <w:vAlign w:val="bottom"/>
+            <w:hideMark/>
+          </w:tcPr>
+          <w:p>
+            <w:pPr>
+              <w:spacing w:after="0" w:line="240" w:lineRule="auto"/>
+              <w:rPr>
+                <w:rFonts w:ascii="Calibri" w:eastAsia="Times New Roman" w:hAnsi="Calibri" w:cs="Calibri"/>
+                <w:color w:val="000000"/>
+                <w:kern w:val="0"/>
+                <w:lang w:eastAsia="cs-CZ"/>
+                <w14:ligatures w14:val="none"/>
+              </w:rPr>
+            </w:pPr>
+            <w:r>
+              <w:rPr>
+                <w:rFonts w:ascii="Calibri" w:eastAsia="Times New Roman" w:hAnsi="Calibri" w:cs="Calibri"/>
+                <w:color w:val="000000"/>
+                <w:kern w:val="0"/>
+                <w:lang w:eastAsia="cs-CZ"/>
+                <w14:ligatures w14:val="none"/>
+              </w:rPr>
+              <w:t>snímač teploty kapaliny v nádrži</w:t>
+            </w:r>
+          </w:p>
+        </w:tc>
+      </w:tr>
+      <w:tr>
+        <w:trPr>
+          <w:trHeight w:val="300"/>
+        </w:trPr>
+        <w:tc>
+          <w:tcPr>
+            <w:tcW w:w="3880" w:type="dxa"/>
+            <w:tcBorders>
+              <w:top w:val="nil"/>
+              <w:left w:val="single" w:sz="4" w:space="0" w:color="auto"/>
+              <w:bottom w:val="nil"/>
+              <w:right w:val="single" w:sz="4" w:space="0" w:color="auto"/>
+            </w:tcBorders>
+            <w:shd w:val="clear" w:color="auto" w:fill="auto"/>
+            <w:noWrap/>
+            <w:vAlign w:val="bottom"/>
+            <w:hideMark/>
+          </w:tcPr>
+          <w:p>
+            <w:pPr>
+              <w:spacing w:after="0" w:line="240" w:lineRule="auto"/>
+              <w:rPr>
+                <w:rFonts w:ascii="Calibri" w:eastAsia="Times New Roman" w:hAnsi="Calibri" w:cs="Calibri"/>
+                <w:color w:val="000000"/>
+                <w:kern w:val="0"/>
+                <w:lang w:eastAsia="cs-CZ"/>
+                <w14:ligatures w14:val="none"/>
+              </w:rPr>
+            </w:pPr>
+            <w:r>
+              <w:rPr>
+                <w:rFonts w:ascii="Calibri" w:eastAsia="Times New Roman" w:hAnsi="Calibri" w:cs="Calibri"/>
+                <w:color w:val="000000"/>
+                <w:kern w:val="0"/>
+                <w:lang w:eastAsia="cs-CZ"/>
+                <w14:ligatures w14:val="none"/>
+              </w:rPr>
+              <w:t>porucha tepelného okruhu</w:t>
+            </w:r>
+          </w:p>
+        </w:tc>
+        <w:tc>
+          <w:tcPr>
+            <w:tcW w:w="3600" w:type="dxa"/>
+            <w:tcBorders>
+              <w:top w:val="nil"/>
+              <w:left w:val="nil"/>
+              <w:bottom w:val="nil"/>
+              <w:right w:val="single" w:sz="4" w:space="0" w:color="auto"/>
+            </w:tcBorders>
+            <w:shd w:val="clear" w:color="auto" w:fill="auto"/>
+            <w:noWrap/>
+            <w:vAlign w:val="bottom"/>
+            <w:hideMark/>
+          </w:tcPr>
+          <w:p>
+            <w:pPr>
+              <w:spacing w:after="0" w:line="240" w:lineRule="auto"/>
+              <w:rPr>
+                <w:rFonts w:ascii="Calibri" w:eastAsia="Times New Roman" w:hAnsi="Calibri" w:cs="Calibri"/>
+                <w:color w:val="000000"/>
+                <w:kern w:val="0"/>
+                <w:lang w:eastAsia="cs-CZ"/>
+                <w14:ligatures w14:val="none"/>
+              </w:rPr>
+            </w:pPr>
+            <w:r>
+              <w:rPr>
+                <w:rFonts w:ascii="Calibri" w:eastAsia="Times New Roman" w:hAnsi="Calibri" w:cs="Calibri"/>
+                <w:color w:val="000000"/>
+                <w:kern w:val="0"/>
+                <w:lang w:eastAsia="cs-CZ"/>
+                <w14:ligatures w14:val="none"/>
+              </w:rPr>
+              <w:t>snímač teploty tepelného okruhu</w:t>
+            </w:r>
+          </w:p>
+        </w:tc>
+      </w:tr>
+      <w:tr>
+        <w:trPr>
+          <w:trHeight w:val="300"/>
+        </w:trPr>
+        <w:tc>
+          <w:tcPr>
+            <w:tcW w:w="3880" w:type="dxa"/>
+            <w:tcBorders>
+              <w:top w:val="nil"/>
+              <w:left w:val="single" w:sz="4" w:space="0" w:color="auto"/>
+              <w:bottom w:val="single" w:sz="4" w:space="0" w:color="auto"/>
+              <w:right w:val="single" w:sz="4" w:space="0" w:color="auto"/>
+            </w:tcBorders>
+            <w:shd w:val="clear" w:color="auto" w:fill="auto"/>
+            <w:noWrap/>
+            <w:vAlign w:val="bottom"/>
+            <w:hideMark/>
+          </w:tcPr>
+          <w:p>
+            <w:pPr>
+              <w:spacing w:after="0" w:line="240" w:lineRule="auto"/>
+              <w:rPr>
+                <w:rFonts w:ascii="Calibri" w:eastAsia="Times New Roman" w:hAnsi="Calibri" w:cs="Calibri"/>
+                <w:color w:val="000000"/>
+                <w:kern w:val="0"/>
+                <w:lang w:eastAsia="cs-CZ"/>
+                <w14:ligatures w14:val="none"/>
+              </w:rPr>
+            </w:pPr>
+            <w:r>
+              <w:rPr>
+                <w:rFonts w:ascii="Calibri" w:eastAsia="Times New Roman" w:hAnsi="Calibri" w:cs="Calibri"/>
+                <w:color w:val="000000"/>
+                <w:kern w:val="0"/>
+                <w:lang w:eastAsia="cs-CZ"/>
+                <w14:ligatures w14:val="none"/>
+              </w:rPr>
+              <w:t>překročení krouticího momentu mixéru</w:t>
+            </w:r>
+          </w:p>
+        </w:tc>
+        <w:tc>
+          <w:tcPr>
+            <w:tcW w:w="3600" w:type="dxa"/>
+            <w:tcBorders>
+              <w:top w:val="nil"/>
+              <w:left w:val="nil"/>
+              <w:bottom w:val="single" w:sz="4" w:space="0" w:color="auto"/>
+              <w:right w:val="single" w:sz="4" w:space="0" w:color="auto"/>
+            </w:tcBorders>
+            <w:shd w:val="clear" w:color="auto" w:fill="auto"/>
+            <w:noWrap/>
+            <w:vAlign w:val="bottom"/>
+            <w:hideMark/>
+          </w:tcPr>
+          <w:p>
+            <w:pPr>
+              <w:spacing w:after="0" w:line="240" w:lineRule="auto"/>
+              <w:rPr>
+                <w:rFonts w:ascii="Calibri" w:eastAsia="Times New Roman" w:hAnsi="Calibri" w:cs="Calibri"/>
+                <w:color w:val="000000"/>
+                <w:kern w:val="0"/>
+                <w:lang w:eastAsia="cs-CZ"/>
+                <w14:ligatures w14:val="none"/>
+              </w:rPr>
+            </w:pPr>
+            <w:r>
+              <w:rPr>
+                <w:rFonts w:ascii="Calibri" w:eastAsia="Times New Roman" w:hAnsi="Calibri" w:cs="Calibri"/>
+                <w:color w:val="000000"/>
+                <w:kern w:val="0"/>
+                <w:lang w:eastAsia="cs-CZ"/>
+                <w14:ligatures w14:val="none"/>
+              </w:rPr>
+              <w:t>snímač krouticího momentu mixéru</w:t>
+            </w:r>
+          </w:p>
+        </w:tc>
+      </w:tr>
+    </w:tbl>
     <w:p/>
     <w:sectPr>
       <w:pgSz w:w="11906" w:h="16838"/>

</xml_diff>

<commit_message>
Pridani Diagramu a par zmen v dokumentaci
</commit_message>
<xml_diff>
--- a/dokumentace_riha_sopak.docx
+++ b/dokumentace_riha_sopak.docx
@@ -281,17 +281,8 @@
         <w:ind w:firstLine="708"/>
       </w:pPr>
       <w:r>
-        <w:t xml:space="preserve">Technologický proces </w:t>
-      </w:r>
-      <w:proofErr w:type="gramStart"/>
-      <w:r>
-        <w:t>slouží</w:t>
-      </w:r>
-      <w:proofErr w:type="gramEnd"/>
-      <w:r>
-        <w:t xml:space="preserve"> k pasterizaci kapalin. Nerezová nádrž je vysoká 2000 mm a její objem je přesně 2 m</w:t>
-      </w:r>
-      <w:proofErr w:type="gramStart"/>
+        <w:t>Technologický proces slouží k pasterizaci kapalin. Nerezová nádrž je vysoká 2000 mm a její objem je přesně 2 m</w:t>
+      </w:r>
       <w:r>
         <w:rPr>
           <w:vertAlign w:val="superscript"/>
@@ -299,25 +290,13 @@
         <w:t xml:space="preserve">3 </w:t>
       </w:r>
       <w:r>
-        <w:t>.</w:t>
-      </w:r>
-      <w:proofErr w:type="gramEnd"/>
-      <w:r>
-        <w:t xml:space="preserve"> Pro přívod materiálu je využito vstupní a pro odvod výstupní potrubí. Vstupní potrubí o průměru DN125 je konstantně tlakováno vstupním materiálem. Výstupní potrubí, rovněž o průměru DN125 je přivedeno do zásobníků, které uchovávají výstupní produkt pro další zpracování.</w:t>
+        <w:t>. Pro přívod materiálu je využito vstupní a pro odvod výstupní potrubí. Vstupní potrubí o průměru DN125 je konstantně tlakováno vstupním materiálem. Výstupní potrubí, rovněž o průměru DN125 je přivedeno do zásobníků, které uchovávají výstupní produkt pro další zpracování.</w:t>
       </w:r>
       <w:r>
         <w:t xml:space="preserve"> </w:t>
       </w:r>
       <w:r>
-        <w:t xml:space="preserve">Technologie je vybavena mechanismem pro míchání materiálu uvnitř tanku (mixérem), jehož statický krouticí moment v okamžiku kdy je tank zcela plný je 380 N/m a jehož maximální přípustná rychlost je 40 </w:t>
-      </w:r>
-      <w:proofErr w:type="gramStart"/>
-      <w:r>
-        <w:t>ot./</w:t>
-      </w:r>
-      <w:proofErr w:type="gramEnd"/>
-      <w:r>
-        <w:t>min. Tento mechanismus je vybaven převodovkou s převodovým poměrem 38:1. Pro ohřev je k technologii připojen tepelný okruh z přidružené výroby (jaderné elektrárny) s plynule regulovatelným jmenovitým výkonem 25</w:t>
+        <w:t>Technologie je vybavena mechanismem pro míchání materiálu uvnitř tanku (mixérem), jehož statický krouticí moment v okamžiku kdy je tank zcela plný je 380 N/m a jehož maximální přípustná rychlost je 40 ot./min. Tento mechanismus je vybaven převodovkou s převodovým poměrem 38:1. Pro ohřev je k technologii připojen tepelný okruh z přidružené výroby (jaderné elektrárny) s plynule regulovatelným jmenovitým výkonem 25</w:t>
       </w:r>
       <w:r>
         <w:t xml:space="preserve"> </w:t>
@@ -404,15 +383,7 @@
         </w:numPr>
       </w:pPr>
       <w:r>
-        <w:t xml:space="preserve">Mixér – statický krouticí moment 380 N/m, maximální přípustná rychlost 40 </w:t>
-      </w:r>
-      <w:proofErr w:type="gramStart"/>
-      <w:r>
-        <w:t>ot./</w:t>
-      </w:r>
-      <w:proofErr w:type="gramEnd"/>
-      <w:r>
-        <w:t>min, převodovka 38:1</w:t>
+        <w:t>Mixér – statický krouticí moment 380 N/m, maximální přípustná rychlost 40 ot./min, převodovka 38:1</w:t>
       </w:r>
     </w:p>
     <w:p>
@@ -632,23 +603,7 @@
         <w:jc w:val="center"/>
       </w:pPr>
       <w:r>
-        <w:t xml:space="preserve">Obr.2.: </w:t>
-      </w:r>
-      <w:proofErr w:type="spellStart"/>
-      <w:r>
-        <w:t>Process</w:t>
-      </w:r>
-      <w:proofErr w:type="spellEnd"/>
-      <w:r>
-        <w:t xml:space="preserve"> </w:t>
-      </w:r>
-      <w:proofErr w:type="spellStart"/>
-      <w:r>
-        <w:t>flow</w:t>
-      </w:r>
-      <w:proofErr w:type="spellEnd"/>
-      <w:r>
-        <w:t xml:space="preserve"> diagram pasterizační jednotky</w:t>
+        <w:t>Obr.2.: Process flow diagram pasterizační jednotky</w:t>
       </w:r>
     </w:p>
     <w:p>
@@ -1440,7 +1395,6 @@
     <w:p/>
     <w:p/>
     <w:p/>
-    <w:p/>
     <w:p>
       <w:pPr>
         <w:rPr>
@@ -1460,6 +1414,7 @@
           <w:szCs w:val="26"/>
           <w:u w:val="single"/>
         </w:rPr>
+        <w:lastRenderedPageBreak/>
         <w:t>P&amp;</w:t>
       </w:r>
       <w:r>
@@ -1661,7 +1616,6 @@
         <w:jc w:val="center"/>
       </w:pPr>
       <w:r>
-        <w:lastRenderedPageBreak/>
         <w:t>Obr.</w:t>
       </w:r>
       <w:r>
@@ -1674,8 +1628,6 @@
         <w:t>ky pro čištění tanku vodou a louhem</w:t>
       </w:r>
     </w:p>
-    <w:p/>
-    <w:p/>
     <w:p>
       <w:pPr>
         <w:rPr>
@@ -1694,6 +1646,7 @@
           <w:szCs w:val="26"/>
           <w:u w:val="single"/>
         </w:rPr>
+        <w:lastRenderedPageBreak/>
         <w:t>Použité snímače:</w:t>
       </w:r>
     </w:p>
@@ -2911,6 +2864,50 @@
               <w:t>F02.01</w:t>
             </w:r>
           </w:p>
+          <w:p>
+            <w:pPr>
+              <w:spacing w:after="0" w:line="240" w:lineRule="auto"/>
+              <w:rPr>
+                <w:rFonts w:ascii="Calibri" w:eastAsia="Times New Roman" w:hAnsi="Calibri" w:cs="Calibri"/>
+                <w:color w:val="000000"/>
+                <w:kern w:val="0"/>
+                <w:lang w:eastAsia="cs-CZ"/>
+                <w14:ligatures w14:val="none"/>
+              </w:rPr>
+            </w:pPr>
+            <w:r>
+              <w:rPr>
+                <w:rFonts w:ascii="Calibri" w:eastAsia="Times New Roman" w:hAnsi="Calibri" w:cs="Calibri"/>
+                <w:color w:val="000000"/>
+                <w:kern w:val="0"/>
+                <w:lang w:eastAsia="cs-CZ"/>
+                <w14:ligatures w14:val="none"/>
+              </w:rPr>
+              <w:t>L03.01</w:t>
+            </w:r>
+          </w:p>
+          <w:p>
+            <w:pPr>
+              <w:spacing w:after="0" w:line="240" w:lineRule="auto"/>
+              <w:rPr>
+                <w:rFonts w:ascii="Calibri" w:eastAsia="Times New Roman" w:hAnsi="Calibri" w:cs="Calibri"/>
+                <w:color w:val="000000"/>
+                <w:kern w:val="0"/>
+                <w:lang w:eastAsia="cs-CZ"/>
+                <w14:ligatures w14:val="none"/>
+              </w:rPr>
+            </w:pPr>
+            <w:r>
+              <w:rPr>
+                <w:rFonts w:ascii="Calibri" w:eastAsia="Times New Roman" w:hAnsi="Calibri" w:cs="Calibri"/>
+                <w:color w:val="000000"/>
+                <w:kern w:val="0"/>
+                <w:lang w:eastAsia="cs-CZ"/>
+                <w14:ligatures w14:val="none"/>
+              </w:rPr>
+              <w:t>F03.01</w:t>
+            </w:r>
+          </w:p>
         </w:tc>
         <w:tc>
           <w:tcPr>
@@ -2948,6 +2945,62 @@
               <w:t>FICQ</w:t>
             </w:r>
           </w:p>
+          <w:p>
+            <w:pPr>
+              <w:spacing w:after="0" w:line="240" w:lineRule="auto"/>
+              <w:rPr>
+                <w:rFonts w:ascii="Calibri" w:eastAsia="Times New Roman" w:hAnsi="Calibri" w:cs="Calibri"/>
+                <w:color w:val="000000"/>
+                <w:kern w:val="0"/>
+                <w:lang w:eastAsia="cs-CZ"/>
+                <w14:ligatures w14:val="none"/>
+              </w:rPr>
+            </w:pPr>
+            <w:r>
+              <w:rPr>
+                <w:rFonts w:ascii="Calibri" w:eastAsia="Times New Roman" w:hAnsi="Calibri" w:cs="Calibri"/>
+                <w:color w:val="000000"/>
+                <w:kern w:val="0"/>
+                <w:lang w:eastAsia="cs-CZ"/>
+                <w14:ligatures w14:val="none"/>
+              </w:rPr>
+              <w:t>LM</w:t>
+            </w:r>
+          </w:p>
+          <w:p>
+            <w:pPr>
+              <w:spacing w:after="0" w:line="240" w:lineRule="auto"/>
+              <w:rPr>
+                <w:rFonts w:ascii="Calibri" w:eastAsia="Times New Roman" w:hAnsi="Calibri" w:cs="Calibri"/>
+                <w:color w:val="000000"/>
+                <w:kern w:val="0"/>
+                <w:lang w:eastAsia="cs-CZ"/>
+                <w14:ligatures w14:val="none"/>
+              </w:rPr>
+            </w:pPr>
+            <w:r>
+              <w:rPr>
+                <w:rFonts w:ascii="Calibri" w:eastAsia="Times New Roman" w:hAnsi="Calibri" w:cs="Calibri"/>
+                <w:color w:val="000000"/>
+                <w:kern w:val="0"/>
+                <w:lang w:eastAsia="cs-CZ"/>
+                <w14:ligatures w14:val="none"/>
+              </w:rPr>
+              <w:t>FIC ????</w:t>
+            </w:r>
+          </w:p>
+          <w:p>
+            <w:pPr>
+              <w:spacing w:after="0" w:line="240" w:lineRule="auto"/>
+              <w:rPr>
+                <w:rFonts w:ascii="Calibri" w:eastAsia="Times New Roman" w:hAnsi="Calibri" w:cs="Calibri"/>
+                <w:color w:val="000000"/>
+                <w:kern w:val="0"/>
+                <w:lang w:eastAsia="cs-CZ"/>
+                <w14:ligatures w14:val="none"/>
+              </w:rPr>
+            </w:pPr>
+          </w:p>
         </w:tc>
         <w:tc>
           <w:tcPr>
@@ -2984,6 +3037,72 @@
               </w:rPr>
               <w:t>měření množství tepla předaného z tepelného okruhu do nádrže</w:t>
             </w:r>
+          </w:p>
+          <w:p>
+            <w:pPr>
+              <w:spacing w:after="0" w:line="240" w:lineRule="auto"/>
+              <w:rPr>
+                <w:rFonts w:ascii="Calibri" w:eastAsia="Times New Roman" w:hAnsi="Calibri" w:cs="Calibri"/>
+                <w:color w:val="000000"/>
+                <w:kern w:val="0"/>
+                <w:lang w:eastAsia="cs-CZ"/>
+                <w14:ligatures w14:val="none"/>
+              </w:rPr>
+            </w:pPr>
+            <w:r>
+              <w:rPr>
+                <w:rFonts w:ascii="Calibri" w:eastAsia="Times New Roman" w:hAnsi="Calibri" w:cs="Calibri"/>
+                <w:color w:val="000000"/>
+                <w:kern w:val="0"/>
+                <w:lang w:eastAsia="cs-CZ"/>
+                <w14:ligatures w14:val="none"/>
+              </w:rPr>
+              <w:t xml:space="preserve">detekce napuštění maximálního množství </w:t>
+            </w:r>
+            <w:r>
+              <w:rPr>
+                <w:rFonts w:ascii="Calibri" w:eastAsia="Times New Roman" w:hAnsi="Calibri" w:cs="Calibri"/>
+                <w:color w:val="000000"/>
+                <w:kern w:val="0"/>
+                <w:lang w:eastAsia="cs-CZ"/>
+                <w14:ligatures w14:val="none"/>
+              </w:rPr>
+              <w:t>čisté vody</w:t>
+            </w:r>
+          </w:p>
+          <w:p>
+            <w:pPr>
+              <w:spacing w:after="0" w:line="240" w:lineRule="auto"/>
+              <w:rPr>
+                <w:rFonts w:ascii="Calibri" w:eastAsia="Times New Roman" w:hAnsi="Calibri" w:cs="Calibri"/>
+                <w:color w:val="000000"/>
+                <w:kern w:val="0"/>
+                <w:lang w:eastAsia="cs-CZ"/>
+                <w14:ligatures w14:val="none"/>
+              </w:rPr>
+            </w:pPr>
+            <w:r>
+              <w:rPr>
+                <w:rFonts w:ascii="Calibri" w:eastAsia="Times New Roman" w:hAnsi="Calibri" w:cs="Calibri"/>
+                <w:color w:val="000000"/>
+                <w:kern w:val="0"/>
+                <w:lang w:eastAsia="cs-CZ"/>
+                <w14:ligatures w14:val="none"/>
+              </w:rPr>
+              <w:t>měření vodivosti ???????</w:t>
+            </w:r>
+          </w:p>
+          <w:p>
+            <w:pPr>
+              <w:spacing w:after="0" w:line="240" w:lineRule="auto"/>
+              <w:rPr>
+                <w:rFonts w:ascii="Calibri" w:eastAsia="Times New Roman" w:hAnsi="Calibri" w:cs="Calibri"/>
+                <w:color w:val="000000"/>
+                <w:kern w:val="0"/>
+                <w:lang w:eastAsia="cs-CZ"/>
+                <w14:ligatures w14:val="none"/>
+              </w:rPr>
+            </w:pPr>
           </w:p>
         </w:tc>
       </w:tr>

</xml_diff>

<commit_message>
SW and HMI docs
</commit_message>
<xml_diff>
--- a/dokumentace_riha_sopak.docx
+++ b/dokumentace_riha_sopak.docx
@@ -1,6 +1,6 @@
 
 <file path=word/document.xml><?xml version="1.0" encoding="utf-8"?>
-<w:document xmlns:wpc="http://schemas.microsoft.com/office/word/2010/wordprocessingCanvas" xmlns:cx="http://schemas.microsoft.com/office/drawing/2014/chartex" xmlns:cx1="http://schemas.microsoft.com/office/drawing/2015/9/8/chartex" xmlns:cx2="http://schemas.microsoft.com/office/drawing/2015/10/21/chartex" xmlns:cx3="http://schemas.microsoft.com/office/drawing/2016/5/9/chartex" xmlns:cx4="http://schemas.microsoft.com/office/drawing/2016/5/10/chartex" xmlns:cx5="http://schemas.microsoft.com/office/drawing/2016/5/11/chartex" xmlns:cx6="http://schemas.microsoft.com/office/drawing/2016/5/12/chartex" xmlns:cx7="http://schemas.microsoft.com/office/drawing/2016/5/13/chartex" xmlns:cx8="http://schemas.microsoft.com/office/drawing/2016/5/14/chartex" xmlns:mc="http://schemas.openxmlformats.org/markup-compatibility/2006" xmlns:aink="http://schemas.microsoft.com/office/drawing/2016/ink" xmlns:am3d="http://schemas.microsoft.com/office/drawing/2017/model3d" xmlns:o="urn:schemas-microsoft-com:office:office" xmlns:r="http://schemas.openxmlformats.org/officeDocument/2006/relationships" xmlns:m="http://schemas.openxmlformats.org/officeDocument/2006/math" xmlns:v="urn:schemas-microsoft-com:vml" xmlns:wp14="http://schemas.microsoft.com/office/word/2010/wordprocessingDrawing" xmlns:wp="http://schemas.openxmlformats.org/drawingml/2006/wordprocessingDrawing" xmlns:w10="urn:schemas-microsoft-com:office:word" xmlns:w="http://schemas.openxmlformats.org/wordprocessingml/2006/main" xmlns:w14="http://schemas.microsoft.com/office/word/2010/wordml" xmlns:w15="http://schemas.microsoft.com/office/word/2012/wordml" xmlns:w16cex="http://schemas.microsoft.com/office/word/2018/wordml/cex" xmlns:w16cid="http://schemas.microsoft.com/office/word/2016/wordml/cid" xmlns:w16="http://schemas.microsoft.com/office/word/2018/wordml" xmlns:w16sdtdh="http://schemas.microsoft.com/office/word/2020/wordml/sdtdatahash" xmlns:w16se="http://schemas.microsoft.com/office/word/2015/wordml/symex" xmlns:wpg="http://schemas.microsoft.com/office/word/2010/wordprocessingGroup" xmlns:wpi="http://schemas.microsoft.com/office/word/2010/wordprocessingInk" xmlns:wne="http://schemas.microsoft.com/office/word/2006/wordml" xmlns:wps="http://schemas.microsoft.com/office/word/2010/wordprocessingShape" mc:Ignorable="w14 w15 w16se w16cid w16 w16cex w16sdtdh wp14">
+<w:document xmlns:wpc="http://schemas.microsoft.com/office/word/2010/wordprocessingCanvas" xmlns:cx="http://schemas.microsoft.com/office/drawing/2014/chartex" xmlns:cx1="http://schemas.microsoft.com/office/drawing/2015/9/8/chartex" xmlns:cx2="http://schemas.microsoft.com/office/drawing/2015/10/21/chartex" xmlns:cx3="http://schemas.microsoft.com/office/drawing/2016/5/9/chartex" xmlns:cx4="http://schemas.microsoft.com/office/drawing/2016/5/10/chartex" xmlns:cx5="http://schemas.microsoft.com/office/drawing/2016/5/11/chartex" xmlns:cx6="http://schemas.microsoft.com/office/drawing/2016/5/12/chartex" xmlns:cx7="http://schemas.microsoft.com/office/drawing/2016/5/13/chartex" xmlns:cx8="http://schemas.microsoft.com/office/drawing/2016/5/14/chartex" xmlns:mc="http://schemas.openxmlformats.org/markup-compatibility/2006" xmlns:aink="http://schemas.microsoft.com/office/drawing/2016/ink" xmlns:am3d="http://schemas.microsoft.com/office/drawing/2017/model3d" xmlns:o="urn:schemas-microsoft-com:office:office" xmlns:oel="http://schemas.microsoft.com/office/2019/extlst" xmlns:r="http://schemas.openxmlformats.org/officeDocument/2006/relationships" xmlns:m="http://schemas.openxmlformats.org/officeDocument/2006/math" xmlns:v="urn:schemas-microsoft-com:vml" xmlns:wp14="http://schemas.microsoft.com/office/word/2010/wordprocessingDrawing" xmlns:wp="http://schemas.openxmlformats.org/drawingml/2006/wordprocessingDrawing" xmlns:w10="urn:schemas-microsoft-com:office:word" xmlns:w="http://schemas.openxmlformats.org/wordprocessingml/2006/main" xmlns:w14="http://schemas.microsoft.com/office/word/2010/wordml" xmlns:w15="http://schemas.microsoft.com/office/word/2012/wordml" xmlns:w16cex="http://schemas.microsoft.com/office/word/2018/wordml/cex" xmlns:w16cid="http://schemas.microsoft.com/office/word/2016/wordml/cid" xmlns:w16="http://schemas.microsoft.com/office/word/2018/wordml" xmlns:w16sdtdh="http://schemas.microsoft.com/office/word/2020/wordml/sdtdatahash" xmlns:w16se="http://schemas.microsoft.com/office/word/2015/wordml/symex" xmlns:wpg="http://schemas.microsoft.com/office/word/2010/wordprocessingGroup" xmlns:wpi="http://schemas.microsoft.com/office/word/2010/wordprocessingInk" xmlns:wne="http://schemas.microsoft.com/office/word/2006/wordml" xmlns:wps="http://schemas.microsoft.com/office/word/2010/wordprocessingShape" mc:Ignorable="w14 w15 w16se w16cid w16 w16cex w16sdtdh wp14">
   <w:body>
     <w:p>
       <w:pPr>
@@ -238,7 +238,23 @@
           <w:sz w:val="32"/>
           <w:szCs w:val="32"/>
         </w:rPr>
-        <w:t>Petr Šopák, 221022</w:t>
+        <w:t xml:space="preserve">Petr </w:t>
+      </w:r>
+      <w:proofErr w:type="spellStart"/>
+      <w:r>
+        <w:rPr>
+          <w:sz w:val="32"/>
+          <w:szCs w:val="32"/>
+        </w:rPr>
+        <w:t>Šopák</w:t>
+      </w:r>
+      <w:proofErr w:type="spellEnd"/>
+      <w:r>
+        <w:rPr>
+          <w:sz w:val="32"/>
+          <w:szCs w:val="32"/>
+        </w:rPr>
+        <w:t>, 221022</w:t>
       </w:r>
     </w:p>
     <w:p>
@@ -298,7 +314,15 @@
         <w:t xml:space="preserve"> </w:t>
       </w:r>
       <w:r>
-        <w:t>Technologie je vybavena mechanismem pro míchání materiálu uvnitř tanku (mixérem), jehož statický krouticí moment v okamžiku kdy je tank zcela plný je 380 N/m a jehož maximální přípustná rychlost je 40 ot./min. Tento mechanismus je vybaven převodovkou s převodovým poměrem 38:1. Pro ohřev je k technologii připojen tepelný okruh z přidružené výroby (jaderné elektrárny) s plynule regulovatelným jmenovitým výkonem 25</w:t>
+        <w:t xml:space="preserve">Technologie je vybavena mechanismem pro míchání materiálu uvnitř tanku (mixérem), jehož statický krouticí moment v okamžiku kdy je tank zcela plný je 380 N/m a jehož maximální přípustná rychlost je 40 </w:t>
+      </w:r>
+      <w:proofErr w:type="spellStart"/>
+      <w:r>
+        <w:t>ot</w:t>
+      </w:r>
+      <w:proofErr w:type="spellEnd"/>
+      <w:r>
+        <w:t>./min. Tento mechanismus je vybaven převodovkou s převodovým poměrem 38:1. Pro ohřev je k technologii připojen tepelný okruh z přidružené výroby (jaderné elektrárny) s plynule regulovatelným jmenovitým výkonem 25</w:t>
       </w:r>
       <w:r>
         <w:t xml:space="preserve"> </w:t>
@@ -385,7 +409,15 @@
         </w:numPr>
       </w:pPr>
       <w:r>
-        <w:t>Mixér – statický krouticí moment 380 N/m, maximální přípustná rychlost 40 ot./min, převodovka 38:1</w:t>
+        <w:t xml:space="preserve">Mixér – statický krouticí moment 380 N/m, maximální přípustná rychlost 40 </w:t>
+      </w:r>
+      <w:proofErr w:type="spellStart"/>
+      <w:r>
+        <w:t>ot</w:t>
+      </w:r>
+      <w:proofErr w:type="spellEnd"/>
+      <w:r>
+        <w:t>./min, převodovka 38:1</w:t>
       </w:r>
     </w:p>
     <w:p>
@@ -605,7 +637,23 @@
         <w:jc w:val="center"/>
       </w:pPr>
       <w:r>
-        <w:t>Obr.2.: Process flow diagram pasterizační jednotky</w:t>
+        <w:t xml:space="preserve">Obr.2.: </w:t>
+      </w:r>
+      <w:proofErr w:type="spellStart"/>
+      <w:r>
+        <w:t>Process</w:t>
+      </w:r>
+      <w:proofErr w:type="spellEnd"/>
+      <w:r>
+        <w:t xml:space="preserve"> </w:t>
+      </w:r>
+      <w:proofErr w:type="spellStart"/>
+      <w:r>
+        <w:t>flow</w:t>
+      </w:r>
+      <w:proofErr w:type="spellEnd"/>
+      <w:r>
+        <w:t xml:space="preserve"> diagram pasterizační jednotky</w:t>
       </w:r>
     </w:p>
     <w:p>
@@ -5981,8 +6029,22 @@
                 <w14:ligatures w14:val="none"/>
               </w:rPr>
               <w:br/>
-              <w:t>1600 kPa</w:t>
-            </w:r>
+              <w:t xml:space="preserve">1600 </w:t>
+            </w:r>
+            <w:proofErr w:type="spellStart"/>
+            <w:r>
+              <w:rPr>
+                <w:rFonts w:ascii="Calibri" w:eastAsia="Times New Roman" w:hAnsi="Calibri" w:cs="Calibri"/>
+                <w:color w:val="000000"/>
+                <w:kern w:val="0"/>
+                <w:sz w:val="20"/>
+                <w:szCs w:val="20"/>
+                <w:lang w:eastAsia="cs-CZ"/>
+                <w14:ligatures w14:val="none"/>
+              </w:rPr>
+              <w:t>kPa</w:t>
+            </w:r>
+            <w:proofErr w:type="spellEnd"/>
           </w:p>
         </w:tc>
         <w:tc>
@@ -6734,8 +6796,22 @@
                 <w:lang w:eastAsia="cs-CZ"/>
                 <w14:ligatures w14:val="none"/>
               </w:rPr>
-              <w:t>30 Mpa</w:t>
-            </w:r>
+              <w:t xml:space="preserve">30 </w:t>
+            </w:r>
+            <w:proofErr w:type="spellStart"/>
+            <w:r>
+              <w:rPr>
+                <w:rFonts w:ascii="Calibri" w:eastAsia="Times New Roman" w:hAnsi="Calibri" w:cs="Calibri"/>
+                <w:color w:val="000000"/>
+                <w:kern w:val="0"/>
+                <w:sz w:val="20"/>
+                <w:szCs w:val="20"/>
+                <w:lang w:eastAsia="cs-CZ"/>
+                <w14:ligatures w14:val="none"/>
+              </w:rPr>
+              <w:t>Mpa</w:t>
+            </w:r>
+            <w:proofErr w:type="spellEnd"/>
           </w:p>
         </w:tc>
         <w:tc>
@@ -7458,7 +7534,33 @@
                 <w:lang w:eastAsia="cs-CZ"/>
                 <w14:ligatures w14:val="none"/>
               </w:rPr>
-              <w:t>3…6000 ot./min</w:t>
+              <w:t xml:space="preserve">3…6000 </w:t>
+            </w:r>
+            <w:proofErr w:type="spellStart"/>
+            <w:r>
+              <w:rPr>
+                <w:rFonts w:ascii="Calibri" w:eastAsia="Times New Roman" w:hAnsi="Calibri" w:cs="Calibri"/>
+                <w:color w:val="000000"/>
+                <w:kern w:val="0"/>
+                <w:sz w:val="20"/>
+                <w:szCs w:val="20"/>
+                <w:lang w:eastAsia="cs-CZ"/>
+                <w14:ligatures w14:val="none"/>
+              </w:rPr>
+              <w:t>ot</w:t>
+            </w:r>
+            <w:proofErr w:type="spellEnd"/>
+            <w:r>
+              <w:rPr>
+                <w:rFonts w:ascii="Calibri" w:eastAsia="Times New Roman" w:hAnsi="Calibri" w:cs="Calibri"/>
+                <w:color w:val="000000"/>
+                <w:kern w:val="0"/>
+                <w:sz w:val="20"/>
+                <w:szCs w:val="20"/>
+                <w:lang w:eastAsia="cs-CZ"/>
+                <w14:ligatures w14:val="none"/>
+              </w:rPr>
+              <w:t>./min</w:t>
             </w:r>
           </w:p>
         </w:tc>
@@ -8308,8 +8410,22 @@
                 <w:lang w:eastAsia="cs-CZ"/>
                 <w14:ligatures w14:val="none"/>
               </w:rPr>
-              <w:t>on/off</w:t>
-            </w:r>
+              <w:t>on/</w:t>
+            </w:r>
+            <w:proofErr w:type="spellStart"/>
+            <w:r>
+              <w:rPr>
+                <w:rFonts w:ascii="Calibri" w:eastAsia="Times New Roman" w:hAnsi="Calibri" w:cs="Calibri"/>
+                <w:color w:val="000000"/>
+                <w:kern w:val="0"/>
+                <w:sz w:val="20"/>
+                <w:szCs w:val="20"/>
+                <w:lang w:eastAsia="cs-CZ"/>
+                <w14:ligatures w14:val="none"/>
+              </w:rPr>
+              <w:t>off</w:t>
+            </w:r>
+            <w:proofErr w:type="spellEnd"/>
           </w:p>
         </w:tc>
         <w:tc>
@@ -8909,8 +9025,22 @@
                 <w14:ligatures w14:val="none"/>
               </w:rPr>
               <w:br/>
-              <w:t>1600 kPa</w:t>
-            </w:r>
+              <w:t xml:space="preserve">1600 </w:t>
+            </w:r>
+            <w:proofErr w:type="spellStart"/>
+            <w:r>
+              <w:rPr>
+                <w:rFonts w:ascii="Calibri" w:eastAsia="Times New Roman" w:hAnsi="Calibri" w:cs="Calibri"/>
+                <w:color w:val="000000"/>
+                <w:kern w:val="0"/>
+                <w:sz w:val="20"/>
+                <w:szCs w:val="20"/>
+                <w:lang w:eastAsia="cs-CZ"/>
+                <w14:ligatures w14:val="none"/>
+              </w:rPr>
+              <w:t>kPa</w:t>
+            </w:r>
+            <w:proofErr w:type="spellEnd"/>
           </w:p>
         </w:tc>
         <w:tc>
@@ -10016,7 +10146,23 @@
           <w:sz w:val="20"/>
           <w:szCs w:val="20"/>
         </w:rPr>
-        <w:t>Snímač otáček v rozsahu 3 až 6000 ot./min, což splňuje maximální otáček motoru dle zadání. Provozní teplota může být menší. Je mimo pasterizační tank.</w:t>
+        <w:t xml:space="preserve">Snímač otáček v rozsahu 3 až 6000 </w:t>
+      </w:r>
+      <w:proofErr w:type="spellStart"/>
+      <w:r>
+        <w:rPr>
+          <w:sz w:val="20"/>
+          <w:szCs w:val="20"/>
+        </w:rPr>
+        <w:t>ot</w:t>
+      </w:r>
+      <w:proofErr w:type="spellEnd"/>
+      <w:r>
+        <w:rPr>
+          <w:sz w:val="20"/>
+          <w:szCs w:val="20"/>
+        </w:rPr>
+        <w:t>./min, což splňuje maximální otáček motoru dle zadání. Provozní teplota může být menší. Je mimo pasterizační tank.</w:t>
       </w:r>
     </w:p>
     <w:p>
@@ -10049,7 +10195,23 @@
           <w:sz w:val="20"/>
           <w:szCs w:val="20"/>
         </w:rPr>
-        <w:t>ladinoměr s proudovým výstupem anebo linkou RS-485 s Modbus RTU. Vhodný pro teploty až 100 °C.</w:t>
+        <w:t>ladinoměr s proudovým výstupem anebo linkou RS-485 s </w:t>
+      </w:r>
+      <w:proofErr w:type="spellStart"/>
+      <w:r>
+        <w:rPr>
+          <w:sz w:val="20"/>
+          <w:szCs w:val="20"/>
+        </w:rPr>
+        <w:t>Modbus</w:t>
+      </w:r>
+      <w:proofErr w:type="spellEnd"/>
+      <w:r>
+        <w:rPr>
+          <w:sz w:val="20"/>
+          <w:szCs w:val="20"/>
+        </w:rPr>
+        <w:t xml:space="preserve"> RTU. Vhodný pro teploty až 100 °C.</w:t>
       </w:r>
     </w:p>
     <w:p>
@@ -10788,6 +10950,7 @@
                 <w14:ligatures w14:val="none"/>
               </w:rPr>
             </w:pPr>
+            <w:proofErr w:type="spellStart"/>
             <w:r>
               <w:rPr>
                 <w:rFonts w:ascii="Calibri" w:eastAsia="Times New Roman" w:hAnsi="Calibri" w:cs="Calibri"/>
@@ -10800,6 +10963,7 @@
               </w:rPr>
               <w:t>Datasheet</w:t>
             </w:r>
+            <w:proofErr w:type="spellEnd"/>
           </w:p>
         </w:tc>
       </w:tr>
@@ -10997,8 +11161,22 @@
                 <w14:ligatures w14:val="none"/>
               </w:rPr>
               <w:br/>
-              <w:t>1600 kPa</w:t>
-            </w:r>
+              <w:t xml:space="preserve">1600 </w:t>
+            </w:r>
+            <w:proofErr w:type="spellStart"/>
+            <w:r>
+              <w:rPr>
+                <w:rFonts w:ascii="Calibri" w:eastAsia="Times New Roman" w:hAnsi="Calibri" w:cs="Calibri"/>
+                <w:color w:val="000000"/>
+                <w:kern w:val="0"/>
+                <w:sz w:val="20"/>
+                <w:szCs w:val="20"/>
+                <w:lang w:eastAsia="cs-CZ"/>
+                <w14:ligatures w14:val="none"/>
+              </w:rPr>
+              <w:t>kPa</w:t>
+            </w:r>
+            <w:proofErr w:type="spellEnd"/>
           </w:p>
         </w:tc>
         <w:tc>
@@ -11957,7 +12135,33 @@
                 <w:lang w:eastAsia="cs-CZ"/>
                 <w14:ligatures w14:val="none"/>
               </w:rPr>
-              <w:t>200 kPa… 5</w:t>
+              <w:t xml:space="preserve">200 </w:t>
+            </w:r>
+            <w:proofErr w:type="spellStart"/>
+            <w:r>
+              <w:rPr>
+                <w:rFonts w:ascii="Calibri" w:eastAsia="Times New Roman" w:hAnsi="Calibri" w:cs="Calibri"/>
+                <w:color w:val="000000"/>
+                <w:kern w:val="0"/>
+                <w:sz w:val="20"/>
+                <w:szCs w:val="20"/>
+                <w:lang w:eastAsia="cs-CZ"/>
+                <w14:ligatures w14:val="none"/>
+              </w:rPr>
+              <w:t>kPa</w:t>
+            </w:r>
+            <w:proofErr w:type="spellEnd"/>
+            <w:r>
+              <w:rPr>
+                <w:rFonts w:ascii="Calibri" w:eastAsia="Times New Roman" w:hAnsi="Calibri" w:cs="Calibri"/>
+                <w:color w:val="000000"/>
+                <w:kern w:val="0"/>
+                <w:sz w:val="20"/>
+                <w:szCs w:val="20"/>
+                <w:lang w:eastAsia="cs-CZ"/>
+                <w14:ligatures w14:val="none"/>
+              </w:rPr>
+              <w:t>… 5</w:t>
             </w:r>
             <w:r>
               <w:rPr>
@@ -11971,6 +12175,7 @@
               </w:rPr>
               <w:t xml:space="preserve"> </w:t>
             </w:r>
+            <w:proofErr w:type="spellStart"/>
             <w:r>
               <w:rPr>
                 <w:rFonts w:ascii="Calibri" w:eastAsia="Times New Roman" w:hAnsi="Calibri" w:cs="Calibri"/>
@@ -11983,6 +12188,7 @@
               </w:rPr>
               <w:t>MPa</w:t>
             </w:r>
+            <w:proofErr w:type="spellEnd"/>
           </w:p>
         </w:tc>
         <w:tc>
@@ -12339,7 +12545,20 @@
                 <w14:ligatures w14:val="none"/>
               </w:rPr>
               <w:br/>
-              <w:t>3,5 M</w:t>
+              <w:t xml:space="preserve">3,5 </w:t>
+            </w:r>
+            <w:proofErr w:type="spellStart"/>
+            <w:r>
+              <w:rPr>
+                <w:rFonts w:ascii="Calibri" w:eastAsia="Times New Roman" w:hAnsi="Calibri" w:cs="Calibri"/>
+                <w:color w:val="000000"/>
+                <w:kern w:val="0"/>
+                <w:sz w:val="20"/>
+                <w:szCs w:val="20"/>
+                <w:lang w:eastAsia="cs-CZ"/>
+                <w14:ligatures w14:val="none"/>
+              </w:rPr>
+              <w:t>M</w:t>
             </w:r>
             <w:r>
               <w:rPr>
@@ -12365,6 +12584,7 @@
               </w:rPr>
               <w:t>a</w:t>
             </w:r>
+            <w:proofErr w:type="spellEnd"/>
           </w:p>
         </w:tc>
         <w:tc>
@@ -13498,8 +13718,22 @@
                 <w14:ligatures w14:val="none"/>
               </w:rPr>
               <w:br/>
-              <w:t>600 kPa</w:t>
-            </w:r>
+              <w:t xml:space="preserve">600 </w:t>
+            </w:r>
+            <w:proofErr w:type="spellStart"/>
+            <w:r>
+              <w:rPr>
+                <w:rFonts w:ascii="Calibri" w:eastAsia="Times New Roman" w:hAnsi="Calibri" w:cs="Calibri"/>
+                <w:color w:val="000000"/>
+                <w:kern w:val="0"/>
+                <w:sz w:val="20"/>
+                <w:szCs w:val="20"/>
+                <w:lang w:eastAsia="cs-CZ"/>
+                <w14:ligatures w14:val="none"/>
+              </w:rPr>
+              <w:t>kPa</w:t>
+            </w:r>
+            <w:proofErr w:type="spellEnd"/>
           </w:p>
         </w:tc>
         <w:tc>
@@ -13915,8 +14149,33 @@
           <w:sz w:val="20"/>
           <w:szCs w:val="20"/>
         </w:rPr>
-        <w:t>Nerezový pojistný ventil nastavitelný v rozmezí 200 kPa – 5 MPa</w:t>
-      </w:r>
+        <w:t xml:space="preserve">Nerezový pojistný ventil nastavitelný v rozmezí 200 </w:t>
+      </w:r>
+      <w:proofErr w:type="spellStart"/>
+      <w:r>
+        <w:rPr>
+          <w:sz w:val="20"/>
+          <w:szCs w:val="20"/>
+        </w:rPr>
+        <w:t>kPa</w:t>
+      </w:r>
+      <w:proofErr w:type="spellEnd"/>
+      <w:r>
+        <w:rPr>
+          <w:sz w:val="20"/>
+          <w:szCs w:val="20"/>
+        </w:rPr>
+        <w:t xml:space="preserve"> – 5 </w:t>
+      </w:r>
+      <w:proofErr w:type="spellStart"/>
+      <w:r>
+        <w:rPr>
+          <w:sz w:val="20"/>
+          <w:szCs w:val="20"/>
+        </w:rPr>
+        <w:t>MPa</w:t>
+      </w:r>
+      <w:proofErr w:type="spellEnd"/>
       <w:r>
         <w:rPr>
           <w:sz w:val="20"/>
@@ -14442,6 +14701,7 @@
                 <w14:ligatures w14:val="none"/>
               </w:rPr>
             </w:pPr>
+            <w:proofErr w:type="spellStart"/>
             <w:r>
               <w:rPr>
                 <w:rFonts w:ascii="Calibri" w:eastAsia="Times New Roman" w:hAnsi="Calibri" w:cs="Calibri"/>
@@ -14454,6 +14714,7 @@
               </w:rPr>
               <w:t>Datasheet</w:t>
             </w:r>
+            <w:proofErr w:type="spellEnd"/>
           </w:p>
         </w:tc>
         <w:tc>
@@ -14625,8 +14886,22 @@
                 <w:lang w:eastAsia="cs-CZ"/>
                 <w14:ligatures w14:val="none"/>
               </w:rPr>
-              <w:t>40 Nm</w:t>
-            </w:r>
+              <w:t xml:space="preserve">40 </w:t>
+            </w:r>
+            <w:proofErr w:type="spellStart"/>
+            <w:r>
+              <w:rPr>
+                <w:rFonts w:ascii="Calibri" w:eastAsia="Times New Roman" w:hAnsi="Calibri" w:cs="Calibri"/>
+                <w:color w:val="000000"/>
+                <w:kern w:val="0"/>
+                <w:sz w:val="20"/>
+                <w:szCs w:val="20"/>
+                <w:lang w:eastAsia="cs-CZ"/>
+                <w14:ligatures w14:val="none"/>
+              </w:rPr>
+              <w:t>Nm</w:t>
+            </w:r>
+            <w:proofErr w:type="spellEnd"/>
           </w:p>
         </w:tc>
         <w:tc>
@@ -15601,8 +15876,22 @@
                 <w:lang w:eastAsia="cs-CZ"/>
                 <w14:ligatures w14:val="none"/>
               </w:rPr>
-              <w:t>10 Nm</w:t>
-            </w:r>
+              <w:t xml:space="preserve">10 </w:t>
+            </w:r>
+            <w:proofErr w:type="spellStart"/>
+            <w:r>
+              <w:rPr>
+                <w:rFonts w:ascii="Calibri" w:eastAsia="Times New Roman" w:hAnsi="Calibri" w:cs="Calibri"/>
+                <w:color w:val="000000"/>
+                <w:kern w:val="0"/>
+                <w:sz w:val="20"/>
+                <w:szCs w:val="20"/>
+                <w:lang w:eastAsia="cs-CZ"/>
+                <w14:ligatures w14:val="none"/>
+              </w:rPr>
+              <w:t>Nm</w:t>
+            </w:r>
+            <w:proofErr w:type="spellEnd"/>
           </w:p>
         </w:tc>
         <w:tc>
@@ -15727,7 +16016,33 @@
                 <w:lang w:eastAsia="cs-CZ"/>
                 <w14:ligatures w14:val="none"/>
               </w:rPr>
-              <w:t>1445 ot./min</w:t>
+              <w:t xml:space="preserve">1445 </w:t>
+            </w:r>
+            <w:proofErr w:type="spellStart"/>
+            <w:r>
+              <w:rPr>
+                <w:rFonts w:ascii="Calibri" w:eastAsia="Times New Roman" w:hAnsi="Calibri" w:cs="Calibri"/>
+                <w:color w:val="000000"/>
+                <w:kern w:val="0"/>
+                <w:sz w:val="20"/>
+                <w:szCs w:val="20"/>
+                <w:lang w:eastAsia="cs-CZ"/>
+                <w14:ligatures w14:val="none"/>
+              </w:rPr>
+              <w:t>ot</w:t>
+            </w:r>
+            <w:proofErr w:type="spellEnd"/>
+            <w:r>
+              <w:rPr>
+                <w:rFonts w:ascii="Calibri" w:eastAsia="Times New Roman" w:hAnsi="Calibri" w:cs="Calibri"/>
+                <w:color w:val="000000"/>
+                <w:kern w:val="0"/>
+                <w:sz w:val="20"/>
+                <w:szCs w:val="20"/>
+                <w:lang w:eastAsia="cs-CZ"/>
+                <w14:ligatures w14:val="none"/>
+              </w:rPr>
+              <w:t>./min</w:t>
             </w:r>
           </w:p>
         </w:tc>
@@ -16584,8 +16899,22 @@
                 <w14:ligatures w14:val="none"/>
               </w:rPr>
               <w:br/>
-              <w:t>1 Mpa</w:t>
-            </w:r>
+              <w:t xml:space="preserve">1 </w:t>
+            </w:r>
+            <w:proofErr w:type="spellStart"/>
+            <w:r>
+              <w:rPr>
+                <w:rFonts w:ascii="Calibri" w:eastAsia="Times New Roman" w:hAnsi="Calibri" w:cs="Calibri"/>
+                <w:color w:val="000000"/>
+                <w:kern w:val="0"/>
+                <w:sz w:val="20"/>
+                <w:szCs w:val="20"/>
+                <w:lang w:eastAsia="cs-CZ"/>
+                <w14:ligatures w14:val="none"/>
+              </w:rPr>
+              <w:t>Mpa</w:t>
+            </w:r>
+            <w:proofErr w:type="spellEnd"/>
           </w:p>
         </w:tc>
         <w:tc>
@@ -17005,14 +17334,24 @@
       <w:r>
         <w:t> </w:t>
       </w:r>
+      <w:proofErr w:type="spellStart"/>
       <w:r>
         <w:t>Nm</w:t>
       </w:r>
+      <w:proofErr w:type="spellEnd"/>
       <w:r>
         <w:t xml:space="preserve"> a otáčky 1445/38 = 38</w:t>
       </w:r>
       <w:r>
-        <w:t> ot./min</w:t>
+        <w:t> </w:t>
+      </w:r>
+      <w:proofErr w:type="spellStart"/>
+      <w:r>
+        <w:t>ot</w:t>
+      </w:r>
+      <w:proofErr w:type="spellEnd"/>
+      <w:r>
+        <w:t>./min</w:t>
       </w:r>
       <w:r>
         <w:t>.</w:t>
@@ -17185,7 +17524,23 @@
           <w:sz w:val="20"/>
           <w:szCs w:val="20"/>
         </w:rPr>
-        <w:t>. Krouticí moment 40 Nm a spojité ovládání DC (0)2-10 V.</w:t>
+        <w:t xml:space="preserve">. Krouticí moment 40 </w:t>
+      </w:r>
+      <w:proofErr w:type="spellStart"/>
+      <w:r>
+        <w:rPr>
+          <w:sz w:val="20"/>
+          <w:szCs w:val="20"/>
+        </w:rPr>
+        <w:t>Nm</w:t>
+      </w:r>
+      <w:proofErr w:type="spellEnd"/>
+      <w:r>
+        <w:rPr>
+          <w:sz w:val="20"/>
+          <w:szCs w:val="20"/>
+        </w:rPr>
+        <w:t xml:space="preserve"> a spojité ovládání DC (0)2-10 V.</w:t>
       </w:r>
     </w:p>
     <w:p>
@@ -17262,7 +17617,23 @@
           <w:sz w:val="20"/>
           <w:szCs w:val="20"/>
         </w:rPr>
-        <w:t>Krouticí moment 10Nm, jmenovité otáčky 1445 ot./min. Splňuje podmínky zadání.</w:t>
+        <w:t xml:space="preserve">Krouticí moment 10Nm, jmenovité otáčky 1445 </w:t>
+      </w:r>
+      <w:proofErr w:type="spellStart"/>
+      <w:r>
+        <w:rPr>
+          <w:sz w:val="20"/>
+          <w:szCs w:val="20"/>
+        </w:rPr>
+        <w:t>ot</w:t>
+      </w:r>
+      <w:proofErr w:type="spellEnd"/>
+      <w:r>
+        <w:rPr>
+          <w:sz w:val="20"/>
+          <w:szCs w:val="20"/>
+        </w:rPr>
+        <w:t>./min. Splňuje podmínky zadání.</w:t>
       </w:r>
     </w:p>
     <w:p>
@@ -17650,6 +18021,7 @@
                 <w14:ligatures w14:val="none"/>
               </w:rPr>
             </w:pPr>
+            <w:proofErr w:type="spellStart"/>
             <w:r>
               <w:rPr>
                 <w:rFonts w:ascii="Calibri" w:eastAsia="Times New Roman" w:hAnsi="Calibri" w:cs="Calibri"/>
@@ -17662,6 +18034,7 @@
               </w:rPr>
               <w:t>Datasheet</w:t>
             </w:r>
+            <w:proofErr w:type="spellEnd"/>
           </w:p>
         </w:tc>
         <w:tc>
@@ -19238,6 +19611,7 @@
                 <w14:ligatures w14:val="none"/>
               </w:rPr>
             </w:pPr>
+            <w:proofErr w:type="spellStart"/>
             <w:r>
               <w:rPr>
                 <w:rFonts w:ascii="Calibri" w:eastAsia="Times New Roman" w:hAnsi="Calibri" w:cs="Calibri"/>
@@ -19250,6 +19624,7 @@
               </w:rPr>
               <w:t>Datasheet</w:t>
             </w:r>
+            <w:proofErr w:type="spellEnd"/>
           </w:p>
         </w:tc>
       </w:tr>
@@ -21021,6 +21396,242 @@
     </w:p>
     <w:p>
       <w:pPr>
+        <w:ind w:left="708" w:firstLine="708"/>
+      </w:pPr>
+      <w:r>
+        <w:t xml:space="preserve">Jednotlivé bloky byly doplněny dle komentářů a návodu, otestovány a okomentovány. Oproti zadání zde bylo </w:t>
+      </w:r>
+      <w:r>
+        <w:t>provedeno několik změn:</w:t>
+      </w:r>
+    </w:p>
+    <w:p>
+      <w:pPr>
+        <w:pStyle w:val="Odstavecseseznamem"/>
+        <w:numPr>
+          <w:ilvl w:val="0"/>
+          <w:numId w:val="13"/>
+        </w:numPr>
+      </w:pPr>
+      <w:r>
+        <w:t xml:space="preserve">Ve fázi míchání je možné do parametru </w:t>
+      </w:r>
+      <w:proofErr w:type="spellStart"/>
+      <w:r>
+        <w:t>TimeSec</w:t>
+      </w:r>
+      <w:proofErr w:type="spellEnd"/>
+      <w:r>
+        <w:t xml:space="preserve"> dosadit hodnotu -1. V tomto případě nedojde k automatickému ukončení fáze </w:t>
+      </w:r>
+      <w:proofErr w:type="spellStart"/>
+      <w:r>
+        <w:t>Running</w:t>
+      </w:r>
+      <w:proofErr w:type="spellEnd"/>
+      <w:r>
+        <w:t xml:space="preserve"> a míchání bude pokračovat, dokud nebude fáze ukončena manuálně. Toho je využito při </w:t>
+      </w:r>
+      <w:r>
+        <w:t xml:space="preserve">zahřívání obsahu tanku a současném míchání, </w:t>
+      </w:r>
+      <w:r>
+        <w:t>proto</w:t>
+      </w:r>
+      <w:r>
+        <w:t>že není předem znám čas, za který regulátor dosáhne požadované hodnoty.</w:t>
+      </w:r>
+    </w:p>
+    <w:p>
+      <w:pPr>
+        <w:pStyle w:val="Odstavecseseznamem"/>
+        <w:numPr>
+          <w:ilvl w:val="0"/>
+          <w:numId w:val="13"/>
+        </w:numPr>
+      </w:pPr>
+      <w:r>
+        <w:t>Ve fázi zahřívání</w:t>
+      </w:r>
+      <w:r>
+        <w:t xml:space="preserve"> je po stabilizaci </w:t>
+      </w:r>
+      <w:r>
+        <w:t>teploty v požadovaném intervalu nastaven parametr done, ale fáze</w:t>
+      </w:r>
+      <w:r>
+        <w:t xml:space="preserve"> </w:t>
+      </w:r>
+      <w:proofErr w:type="spellStart"/>
+      <w:r>
+        <w:t>Running</w:t>
+      </w:r>
+      <w:proofErr w:type="spellEnd"/>
+      <w:r>
+        <w:t xml:space="preserve"> </w:t>
+      </w:r>
+      <w:r>
+        <w:t>není automaticky ukončena</w:t>
+      </w:r>
+      <w:r>
+        <w:t>.</w:t>
+      </w:r>
+      <w:r>
+        <w:t xml:space="preserve"> Toho je </w:t>
+      </w:r>
+      <w:r>
+        <w:t xml:space="preserve">využito pro držení </w:t>
+      </w:r>
+      <w:r>
+        <w:t>žádané</w:t>
+      </w:r>
+      <w:r>
+        <w:t xml:space="preserve"> </w:t>
+      </w:r>
+      <w:r>
+        <w:t>teploty</w:t>
+      </w:r>
+      <w:r>
+        <w:t xml:space="preserve"> během míchání.</w:t>
+      </w:r>
+    </w:p>
+    <w:p>
+      <w:pPr>
+        <w:ind w:left="708" w:firstLine="708"/>
+      </w:pPr>
+      <w:r>
+        <w:t xml:space="preserve">V PLC byl vytvořen i </w:t>
+      </w:r>
+      <w:r>
+        <w:t>kód</w:t>
+      </w:r>
+      <w:r>
+        <w:t xml:space="preserve"> pro spuštění výrobního procesu jedné dávky.</w:t>
+      </w:r>
+      <w:r>
+        <w:t xml:space="preserve"> Jedná se o stavový automat, který je možné spustit nebo ukončit z HMI. </w:t>
+      </w:r>
+      <w:r>
+        <w:t xml:space="preserve">Automat spouští jednotlivé fáze v definovaném pořadí a po vytvoření jedné dávky </w:t>
+      </w:r>
+      <w:r>
+        <w:t>je ukončen</w:t>
+      </w:r>
+      <w:r>
+        <w:t>.</w:t>
+      </w:r>
+      <w:r>
+        <w:t xml:space="preserve"> Během zahřívání </w:t>
+      </w:r>
+      <w:r>
+        <w:t>je</w:t>
+      </w:r>
+      <w:r>
+        <w:t xml:space="preserve"> obsah tanku současně míchá</w:t>
+      </w:r>
+      <w:r>
+        <w:t>n</w:t>
+      </w:r>
+      <w:r>
+        <w:t xml:space="preserve"> a během míchání je teplota držena na požadované hodnotě.</w:t>
+      </w:r>
+    </w:p>
+    <w:p>
+      <w:pPr>
+        <w:ind w:left="708" w:firstLine="708"/>
+        <w:rPr>
+          <w:noProof/>
+        </w:rPr>
+      </w:pPr>
+    </w:p>
+    <w:p>
+      <w:pPr>
+        <w:jc w:val="center"/>
+      </w:pPr>
+      <w:r>
+        <w:rPr>
+          <w:noProof/>
+        </w:rPr>
+        <w:drawing>
+          <wp:inline distT="0" distB="0" distL="0" distR="0" wp14:anchorId="02AB8658" wp14:editId="0971753F">
+            <wp:extent cx="4972050" cy="2577954"/>
+            <wp:effectExtent l="0" t="0" r="0" b="0"/>
+            <wp:docPr id="1135140832" name="Obrázek 1"/>
+            <wp:cNvGraphicFramePr>
+              <a:graphicFrameLocks xmlns:a="http://schemas.openxmlformats.org/drawingml/2006/main" noChangeAspect="1"/>
+            </wp:cNvGraphicFramePr>
+            <a:graphic xmlns:a="http://schemas.openxmlformats.org/drawingml/2006/main">
+              <a:graphicData uri="http://schemas.openxmlformats.org/drawingml/2006/picture">
+                <pic:pic xmlns:pic="http://schemas.openxmlformats.org/drawingml/2006/picture">
+                  <pic:nvPicPr>
+                    <pic:cNvPr id="0" name="Picture 1"/>
+                    <pic:cNvPicPr>
+                      <a:picLocks noChangeAspect="1" noChangeArrowheads="1"/>
+                    </pic:cNvPicPr>
+                  </pic:nvPicPr>
+                  <pic:blipFill>
+                    <a:blip r:embed="rId39">
+                      <a:extLst>
+                        <a:ext uri="{28A0092B-C50C-407E-A947-70E740481C1C}">
+                          <a14:useLocalDpi xmlns:a14="http://schemas.microsoft.com/office/drawing/2010/main" val="0"/>
+                        </a:ext>
+                      </a:extLst>
+                    </a:blip>
+                    <a:srcRect/>
+                    <a:stretch>
+                      <a:fillRect/>
+                    </a:stretch>
+                  </pic:blipFill>
+                  <pic:spPr bwMode="auto">
+                    <a:xfrm>
+                      <a:off x="0" y="0"/>
+                      <a:ext cx="4982476" cy="2583360"/>
+                    </a:xfrm>
+                    <a:prstGeom prst="rect">
+                      <a:avLst/>
+                    </a:prstGeom>
+                    <a:noFill/>
+                    <a:ln>
+                      <a:noFill/>
+                    </a:ln>
+                  </pic:spPr>
+                </pic:pic>
+              </a:graphicData>
+            </a:graphic>
+          </wp:inline>
+        </w:drawing>
+      </w:r>
+    </w:p>
+    <w:p>
+      <w:pPr>
+        <w:jc w:val="center"/>
+      </w:pPr>
+      <w:r>
+        <w:t>Obr.</w:t>
+      </w:r>
+      <w:r>
+        <w:t>8</w:t>
+      </w:r>
+      <w:r>
+        <w:t xml:space="preserve">.: </w:t>
+      </w:r>
+      <w:r>
+        <w:t>Stavový</w:t>
+      </w:r>
+      <w:r>
+        <w:t xml:space="preserve"> diagram</w:t>
+      </w:r>
+      <w:r>
+        <w:t xml:space="preserve"> výrobního procesu</w:t>
+      </w:r>
+    </w:p>
+    <w:p>
+      <w:r>
+        <w:br w:type="page"/>
+      </w:r>
+    </w:p>
+    <w:p>
+      <w:pPr>
         <w:rPr>
           <w:b/>
           <w:bCs/>
@@ -21037,12 +21648,10 @@
           <w:szCs w:val="32"/>
           <w:u w:val="single"/>
         </w:rPr>
-        <w:t>7. Navržení HMI</w:t>
-      </w:r>
-    </w:p>
-    <w:p>
-      <w:pPr>
-        <w:spacing w:after="120"/>
+        <w:lastRenderedPageBreak/>
+        <w:t>7. N</w:t>
+      </w:r>
+      <w:r>
         <w:rPr>
           <w:b/>
           <w:bCs/>
@@ -21050,7 +21659,8 @@
           <w:szCs w:val="32"/>
           <w:u w:val="single"/>
         </w:rPr>
-      </w:pPr>
+        <w:t xml:space="preserve">ávrh </w:t>
+      </w:r>
       <w:r>
         <w:rPr>
           <w:b/>
@@ -21059,6 +21669,191 @@
           <w:szCs w:val="32"/>
           <w:u w:val="single"/>
         </w:rPr>
+        <w:t>HMI</w:t>
+      </w:r>
+    </w:p>
+    <w:p>
+      <w:pPr>
+        <w:ind w:left="708" w:firstLine="708"/>
+      </w:pPr>
+      <w:r>
+        <w:t>HMI bylo dokončeno a otestováno, ale nebylo oproti kostře výrazně změněno. Jedinou inovací je přidání tlačítek a indikátoru pro automatické spouštění fází v pravém horním rohu</w:t>
+      </w:r>
+      <w:r>
+        <w:t xml:space="preserve"> a přidání indikace stavu Done jednotlivých fází.</w:t>
+      </w:r>
+    </w:p>
+    <w:p>
+      <w:pPr>
+        <w:jc w:val="center"/>
+      </w:pPr>
+      <w:r>
+        <w:drawing>
+          <wp:inline distT="0" distB="0" distL="0" distR="0" wp14:anchorId="690A66A5" wp14:editId="6FB02697">
+            <wp:extent cx="4781550" cy="2860918"/>
+            <wp:effectExtent l="0" t="0" r="0" b="0"/>
+            <wp:docPr id="1399058206" name="Obrázek 1" descr="Obsah obrázku text, snímek obrazovky, Multimediální software&#10;&#10;Popis byl vytvořen automaticky"/>
+            <wp:cNvGraphicFramePr>
+              <a:graphicFrameLocks xmlns:a="http://schemas.openxmlformats.org/drawingml/2006/main" noChangeAspect="1"/>
+            </wp:cNvGraphicFramePr>
+            <a:graphic xmlns:a="http://schemas.openxmlformats.org/drawingml/2006/main">
+              <a:graphicData uri="http://schemas.openxmlformats.org/drawingml/2006/picture">
+                <pic:pic xmlns:pic="http://schemas.openxmlformats.org/drawingml/2006/picture">
+                  <pic:nvPicPr>
+                    <pic:cNvPr id="1399058206" name="Obrázek 1" descr="Obsah obrázku text, snímek obrazovky, Multimediální software&#10;&#10;Popis byl vytvořen automaticky"/>
+                    <pic:cNvPicPr/>
+                  </pic:nvPicPr>
+                  <pic:blipFill>
+                    <a:blip r:embed="rId40"/>
+                    <a:stretch>
+                      <a:fillRect/>
+                    </a:stretch>
+                  </pic:blipFill>
+                  <pic:spPr>
+                    <a:xfrm>
+                      <a:off x="0" y="0"/>
+                      <a:ext cx="4790160" cy="2866069"/>
+                    </a:xfrm>
+                    <a:prstGeom prst="rect">
+                      <a:avLst/>
+                    </a:prstGeom>
+                  </pic:spPr>
+                </pic:pic>
+              </a:graphicData>
+            </a:graphic>
+          </wp:inline>
+        </w:drawing>
+      </w:r>
+    </w:p>
+    <w:p>
+      <w:pPr>
+        <w:jc w:val="center"/>
+      </w:pPr>
+      <w:r>
+        <w:t>Obr.</w:t>
+      </w:r>
+      <w:r>
+        <w:t>9</w:t>
+      </w:r>
+      <w:r>
+        <w:t xml:space="preserve">.: </w:t>
+      </w:r>
+      <w:r>
+        <w:t>Hlavní obrazovka HMI</w:t>
+      </w:r>
+    </w:p>
+    <w:p>
+      <w:pPr>
+        <w:jc w:val="center"/>
+      </w:pPr>
+    </w:p>
+    <w:p>
+      <w:pPr>
+        <w:ind w:left="708" w:firstLine="708"/>
+      </w:pPr>
+      <w:r>
+        <w:t>Nastavitelnými parametry tanku je výška hladiny při napouštění a vypouštění, čas fáze míchání a požadovaná teplot</w:t>
+      </w:r>
+      <w:r>
+        <w:t>a</w:t>
+      </w:r>
+      <w:r>
+        <w:t xml:space="preserve"> fáze zahřívání.</w:t>
+      </w:r>
+    </w:p>
+    <w:p>
+      <w:pPr>
+        <w:jc w:val="center"/>
+      </w:pPr>
+      <w:r>
+        <w:drawing>
+          <wp:inline distT="0" distB="0" distL="0" distR="0" wp14:anchorId="36FDDA73" wp14:editId="52F56E54">
+            <wp:extent cx="4695825" cy="2808075"/>
+            <wp:effectExtent l="0" t="0" r="0" b="0"/>
+            <wp:docPr id="1862768282" name="Obrázek 1" descr="Obsah obrázku text, snímek obrazovky, design&#10;&#10;Popis byl vytvořen automaticky"/>
+            <wp:cNvGraphicFramePr>
+              <a:graphicFrameLocks xmlns:a="http://schemas.openxmlformats.org/drawingml/2006/main" noChangeAspect="1"/>
+            </wp:cNvGraphicFramePr>
+            <a:graphic xmlns:a="http://schemas.openxmlformats.org/drawingml/2006/main">
+              <a:graphicData uri="http://schemas.openxmlformats.org/drawingml/2006/picture">
+                <pic:pic xmlns:pic="http://schemas.openxmlformats.org/drawingml/2006/picture">
+                  <pic:nvPicPr>
+                    <pic:cNvPr id="1862768282" name="Obrázek 1" descr="Obsah obrázku text, snímek obrazovky, design&#10;&#10;Popis byl vytvořen automaticky"/>
+                    <pic:cNvPicPr/>
+                  </pic:nvPicPr>
+                  <pic:blipFill>
+                    <a:blip r:embed="rId41"/>
+                    <a:stretch>
+                      <a:fillRect/>
+                    </a:stretch>
+                  </pic:blipFill>
+                  <pic:spPr>
+                    <a:xfrm>
+                      <a:off x="0" y="0"/>
+                      <a:ext cx="4706275" cy="2814324"/>
+                    </a:xfrm>
+                    <a:prstGeom prst="rect">
+                      <a:avLst/>
+                    </a:prstGeom>
+                  </pic:spPr>
+                </pic:pic>
+              </a:graphicData>
+            </a:graphic>
+          </wp:inline>
+        </w:drawing>
+      </w:r>
+    </w:p>
+    <w:p>
+      <w:pPr>
+        <w:jc w:val="center"/>
+      </w:pPr>
+      <w:r>
+        <w:t>Obr.</w:t>
+      </w:r>
+      <w:r>
+        <w:t>10</w:t>
+      </w:r>
+      <w:r>
+        <w:t xml:space="preserve">.: </w:t>
+      </w:r>
+      <w:r>
+        <w:t>O</w:t>
+      </w:r>
+      <w:r>
+        <w:t xml:space="preserve">brazovka </w:t>
+      </w:r>
+      <w:r>
+        <w:t xml:space="preserve">parametrů tanku </w:t>
+      </w:r>
+      <w:r>
+        <w:t>HMI</w:t>
+      </w:r>
+    </w:p>
+    <w:p>
+      <w:r>
+        <w:br w:type="page"/>
+      </w:r>
+    </w:p>
+    <w:p>
+      <w:pPr>
+        <w:spacing w:after="120"/>
+        <w:rPr>
+          <w:b/>
+          <w:bCs/>
+          <w:sz w:val="32"/>
+          <w:szCs w:val="32"/>
+          <w:u w:val="single"/>
+        </w:rPr>
+      </w:pPr>
+      <w:r>
+        <w:rPr>
+          <w:b/>
+          <w:bCs/>
+          <w:sz w:val="32"/>
+          <w:szCs w:val="32"/>
+          <w:u w:val="single"/>
+        </w:rPr>
+        <w:lastRenderedPageBreak/>
         <w:t>8</w:t>
       </w:r>
       <w:r>
@@ -21192,7 +21987,39 @@
           <w:i/>
           <w:iCs/>
         </w:rPr>
-        <w:t>Systém Identification Toolbox.</w:t>
+        <w:t xml:space="preserve">Systém </w:t>
+      </w:r>
+      <w:proofErr w:type="spellStart"/>
+      <w:r>
+        <w:rPr>
+          <w:i/>
+          <w:iCs/>
+        </w:rPr>
+        <w:t>Identification</w:t>
+      </w:r>
+      <w:proofErr w:type="spellEnd"/>
+      <w:r>
+        <w:rPr>
+          <w:i/>
+          <w:iCs/>
+        </w:rPr>
+        <w:t xml:space="preserve"> </w:t>
+      </w:r>
+      <w:proofErr w:type="spellStart"/>
+      <w:r>
+        <w:rPr>
+          <w:i/>
+          <w:iCs/>
+        </w:rPr>
+        <w:t>Toolbox</w:t>
+      </w:r>
+      <w:proofErr w:type="spellEnd"/>
+      <w:r>
+        <w:rPr>
+          <w:i/>
+          <w:iCs/>
+        </w:rPr>
+        <w:t>.</w:t>
       </w:r>
       <w:r>
         <w:rPr>
@@ -21299,7 +22126,23 @@
         <w:ind w:firstLine="697"/>
       </w:pPr>
       <w:r>
-        <w:t xml:space="preserve">Regulátor byl navržen za pomocí Matlab Simulinku. Na obrázku </w:t>
+        <w:t xml:space="preserve">Regulátor byl navržen za pomocí </w:t>
+      </w:r>
+      <w:proofErr w:type="spellStart"/>
+      <w:r>
+        <w:t>Matlab</w:t>
+      </w:r>
+      <w:proofErr w:type="spellEnd"/>
+      <w:r>
+        <w:t xml:space="preserve"> </w:t>
+      </w:r>
+      <w:proofErr w:type="spellStart"/>
+      <w:r>
+        <w:t>Simulinku</w:t>
+      </w:r>
+      <w:proofErr w:type="spellEnd"/>
+      <w:r>
+        <w:t xml:space="preserve">. Na obrázku </w:t>
       </w:r>
       <w:r>
         <w:rPr>
@@ -21311,6 +22154,7 @@
       <w:r>
         <w:t xml:space="preserve"> lze vidět použitý regulační obvod. Byl navržen PID regulátor nastaveny jako </w:t>
       </w:r>
+      <w:proofErr w:type="spellStart"/>
       <w:r>
         <w:rPr>
           <w:i/>
@@ -21318,8 +22162,25 @@
         </w:rPr>
         <w:t>ideal</w:t>
       </w:r>
-      <w:r>
-        <w:t xml:space="preserve"> se saturací výstupu na 0-100 s použitou metodou Anti-Windup. Následně byl použit PIDTune pro provedení návrhu regulátoru. Výsledný průběh byl nastaven jako kompromis s naš</w:t>
+      <w:proofErr w:type="spellEnd"/>
+      <w:r>
+        <w:t xml:space="preserve"> se saturací výstupu na 0-100 s použitou metodou Anti-</w:t>
+      </w:r>
+      <w:proofErr w:type="spellStart"/>
+      <w:r>
+        <w:t>Windup</w:t>
+      </w:r>
+      <w:proofErr w:type="spellEnd"/>
+      <w:r>
+        <w:t xml:space="preserve">. Následně byl použit </w:t>
+      </w:r>
+      <w:proofErr w:type="spellStart"/>
+      <w:r>
+        <w:t>PIDTune</w:t>
+      </w:r>
+      <w:proofErr w:type="spellEnd"/>
+      <w:r>
+        <w:t xml:space="preserve"> pro provedení návrhu regulátoru. Výsledný průběh byl nastaven jako kompromis s naš</w:t>
       </w:r>
       <w:r>
         <w:t>i</w:t>
@@ -21378,17 +22239,7 @@
           <w:szCs w:val="26"/>
           <w:u w:val="single"/>
         </w:rPr>
-        <w:t>PID regulátor v PLC</w:t>
-      </w:r>
-      <w:r>
-        <w:rPr>
-          <w:b/>
-          <w:bCs/>
-          <w:sz w:val="26"/>
-          <w:szCs w:val="26"/>
-          <w:u w:val="single"/>
-        </w:rPr>
-        <w:t>:</w:t>
+        <w:t>PID regulátor v PLC:</w:t>
       </w:r>
     </w:p>
     <w:p>
@@ -21435,74 +22286,8 @@
         <w:ind w:left="1416"/>
       </w:pPr>
     </w:p>
-    <w:p>
-      <w:pPr>
-        <w:pStyle w:val="Odstavecseseznamem"/>
-        <w:ind w:left="1416"/>
-      </w:pPr>
-    </w:p>
-    <w:p>
-      <w:pPr>
-        <w:pStyle w:val="Odstavecseseznamem"/>
-        <w:ind w:left="1416"/>
-      </w:pPr>
-    </w:p>
-    <w:p>
-      <w:pPr>
-        <w:rPr>
-          <w:b/>
-          <w:bCs/>
-          <w:sz w:val="32"/>
-          <w:szCs w:val="32"/>
-          <w:u w:val="single"/>
-        </w:rPr>
-      </w:pPr>
-    </w:p>
-    <w:p>
-      <w:pPr>
-        <w:spacing w:after="0"/>
-        <w:rPr>
-          <w:b/>
-          <w:bCs/>
-          <w:sz w:val="32"/>
-          <w:szCs w:val="32"/>
-          <w:u w:val="single"/>
-        </w:rPr>
-      </w:pPr>
-    </w:p>
-    <w:p>
-      <w:pPr>
-        <w:pStyle w:val="Odstavecseseznamem"/>
-        <w:spacing w:after="0"/>
-        <w:rPr>
-          <w:b/>
-          <w:bCs/>
-          <w:sz w:val="32"/>
-          <w:szCs w:val="32"/>
-          <w:u w:val="single"/>
-        </w:rPr>
-      </w:pPr>
-    </w:p>
-    <w:p>
-      <w:pPr>
-        <w:pStyle w:val="Odstavecseseznamem"/>
-        <w:spacing w:after="0"/>
-        <w:rPr>
-          <w:b/>
-          <w:bCs/>
-          <w:sz w:val="32"/>
-          <w:szCs w:val="32"/>
-          <w:u w:val="single"/>
-        </w:rPr>
-      </w:pPr>
-    </w:p>
-    <w:p>
-      <w:pPr>
-        <w:jc w:val="center"/>
-      </w:pPr>
-    </w:p>
     <w:sectPr>
-      <w:footerReference w:type="default" r:id="rId39"/>
+      <w:footerReference w:type="default" r:id="rId42"/>
       <w:pgSz w:w="11906" w:h="16838"/>
       <w:pgMar w:top="1417" w:right="1417" w:bottom="1417" w:left="1417" w:header="708" w:footer="708" w:gutter="0"/>
       <w:cols w:space="708"/>
@@ -21513,7 +22298,7 @@
 </file>
 
 <file path=word/endnotes.xml><?xml version="1.0" encoding="utf-8"?>
-<w:endnotes xmlns:wpc="http://schemas.microsoft.com/office/word/2010/wordprocessingCanvas" xmlns:cx="http://schemas.microsoft.com/office/drawing/2014/chartex" xmlns:cx1="http://schemas.microsoft.com/office/drawing/2015/9/8/chartex" xmlns:cx2="http://schemas.microsoft.com/office/drawing/2015/10/21/chartex" xmlns:cx3="http://schemas.microsoft.com/office/drawing/2016/5/9/chartex" xmlns:cx4="http://schemas.microsoft.com/office/drawing/2016/5/10/chartex" xmlns:cx5="http://schemas.microsoft.com/office/drawing/2016/5/11/chartex" xmlns:cx6="http://schemas.microsoft.com/office/drawing/2016/5/12/chartex" xmlns:cx7="http://schemas.microsoft.com/office/drawing/2016/5/13/chartex" xmlns:cx8="http://schemas.microsoft.com/office/drawing/2016/5/14/chartex" xmlns:mc="http://schemas.openxmlformats.org/markup-compatibility/2006" xmlns:aink="http://schemas.microsoft.com/office/drawing/2016/ink" xmlns:am3d="http://schemas.microsoft.com/office/drawing/2017/model3d" xmlns:o="urn:schemas-microsoft-com:office:office" xmlns:r="http://schemas.openxmlformats.org/officeDocument/2006/relationships" xmlns:m="http://schemas.openxmlformats.org/officeDocument/2006/math" xmlns:v="urn:schemas-microsoft-com:vml" xmlns:wp14="http://schemas.microsoft.com/office/word/2010/wordprocessingDrawing" xmlns:wp="http://schemas.openxmlformats.org/drawingml/2006/wordprocessingDrawing" xmlns:w10="urn:schemas-microsoft-com:office:word" xmlns:w="http://schemas.openxmlformats.org/wordprocessingml/2006/main" xmlns:w14="http://schemas.microsoft.com/office/word/2010/wordml" xmlns:w15="http://schemas.microsoft.com/office/word/2012/wordml" xmlns:w16cex="http://schemas.microsoft.com/office/word/2018/wordml/cex" xmlns:w16cid="http://schemas.microsoft.com/office/word/2016/wordml/cid" xmlns:w16="http://schemas.microsoft.com/office/word/2018/wordml" xmlns:w16sdtdh="http://schemas.microsoft.com/office/word/2020/wordml/sdtdatahash" xmlns:w16se="http://schemas.microsoft.com/office/word/2015/wordml/symex" xmlns:wpg="http://schemas.microsoft.com/office/word/2010/wordprocessingGroup" xmlns:wpi="http://schemas.microsoft.com/office/word/2010/wordprocessingInk" xmlns:wne="http://schemas.microsoft.com/office/word/2006/wordml" xmlns:wps="http://schemas.microsoft.com/office/word/2010/wordprocessingShape" mc:Ignorable="w14 w15 w16se w16cid w16 w16cex w16sdtdh wp14">
+<w:endnotes xmlns:wpc="http://schemas.microsoft.com/office/word/2010/wordprocessingCanvas" xmlns:cx="http://schemas.microsoft.com/office/drawing/2014/chartex" xmlns:cx1="http://schemas.microsoft.com/office/drawing/2015/9/8/chartex" xmlns:cx2="http://schemas.microsoft.com/office/drawing/2015/10/21/chartex" xmlns:cx3="http://schemas.microsoft.com/office/drawing/2016/5/9/chartex" xmlns:cx4="http://schemas.microsoft.com/office/drawing/2016/5/10/chartex" xmlns:cx5="http://schemas.microsoft.com/office/drawing/2016/5/11/chartex" xmlns:cx6="http://schemas.microsoft.com/office/drawing/2016/5/12/chartex" xmlns:cx7="http://schemas.microsoft.com/office/drawing/2016/5/13/chartex" xmlns:cx8="http://schemas.microsoft.com/office/drawing/2016/5/14/chartex" xmlns:mc="http://schemas.openxmlformats.org/markup-compatibility/2006" xmlns:aink="http://schemas.microsoft.com/office/drawing/2016/ink" xmlns:am3d="http://schemas.microsoft.com/office/drawing/2017/model3d" xmlns:o="urn:schemas-microsoft-com:office:office" xmlns:oel="http://schemas.microsoft.com/office/2019/extlst" xmlns:r="http://schemas.openxmlformats.org/officeDocument/2006/relationships" xmlns:m="http://schemas.openxmlformats.org/officeDocument/2006/math" xmlns:v="urn:schemas-microsoft-com:vml" xmlns:wp14="http://schemas.microsoft.com/office/word/2010/wordprocessingDrawing" xmlns:wp="http://schemas.openxmlformats.org/drawingml/2006/wordprocessingDrawing" xmlns:w10="urn:schemas-microsoft-com:office:word" xmlns:w="http://schemas.openxmlformats.org/wordprocessingml/2006/main" xmlns:w14="http://schemas.microsoft.com/office/word/2010/wordml" xmlns:w15="http://schemas.microsoft.com/office/word/2012/wordml" xmlns:w16cex="http://schemas.microsoft.com/office/word/2018/wordml/cex" xmlns:w16cid="http://schemas.microsoft.com/office/word/2016/wordml/cid" xmlns:w16="http://schemas.microsoft.com/office/word/2018/wordml" xmlns:w16sdtdh="http://schemas.microsoft.com/office/word/2020/wordml/sdtdatahash" xmlns:w16se="http://schemas.microsoft.com/office/word/2015/wordml/symex" xmlns:wpg="http://schemas.microsoft.com/office/word/2010/wordprocessingGroup" xmlns:wpi="http://schemas.microsoft.com/office/word/2010/wordprocessingInk" xmlns:wne="http://schemas.microsoft.com/office/word/2006/wordml" xmlns:wps="http://schemas.microsoft.com/office/word/2010/wordprocessingShape" mc:Ignorable="w14 w15 w16se w16cid w16 w16cex w16sdtdh wp14">
   <w:endnote w:type="separator" w:id="-1">
     <w:p>
       <w:pPr>
@@ -21538,7 +22323,7 @@
 </file>
 
 <file path=word/footer1.xml><?xml version="1.0" encoding="utf-8"?>
-<w:ftr xmlns:wpc="http://schemas.microsoft.com/office/word/2010/wordprocessingCanvas" xmlns:cx="http://schemas.microsoft.com/office/drawing/2014/chartex" xmlns:cx1="http://schemas.microsoft.com/office/drawing/2015/9/8/chartex" xmlns:cx2="http://schemas.microsoft.com/office/drawing/2015/10/21/chartex" xmlns:cx3="http://schemas.microsoft.com/office/drawing/2016/5/9/chartex" xmlns:cx4="http://schemas.microsoft.com/office/drawing/2016/5/10/chartex" xmlns:cx5="http://schemas.microsoft.com/office/drawing/2016/5/11/chartex" xmlns:cx6="http://schemas.microsoft.com/office/drawing/2016/5/12/chartex" xmlns:cx7="http://schemas.microsoft.com/office/drawing/2016/5/13/chartex" xmlns:cx8="http://schemas.microsoft.com/office/drawing/2016/5/14/chartex" xmlns:mc="http://schemas.openxmlformats.org/markup-compatibility/2006" xmlns:aink="http://schemas.microsoft.com/office/drawing/2016/ink" xmlns:am3d="http://schemas.microsoft.com/office/drawing/2017/model3d" xmlns:o="urn:schemas-microsoft-com:office:office" xmlns:r="http://schemas.openxmlformats.org/officeDocument/2006/relationships" xmlns:m="http://schemas.openxmlformats.org/officeDocument/2006/math" xmlns:v="urn:schemas-microsoft-com:vml" xmlns:wp14="http://schemas.microsoft.com/office/word/2010/wordprocessingDrawing" xmlns:wp="http://schemas.openxmlformats.org/drawingml/2006/wordprocessingDrawing" xmlns:w10="urn:schemas-microsoft-com:office:word" xmlns:w="http://schemas.openxmlformats.org/wordprocessingml/2006/main" xmlns:w14="http://schemas.microsoft.com/office/word/2010/wordml" xmlns:w15="http://schemas.microsoft.com/office/word/2012/wordml" xmlns:w16cex="http://schemas.microsoft.com/office/word/2018/wordml/cex" xmlns:w16cid="http://schemas.microsoft.com/office/word/2016/wordml/cid" xmlns:w16="http://schemas.microsoft.com/office/word/2018/wordml" xmlns:w16sdtdh="http://schemas.microsoft.com/office/word/2020/wordml/sdtdatahash" xmlns:w16se="http://schemas.microsoft.com/office/word/2015/wordml/symex" xmlns:wpg="http://schemas.microsoft.com/office/word/2010/wordprocessingGroup" xmlns:wpi="http://schemas.microsoft.com/office/word/2010/wordprocessingInk" xmlns:wne="http://schemas.microsoft.com/office/word/2006/wordml" xmlns:wps="http://schemas.microsoft.com/office/word/2010/wordprocessingShape" mc:Ignorable="w14 w15 w16se w16cid w16 w16cex w16sdtdh wp14">
+<w:ftr xmlns:wpc="http://schemas.microsoft.com/office/word/2010/wordprocessingCanvas" xmlns:cx="http://schemas.microsoft.com/office/drawing/2014/chartex" xmlns:cx1="http://schemas.microsoft.com/office/drawing/2015/9/8/chartex" xmlns:cx2="http://schemas.microsoft.com/office/drawing/2015/10/21/chartex" xmlns:cx3="http://schemas.microsoft.com/office/drawing/2016/5/9/chartex" xmlns:cx4="http://schemas.microsoft.com/office/drawing/2016/5/10/chartex" xmlns:cx5="http://schemas.microsoft.com/office/drawing/2016/5/11/chartex" xmlns:cx6="http://schemas.microsoft.com/office/drawing/2016/5/12/chartex" xmlns:cx7="http://schemas.microsoft.com/office/drawing/2016/5/13/chartex" xmlns:cx8="http://schemas.microsoft.com/office/drawing/2016/5/14/chartex" xmlns:mc="http://schemas.openxmlformats.org/markup-compatibility/2006" xmlns:aink="http://schemas.microsoft.com/office/drawing/2016/ink" xmlns:am3d="http://schemas.microsoft.com/office/drawing/2017/model3d" xmlns:o="urn:schemas-microsoft-com:office:office" xmlns:oel="http://schemas.microsoft.com/office/2019/extlst" xmlns:r="http://schemas.openxmlformats.org/officeDocument/2006/relationships" xmlns:m="http://schemas.openxmlformats.org/officeDocument/2006/math" xmlns:v="urn:schemas-microsoft-com:vml" xmlns:wp14="http://schemas.microsoft.com/office/word/2010/wordprocessingDrawing" xmlns:wp="http://schemas.openxmlformats.org/drawingml/2006/wordprocessingDrawing" xmlns:w10="urn:schemas-microsoft-com:office:word" xmlns:w="http://schemas.openxmlformats.org/wordprocessingml/2006/main" xmlns:w14="http://schemas.microsoft.com/office/word/2010/wordml" xmlns:w15="http://schemas.microsoft.com/office/word/2012/wordml" xmlns:w16cex="http://schemas.microsoft.com/office/word/2018/wordml/cex" xmlns:w16cid="http://schemas.microsoft.com/office/word/2016/wordml/cid" xmlns:w16="http://schemas.microsoft.com/office/word/2018/wordml" xmlns:w16sdtdh="http://schemas.microsoft.com/office/word/2020/wordml/sdtdatahash" xmlns:w16se="http://schemas.microsoft.com/office/word/2015/wordml/symex" xmlns:wpg="http://schemas.microsoft.com/office/word/2010/wordprocessingGroup" xmlns:wpi="http://schemas.microsoft.com/office/word/2010/wordprocessingInk" xmlns:wne="http://schemas.microsoft.com/office/word/2006/wordml" xmlns:wps="http://schemas.microsoft.com/office/word/2010/wordprocessingShape" mc:Ignorable="w14 w15 w16se w16cid w16 w16cex w16sdtdh wp14">
   <w:p>
     <w:pPr>
       <w:pStyle w:val="Zpat"/>
@@ -21594,7 +22379,7 @@
 </file>
 
 <file path=word/footnotes.xml><?xml version="1.0" encoding="utf-8"?>
-<w:footnotes xmlns:wpc="http://schemas.microsoft.com/office/word/2010/wordprocessingCanvas" xmlns:cx="http://schemas.microsoft.com/office/drawing/2014/chartex" xmlns:cx1="http://schemas.microsoft.com/office/drawing/2015/9/8/chartex" xmlns:cx2="http://schemas.microsoft.com/office/drawing/2015/10/21/chartex" xmlns:cx3="http://schemas.microsoft.com/office/drawing/2016/5/9/chartex" xmlns:cx4="http://schemas.microsoft.com/office/drawing/2016/5/10/chartex" xmlns:cx5="http://schemas.microsoft.com/office/drawing/2016/5/11/chartex" xmlns:cx6="http://schemas.microsoft.com/office/drawing/2016/5/12/chartex" xmlns:cx7="http://schemas.microsoft.com/office/drawing/2016/5/13/chartex" xmlns:cx8="http://schemas.microsoft.com/office/drawing/2016/5/14/chartex" xmlns:mc="http://schemas.openxmlformats.org/markup-compatibility/2006" xmlns:aink="http://schemas.microsoft.com/office/drawing/2016/ink" xmlns:am3d="http://schemas.microsoft.com/office/drawing/2017/model3d" xmlns:o="urn:schemas-microsoft-com:office:office" xmlns:r="http://schemas.openxmlformats.org/officeDocument/2006/relationships" xmlns:m="http://schemas.openxmlformats.org/officeDocument/2006/math" xmlns:v="urn:schemas-microsoft-com:vml" xmlns:wp14="http://schemas.microsoft.com/office/word/2010/wordprocessingDrawing" xmlns:wp="http://schemas.openxmlformats.org/drawingml/2006/wordprocessingDrawing" xmlns:w10="urn:schemas-microsoft-com:office:word" xmlns:w="http://schemas.openxmlformats.org/wordprocessingml/2006/main" xmlns:w14="http://schemas.microsoft.com/office/word/2010/wordml" xmlns:w15="http://schemas.microsoft.com/office/word/2012/wordml" xmlns:w16cex="http://schemas.microsoft.com/office/word/2018/wordml/cex" xmlns:w16cid="http://schemas.microsoft.com/office/word/2016/wordml/cid" xmlns:w16="http://schemas.microsoft.com/office/word/2018/wordml" xmlns:w16sdtdh="http://schemas.microsoft.com/office/word/2020/wordml/sdtdatahash" xmlns:w16se="http://schemas.microsoft.com/office/word/2015/wordml/symex" xmlns:wpg="http://schemas.microsoft.com/office/word/2010/wordprocessingGroup" xmlns:wpi="http://schemas.microsoft.com/office/word/2010/wordprocessingInk" xmlns:wne="http://schemas.microsoft.com/office/word/2006/wordml" xmlns:wps="http://schemas.microsoft.com/office/word/2010/wordprocessingShape" mc:Ignorable="w14 w15 w16se w16cid w16 w16cex w16sdtdh wp14">
+<w:footnotes xmlns:wpc="http://schemas.microsoft.com/office/word/2010/wordprocessingCanvas" xmlns:cx="http://schemas.microsoft.com/office/drawing/2014/chartex" xmlns:cx1="http://schemas.microsoft.com/office/drawing/2015/9/8/chartex" xmlns:cx2="http://schemas.microsoft.com/office/drawing/2015/10/21/chartex" xmlns:cx3="http://schemas.microsoft.com/office/drawing/2016/5/9/chartex" xmlns:cx4="http://schemas.microsoft.com/office/drawing/2016/5/10/chartex" xmlns:cx5="http://schemas.microsoft.com/office/drawing/2016/5/11/chartex" xmlns:cx6="http://schemas.microsoft.com/office/drawing/2016/5/12/chartex" xmlns:cx7="http://schemas.microsoft.com/office/drawing/2016/5/13/chartex" xmlns:cx8="http://schemas.microsoft.com/office/drawing/2016/5/14/chartex" xmlns:mc="http://schemas.openxmlformats.org/markup-compatibility/2006" xmlns:aink="http://schemas.microsoft.com/office/drawing/2016/ink" xmlns:am3d="http://schemas.microsoft.com/office/drawing/2017/model3d" xmlns:o="urn:schemas-microsoft-com:office:office" xmlns:oel="http://schemas.microsoft.com/office/2019/extlst" xmlns:r="http://schemas.openxmlformats.org/officeDocument/2006/relationships" xmlns:m="http://schemas.openxmlformats.org/officeDocument/2006/math" xmlns:v="urn:schemas-microsoft-com:vml" xmlns:wp14="http://schemas.microsoft.com/office/word/2010/wordprocessingDrawing" xmlns:wp="http://schemas.openxmlformats.org/drawingml/2006/wordprocessingDrawing" xmlns:w10="urn:schemas-microsoft-com:office:word" xmlns:w="http://schemas.openxmlformats.org/wordprocessingml/2006/main" xmlns:w14="http://schemas.microsoft.com/office/word/2010/wordml" xmlns:w15="http://schemas.microsoft.com/office/word/2012/wordml" xmlns:w16cex="http://schemas.microsoft.com/office/word/2018/wordml/cex" xmlns:w16cid="http://schemas.microsoft.com/office/word/2016/wordml/cid" xmlns:w16="http://schemas.microsoft.com/office/word/2018/wordml" xmlns:w16sdtdh="http://schemas.microsoft.com/office/word/2020/wordml/sdtdatahash" xmlns:w16se="http://schemas.microsoft.com/office/word/2015/wordml/symex" xmlns:wpg="http://schemas.microsoft.com/office/word/2010/wordprocessingGroup" xmlns:wpi="http://schemas.microsoft.com/office/word/2010/wordprocessingInk" xmlns:wne="http://schemas.microsoft.com/office/word/2006/wordml" xmlns:wps="http://schemas.microsoft.com/office/word/2010/wordprocessingShape" mc:Ignorable="w14 w15 w16se w16cid w16 w16cex w16sdtdh wp14">
   <w:footnote w:type="separator" w:id="-1">
     <w:p>
       <w:pPr>
@@ -21619,7 +22404,7 @@
 </file>
 
 <file path=word/numbering.xml><?xml version="1.0" encoding="utf-8"?>
-<w:numbering xmlns:wpc="http://schemas.microsoft.com/office/word/2010/wordprocessingCanvas" xmlns:cx="http://schemas.microsoft.com/office/drawing/2014/chartex" xmlns:cx1="http://schemas.microsoft.com/office/drawing/2015/9/8/chartex" xmlns:cx2="http://schemas.microsoft.com/office/drawing/2015/10/21/chartex" xmlns:cx3="http://schemas.microsoft.com/office/drawing/2016/5/9/chartex" xmlns:cx4="http://schemas.microsoft.com/office/drawing/2016/5/10/chartex" xmlns:cx5="http://schemas.microsoft.com/office/drawing/2016/5/11/chartex" xmlns:cx6="http://schemas.microsoft.com/office/drawing/2016/5/12/chartex" xmlns:cx7="http://schemas.microsoft.com/office/drawing/2016/5/13/chartex" xmlns:cx8="http://schemas.microsoft.com/office/drawing/2016/5/14/chartex" xmlns:mc="http://schemas.openxmlformats.org/markup-compatibility/2006" xmlns:aink="http://schemas.microsoft.com/office/drawing/2016/ink" xmlns:am3d="http://schemas.microsoft.com/office/drawing/2017/model3d" xmlns:o="urn:schemas-microsoft-com:office:office" xmlns:r="http://schemas.openxmlformats.org/officeDocument/2006/relationships" xmlns:m="http://schemas.openxmlformats.org/officeDocument/2006/math" xmlns:v="urn:schemas-microsoft-com:vml" xmlns:wp14="http://schemas.microsoft.com/office/word/2010/wordprocessingDrawing" xmlns:wp="http://schemas.openxmlformats.org/drawingml/2006/wordprocessingDrawing" xmlns:w10="urn:schemas-microsoft-com:office:word" xmlns:w="http://schemas.openxmlformats.org/wordprocessingml/2006/main" xmlns:w14="http://schemas.microsoft.com/office/word/2010/wordml" xmlns:w15="http://schemas.microsoft.com/office/word/2012/wordml" xmlns:w16cex="http://schemas.microsoft.com/office/word/2018/wordml/cex" xmlns:w16cid="http://schemas.microsoft.com/office/word/2016/wordml/cid" xmlns:w16="http://schemas.microsoft.com/office/word/2018/wordml" xmlns:w16sdtdh="http://schemas.microsoft.com/office/word/2020/wordml/sdtdatahash" xmlns:w16se="http://schemas.microsoft.com/office/word/2015/wordml/symex" xmlns:wpg="http://schemas.microsoft.com/office/word/2010/wordprocessingGroup" xmlns:wpi="http://schemas.microsoft.com/office/word/2010/wordprocessingInk" xmlns:wne="http://schemas.microsoft.com/office/word/2006/wordml" xmlns:wps="http://schemas.microsoft.com/office/word/2010/wordprocessingShape" mc:Ignorable="w14 w15 w16se w16cid w16 w16cex w16sdtdh wp14">
+<w:numbering xmlns:wpc="http://schemas.microsoft.com/office/word/2010/wordprocessingCanvas" xmlns:cx="http://schemas.microsoft.com/office/drawing/2014/chartex" xmlns:cx1="http://schemas.microsoft.com/office/drawing/2015/9/8/chartex" xmlns:cx2="http://schemas.microsoft.com/office/drawing/2015/10/21/chartex" xmlns:cx3="http://schemas.microsoft.com/office/drawing/2016/5/9/chartex" xmlns:cx4="http://schemas.microsoft.com/office/drawing/2016/5/10/chartex" xmlns:cx5="http://schemas.microsoft.com/office/drawing/2016/5/11/chartex" xmlns:cx6="http://schemas.microsoft.com/office/drawing/2016/5/12/chartex" xmlns:cx7="http://schemas.microsoft.com/office/drawing/2016/5/13/chartex" xmlns:cx8="http://schemas.microsoft.com/office/drawing/2016/5/14/chartex" xmlns:mc="http://schemas.openxmlformats.org/markup-compatibility/2006" xmlns:aink="http://schemas.microsoft.com/office/drawing/2016/ink" xmlns:am3d="http://schemas.microsoft.com/office/drawing/2017/model3d" xmlns:o="urn:schemas-microsoft-com:office:office" xmlns:oel="http://schemas.microsoft.com/office/2019/extlst" xmlns:r="http://schemas.openxmlformats.org/officeDocument/2006/relationships" xmlns:m="http://schemas.openxmlformats.org/officeDocument/2006/math" xmlns:v="urn:schemas-microsoft-com:vml" xmlns:wp14="http://schemas.microsoft.com/office/word/2010/wordprocessingDrawing" xmlns:wp="http://schemas.openxmlformats.org/drawingml/2006/wordprocessingDrawing" xmlns:w10="urn:schemas-microsoft-com:office:word" xmlns:w="http://schemas.openxmlformats.org/wordprocessingml/2006/main" xmlns:w14="http://schemas.microsoft.com/office/word/2010/wordml" xmlns:w15="http://schemas.microsoft.com/office/word/2012/wordml" xmlns:w16cex="http://schemas.microsoft.com/office/word/2018/wordml/cex" xmlns:w16cid="http://schemas.microsoft.com/office/word/2016/wordml/cid" xmlns:w16="http://schemas.microsoft.com/office/word/2018/wordml" xmlns:w16sdtdh="http://schemas.microsoft.com/office/word/2020/wordml/sdtdatahash" xmlns:w16se="http://schemas.microsoft.com/office/word/2015/wordml/symex" xmlns:wpg="http://schemas.microsoft.com/office/word/2010/wordprocessingGroup" xmlns:wpi="http://schemas.microsoft.com/office/word/2010/wordprocessingInk" xmlns:wne="http://schemas.microsoft.com/office/word/2006/wordml" xmlns:wps="http://schemas.microsoft.com/office/word/2010/wordprocessingShape" mc:Ignorable="w14 w15 w16se w16cid w16 w16cex w16sdtdh wp14">
   <w:abstractNum w:abstractNumId="0" w15:restartNumberingAfterBreak="0">
     <w:nsid w:val="084E3B1F"/>
     <w:multiLevelType w:val="hybridMultilevel"/>
@@ -22597,6 +23382,119 @@
     </w:lvl>
   </w:abstractNum>
   <w:abstractNum w:abstractNumId="11" w15:restartNumberingAfterBreak="0">
+    <w:nsid w:val="714C4B42"/>
+    <w:multiLevelType w:val="hybridMultilevel"/>
+    <w:tmpl w:val="B5086590"/>
+    <w:lvl w:ilvl="0" w:tplc="04050001">
+      <w:start w:val="1"/>
+      <w:numFmt w:val="bullet"/>
+      <w:lvlText w:val=""/>
+      <w:lvlJc w:val="left"/>
+      <w:pPr>
+        <w:ind w:left="2136" w:hanging="360"/>
+      </w:pPr>
+      <w:rPr>
+        <w:rFonts w:ascii="Symbol" w:hAnsi="Symbol" w:hint="default"/>
+      </w:rPr>
+    </w:lvl>
+    <w:lvl w:ilvl="1" w:tplc="04050003" w:tentative="1">
+      <w:start w:val="1"/>
+      <w:numFmt w:val="bullet"/>
+      <w:lvlText w:val="o"/>
+      <w:lvlJc w:val="left"/>
+      <w:pPr>
+        <w:ind w:left="2856" w:hanging="360"/>
+      </w:pPr>
+      <w:rPr>
+        <w:rFonts w:ascii="Courier New" w:hAnsi="Courier New" w:cs="Courier New" w:hint="default"/>
+      </w:rPr>
+    </w:lvl>
+    <w:lvl w:ilvl="2" w:tplc="04050005" w:tentative="1">
+      <w:start w:val="1"/>
+      <w:numFmt w:val="bullet"/>
+      <w:lvlText w:val=""/>
+      <w:lvlJc w:val="left"/>
+      <w:pPr>
+        <w:ind w:left="3576" w:hanging="360"/>
+      </w:pPr>
+      <w:rPr>
+        <w:rFonts w:ascii="Wingdings" w:hAnsi="Wingdings" w:hint="default"/>
+      </w:rPr>
+    </w:lvl>
+    <w:lvl w:ilvl="3" w:tplc="04050001" w:tentative="1">
+      <w:start w:val="1"/>
+      <w:numFmt w:val="bullet"/>
+      <w:lvlText w:val=""/>
+      <w:lvlJc w:val="left"/>
+      <w:pPr>
+        <w:ind w:left="4296" w:hanging="360"/>
+      </w:pPr>
+      <w:rPr>
+        <w:rFonts w:ascii="Symbol" w:hAnsi="Symbol" w:hint="default"/>
+      </w:rPr>
+    </w:lvl>
+    <w:lvl w:ilvl="4" w:tplc="04050003" w:tentative="1">
+      <w:start w:val="1"/>
+      <w:numFmt w:val="bullet"/>
+      <w:lvlText w:val="o"/>
+      <w:lvlJc w:val="left"/>
+      <w:pPr>
+        <w:ind w:left="5016" w:hanging="360"/>
+      </w:pPr>
+      <w:rPr>
+        <w:rFonts w:ascii="Courier New" w:hAnsi="Courier New" w:cs="Courier New" w:hint="default"/>
+      </w:rPr>
+    </w:lvl>
+    <w:lvl w:ilvl="5" w:tplc="04050005" w:tentative="1">
+      <w:start w:val="1"/>
+      <w:numFmt w:val="bullet"/>
+      <w:lvlText w:val=""/>
+      <w:lvlJc w:val="left"/>
+      <w:pPr>
+        <w:ind w:left="5736" w:hanging="360"/>
+      </w:pPr>
+      <w:rPr>
+        <w:rFonts w:ascii="Wingdings" w:hAnsi="Wingdings" w:hint="default"/>
+      </w:rPr>
+    </w:lvl>
+    <w:lvl w:ilvl="6" w:tplc="04050001" w:tentative="1">
+      <w:start w:val="1"/>
+      <w:numFmt w:val="bullet"/>
+      <w:lvlText w:val=""/>
+      <w:lvlJc w:val="left"/>
+      <w:pPr>
+        <w:ind w:left="6456" w:hanging="360"/>
+      </w:pPr>
+      <w:rPr>
+        <w:rFonts w:ascii="Symbol" w:hAnsi="Symbol" w:hint="default"/>
+      </w:rPr>
+    </w:lvl>
+    <w:lvl w:ilvl="7" w:tplc="04050003" w:tentative="1">
+      <w:start w:val="1"/>
+      <w:numFmt w:val="bullet"/>
+      <w:lvlText w:val="o"/>
+      <w:lvlJc w:val="left"/>
+      <w:pPr>
+        <w:ind w:left="7176" w:hanging="360"/>
+      </w:pPr>
+      <w:rPr>
+        <w:rFonts w:ascii="Courier New" w:hAnsi="Courier New" w:cs="Courier New" w:hint="default"/>
+      </w:rPr>
+    </w:lvl>
+    <w:lvl w:ilvl="8" w:tplc="04050005" w:tentative="1">
+      <w:start w:val="1"/>
+      <w:numFmt w:val="bullet"/>
+      <w:lvlText w:val=""/>
+      <w:lvlJc w:val="left"/>
+      <w:pPr>
+        <w:ind w:left="7896" w:hanging="360"/>
+      </w:pPr>
+      <w:rPr>
+        <w:rFonts w:ascii="Wingdings" w:hAnsi="Wingdings" w:hint="default"/>
+      </w:rPr>
+    </w:lvl>
+  </w:abstractNum>
+  <w:abstractNum w:abstractNumId="12" w15:restartNumberingAfterBreak="0">
     <w:nsid w:val="733625F4"/>
     <w:multiLevelType w:val="hybridMultilevel"/>
     <w:tmpl w:val="FE7A4D8C"/>
@@ -22685,41 +23583,44 @@
       </w:pPr>
     </w:lvl>
   </w:abstractNum>
-  <w:num w:numId="1">
+  <w:num w:numId="1" w16cid:durableId="276911290">
     <w:abstractNumId w:val="0"/>
   </w:num>
-  <w:num w:numId="2">
-    <w:abstractNumId w:val="11"/>
+  <w:num w:numId="2" w16cid:durableId="758789729">
+    <w:abstractNumId w:val="12"/>
   </w:num>
-  <w:num w:numId="3">
+  <w:num w:numId="3" w16cid:durableId="19934335">
     <w:abstractNumId w:val="4"/>
   </w:num>
-  <w:num w:numId="4">
+  <w:num w:numId="4" w16cid:durableId="762184517">
     <w:abstractNumId w:val="5"/>
   </w:num>
-  <w:num w:numId="5">
+  <w:num w:numId="5" w16cid:durableId="672605687">
     <w:abstractNumId w:val="1"/>
   </w:num>
-  <w:num w:numId="6">
+  <w:num w:numId="6" w16cid:durableId="635451088">
     <w:abstractNumId w:val="8"/>
   </w:num>
-  <w:num w:numId="7">
+  <w:num w:numId="7" w16cid:durableId="1449662096">
     <w:abstractNumId w:val="7"/>
   </w:num>
-  <w:num w:numId="8">
+  <w:num w:numId="8" w16cid:durableId="1826504813">
     <w:abstractNumId w:val="10"/>
   </w:num>
-  <w:num w:numId="9">
+  <w:num w:numId="9" w16cid:durableId="2047244615">
     <w:abstractNumId w:val="6"/>
   </w:num>
-  <w:num w:numId="10">
+  <w:num w:numId="10" w16cid:durableId="348877375">
     <w:abstractNumId w:val="2"/>
   </w:num>
-  <w:num w:numId="11">
+  <w:num w:numId="11" w16cid:durableId="1566141486">
     <w:abstractNumId w:val="3"/>
   </w:num>
-  <w:num w:numId="12">
+  <w:num w:numId="12" w16cid:durableId="1744375643">
     <w:abstractNumId w:val="9"/>
+  </w:num>
+  <w:num w:numId="13" w16cid:durableId="262424783">
+    <w:abstractNumId w:val="11"/>
   </w:num>
 </w:numbering>
 </file>

</xml_diff>

<commit_message>
Controller  updated + created pdf
</commit_message>
<xml_diff>
--- a/dokumentace_riha_sopak.docx
+++ b/dokumentace_riha_sopak.docx
@@ -238,23 +238,7 @@
           <w:sz w:val="32"/>
           <w:szCs w:val="32"/>
         </w:rPr>
-        <w:t xml:space="preserve">Petr </w:t>
-      </w:r>
-      <w:proofErr w:type="spellStart"/>
-      <w:r>
-        <w:rPr>
-          <w:sz w:val="32"/>
-          <w:szCs w:val="32"/>
-        </w:rPr>
-        <w:t>Šopák</w:t>
-      </w:r>
-      <w:proofErr w:type="spellEnd"/>
-      <w:r>
-        <w:rPr>
-          <w:sz w:val="32"/>
-          <w:szCs w:val="32"/>
-        </w:rPr>
-        <w:t>, 221022</w:t>
+        <w:t>Petr Šopák, 221022</w:t>
       </w:r>
     </w:p>
     <w:p>
@@ -21681,17 +21665,58 @@
           <w:szCs w:val="32"/>
           <w:u w:val="single"/>
         </w:rPr>
-        <w:t>Implementace</w:t>
-      </w:r>
-      <w:r>
+        <w:t>Technická dokumentace projektu</w:t>
+      </w:r>
+    </w:p>
+    <w:p>
+      <w:pPr>
+        <w:ind w:firstLine="708"/>
         <w:rPr>
           <w:b/>
           <w:bCs/>
-          <w:sz w:val="32"/>
-          <w:szCs w:val="32"/>
+          <w:sz w:val="28"/>
+          <w:szCs w:val="28"/>
           <w:u w:val="single"/>
         </w:rPr>
+      </w:pPr>
+      <w:r>
+        <w:rPr>
+          <w:b/>
+          <w:bCs/>
+          <w:sz w:val="28"/>
+          <w:szCs w:val="28"/>
+        </w:rPr>
+        <w:t xml:space="preserve">a) </w:t>
+      </w:r>
+      <w:r>
+        <w:rPr>
+          <w:b/>
+          <w:bCs/>
+          <w:sz w:val="28"/>
+          <w:szCs w:val="28"/>
+          <w:u w:val="single"/>
+        </w:rPr>
+        <w:t>Implementace</w:t>
+      </w:r>
+      <w:r>
+        <w:rPr>
+          <w:b/>
+          <w:bCs/>
+          <w:sz w:val="28"/>
+          <w:szCs w:val="28"/>
+          <w:u w:val="single"/>
+        </w:rPr>
         <w:t xml:space="preserve"> řídicího SW</w:t>
+      </w:r>
+      <w:r>
+        <w:rPr>
+          <w:b/>
+          <w:bCs/>
+          <w:sz w:val="28"/>
+          <w:szCs w:val="28"/>
+          <w:u w:val="single"/>
+        </w:rPr>
+        <w:t xml:space="preserve"> a vlastní inovace</w:t>
       </w:r>
     </w:p>
     <w:p>
@@ -21917,11 +21942,12 @@
     </w:p>
     <w:p>
       <w:pPr>
+        <w:ind w:firstLine="708"/>
         <w:rPr>
           <w:b/>
           <w:bCs/>
-          <w:sz w:val="32"/>
-          <w:szCs w:val="32"/>
+          <w:sz w:val="28"/>
+          <w:szCs w:val="28"/>
           <w:u w:val="single"/>
         </w:rPr>
       </w:pPr>
@@ -21929,32 +21955,30 @@
         <w:rPr>
           <w:b/>
           <w:bCs/>
-          <w:sz w:val="32"/>
-          <w:szCs w:val="32"/>
-          <w:u w:val="single"/>
+          <w:sz w:val="28"/>
+          <w:szCs w:val="28"/>
         </w:rPr>
         <w:lastRenderedPageBreak/>
-        <w:t>7. N</w:t>
+        <w:t>b</w:t>
       </w:r>
       <w:r>
         <w:rPr>
           <w:b/>
           <w:bCs/>
-          <w:sz w:val="32"/>
-          <w:szCs w:val="32"/>
-          <w:u w:val="single"/>
-        </w:rPr>
-        <w:t xml:space="preserve">ávrh </w:t>
+          <w:sz w:val="28"/>
+          <w:szCs w:val="28"/>
+        </w:rPr>
+        <w:t xml:space="preserve">) </w:t>
       </w:r>
       <w:r>
         <w:rPr>
           <w:b/>
           <w:bCs/>
-          <w:sz w:val="32"/>
-          <w:szCs w:val="32"/>
+          <w:sz w:val="28"/>
+          <w:szCs w:val="28"/>
           <w:u w:val="single"/>
         </w:rPr>
-        <w:t>HMI</w:t>
+        <w:t>Návrh HMI</w:t>
       </w:r>
     </w:p>
     <w:p>
@@ -22145,12 +22169,11 @@
     </w:p>
     <w:p>
       <w:pPr>
-        <w:spacing w:after="120"/>
         <w:rPr>
           <w:b/>
           <w:bCs/>
-          <w:sz w:val="32"/>
-          <w:szCs w:val="32"/>
+          <w:sz w:val="28"/>
+          <w:szCs w:val="28"/>
           <w:u w:val="single"/>
         </w:rPr>
       </w:pPr>
@@ -22158,22 +22181,21 @@
         <w:rPr>
           <w:b/>
           <w:bCs/>
-          <w:sz w:val="32"/>
-          <w:szCs w:val="32"/>
-          <w:u w:val="single"/>
+          <w:sz w:val="28"/>
+          <w:szCs w:val="28"/>
         </w:rPr>
         <w:lastRenderedPageBreak/>
-        <w:t>8</w:t>
+        <w:t>c)</w:t>
       </w:r>
       <w:r>
         <w:rPr>
           <w:b/>
           <w:bCs/>
-          <w:sz w:val="32"/>
-          <w:szCs w:val="32"/>
+          <w:sz w:val="28"/>
+          <w:szCs w:val="28"/>
           <w:u w:val="single"/>
         </w:rPr>
-        <w:t>. Optimalizace regulačního děje</w:t>
+        <w:t xml:space="preserve"> Návrh regulátoru</w:t>
       </w:r>
     </w:p>
     <w:p>
@@ -22181,10 +22203,9 @@
         <w:pStyle w:val="Odstavecseseznamem"/>
         <w:numPr>
           <w:ilvl w:val="0"/>
-          <w:numId w:val="12"/>
+          <w:numId w:val="14"/>
         </w:numPr>
         <w:spacing w:after="240"/>
-        <w:ind w:left="714" w:hanging="357"/>
         <w:rPr>
           <w:b/>
           <w:bCs/>
@@ -22201,17 +22222,7 @@
           <w:szCs w:val="26"/>
           <w:u w:val="single"/>
         </w:rPr>
-        <w:t>Identifikace parametrů soustavy</w:t>
-      </w:r>
-      <w:r>
-        <w:rPr>
-          <w:b/>
-          <w:bCs/>
-          <w:sz w:val="26"/>
-          <w:szCs w:val="26"/>
-          <w:u w:val="single"/>
-        </w:rPr>
-        <w:t>:</w:t>
+        <w:t>Identifikace parametrů soustavy:</w:t>
       </w:r>
     </w:p>
     <w:p>
@@ -22645,7 +22656,7 @@
         </w:rPr>
         <w:lastRenderedPageBreak/>
         <w:drawing>
-          <wp:inline distT="0" distB="0" distL="0" distR="0" wp14:anchorId="26554D14" wp14:editId="4724335B">
+          <wp:inline distT="0" distB="0" distL="0" distR="0" wp14:anchorId="26554D14" wp14:editId="51C3AF6F">
             <wp:extent cx="4205677" cy="2720340"/>
             <wp:effectExtent l="0" t="0" r="4445" b="3810"/>
             <wp:docPr id="1673604975" name="Obrázek 1"/>
@@ -22716,7 +22727,7 @@
         <w:pStyle w:val="Odstavecseseznamem"/>
         <w:numPr>
           <w:ilvl w:val="0"/>
-          <w:numId w:val="12"/>
+          <w:numId w:val="14"/>
         </w:numPr>
         <w:rPr>
           <w:b/>
@@ -22847,8 +22858,93 @@
         <w:t xml:space="preserve"> </w:t>
       </w:r>
       <w:r>
-        <w:t>je vykreslen přenos regulátoru. Výsledný přenos PID regulátoru je zde:</w:t>
-      </w:r>
+        <w:t>j</w:t>
+      </w:r>
+      <w:r>
+        <w:t xml:space="preserve">sou parametry navrženého regulátoru a na </w:t>
+      </w:r>
+      <w:r>
+        <w:rPr>
+          <w:i/>
+          <w:iCs/>
+        </w:rPr>
+        <w:t>obr.15</w:t>
+      </w:r>
+      <w:r>
+        <w:t xml:space="preserve"> </w:t>
+      </w:r>
+      <w:r>
+        <w:t>průběhu</w:t>
+      </w:r>
+      <w:r>
+        <w:t xml:space="preserve"> PID regulátoru</w:t>
+      </w:r>
+      <w:r>
+        <w:t>.</w:t>
+      </w:r>
+    </w:p>
+    <w:p>
+      <w:pPr>
+        <w:spacing w:before="120"/>
+        <w:jc w:val="center"/>
+      </w:pPr>
+      <w:r>
+        <w:rPr>
+          <w:noProof/>
+        </w:rPr>
+        <w:drawing>
+          <wp:inline distT="0" distB="0" distL="0" distR="0" wp14:anchorId="069D2B0E" wp14:editId="3FA79DDB">
+            <wp:extent cx="4343400" cy="1096383"/>
+            <wp:effectExtent l="0" t="0" r="0" b="8890"/>
+            <wp:docPr id="810466669" name="Obrázek 1" descr="Obsah obrázku Písmo, diagram, skica, bílé&#10;&#10;Popis byl vytvořen automaticky"/>
+            <wp:cNvGraphicFramePr>
+              <a:graphicFrameLocks xmlns:a="http://schemas.openxmlformats.org/drawingml/2006/main" noChangeAspect="1"/>
+            </wp:cNvGraphicFramePr>
+            <a:graphic xmlns:a="http://schemas.openxmlformats.org/drawingml/2006/main">
+              <a:graphicData uri="http://schemas.openxmlformats.org/drawingml/2006/picture">
+                <pic:pic xmlns:pic="http://schemas.openxmlformats.org/drawingml/2006/picture">
+                  <pic:nvPicPr>
+                    <pic:cNvPr id="810466669" name="Obrázek 1" descr="Obsah obrázku Písmo, diagram, skica, bílé&#10;&#10;Popis byl vytvořen automaticky"/>
+                    <pic:cNvPicPr/>
+                  </pic:nvPicPr>
+                  <pic:blipFill>
+                    <a:blip r:embed="rId44"/>
+                    <a:stretch>
+                      <a:fillRect/>
+                    </a:stretch>
+                  </pic:blipFill>
+                  <pic:spPr>
+                    <a:xfrm>
+                      <a:off x="0" y="0"/>
+                      <a:ext cx="4381951" cy="1106114"/>
+                    </a:xfrm>
+                    <a:prstGeom prst="rect">
+                      <a:avLst/>
+                    </a:prstGeom>
+                  </pic:spPr>
+                </pic:pic>
+              </a:graphicData>
+            </a:graphic>
+          </wp:inline>
+        </w:drawing>
+      </w:r>
+    </w:p>
+    <w:p>
+      <w:pPr>
+        <w:jc w:val="center"/>
+      </w:pPr>
+      <w:r>
+        <w:t xml:space="preserve">Obr.13.: </w:t>
+      </w:r>
+      <w:r>
+        <w:t>Regulační obvod pro návrh regulátoru</w:t>
+      </w:r>
+    </w:p>
+    <w:p>
+      <w:pPr>
+        <w:spacing w:before="120"/>
+        <w:jc w:val="center"/>
+      </w:pPr>
     </w:p>
     <w:p>
       <w:pPr>
@@ -22876,7 +22972,7 @@
                     </pic:cNvPicPr>
                   </pic:nvPicPr>
                   <pic:blipFill>
-                    <a:blip r:embed="rId44">
+                    <a:blip r:embed="rId45">
                       <a:extLst>
                         <a:ext uri="{28A0092B-C50C-407E-A947-70E740481C1C}">
                           <a14:useLocalDpi xmlns:a14="http://schemas.microsoft.com/office/drawing/2010/main" val="0"/>
@@ -22913,10 +23009,31 @@
         <w:jc w:val="center"/>
       </w:pPr>
       <w:r>
+        <w:t>Obr.1</w:t>
+      </w:r>
+      <w:r>
+        <w:t>4</w:t>
+      </w:r>
+      <w:r>
+        <w:t xml:space="preserve">.: </w:t>
+      </w:r>
+      <w:r>
+        <w:t>Parametry navrženého PID regulátoru</w:t>
+      </w:r>
+    </w:p>
+    <w:p>
+      <w:pPr>
+        <w:jc w:val="center"/>
+      </w:pPr>
+    </w:p>
+    <w:p>
+      <w:pPr>
+        <w:jc w:val="center"/>
+      </w:pPr>
+      <w:r>
         <w:rPr>
           <w:noProof/>
         </w:rPr>
-        <w:lastRenderedPageBreak/>
         <w:drawing>
           <wp:inline distT="0" distB="0" distL="0" distR="0" wp14:anchorId="0B3D6FB7" wp14:editId="3B98C2D9">
             <wp:extent cx="3864186" cy="2484120"/>
@@ -22935,7 +23052,7 @@
                     </pic:cNvPicPr>
                   </pic:nvPicPr>
                   <pic:blipFill>
-                    <a:blip r:embed="rId45">
+                    <a:blip r:embed="rId46">
                       <a:extLst>
                         <a:ext uri="{28A0092B-C50C-407E-A947-70E740481C1C}">
                           <a14:useLocalDpi xmlns:a14="http://schemas.microsoft.com/office/drawing/2010/main" val="0"/>
@@ -22969,10 +23086,35 @@
     </w:p>
     <w:p>
       <w:pPr>
+        <w:jc w:val="center"/>
+      </w:pPr>
+      <w:r>
+        <w:t>Obr.1</w:t>
+      </w:r>
+      <w:r>
+        <w:t>5</w:t>
+      </w:r>
+      <w:r>
+        <w:t>.: Průběh</w:t>
+      </w:r>
+      <w:r>
+        <w:t xml:space="preserve"> navrženého regulátoru</w:t>
+      </w:r>
+      <w:r>
+        <w:t>.</w:t>
+      </w:r>
+    </w:p>
+    <w:p>
+      <w:pPr>
+        <w:jc w:val="center"/>
+      </w:pPr>
+    </w:p>
+    <w:p>
+      <w:pPr>
         <w:pStyle w:val="Odstavecseseznamem"/>
         <w:numPr>
           <w:ilvl w:val="0"/>
-          <w:numId w:val="12"/>
+          <w:numId w:val="14"/>
         </w:numPr>
         <w:spacing w:after="0"/>
         <w:ind w:left="714" w:hanging="357"/>
@@ -23507,33 +23649,64 @@
         <w:t xml:space="preserve">. </w:t>
       </w:r>
       <w:r>
-        <w:t>A použité hodnoty jsou na obrázku obr.15. Navržený P</w:t>
-      </w:r>
-      <w:r>
-        <w:t>ID</w:t>
-      </w:r>
-      <w:r>
-        <w:t xml:space="preserve"> byl otestován a výsledný průběh </w:t>
-      </w:r>
-      <w:r>
-        <w:t xml:space="preserve">regulované hodnoty </w:t>
-      </w:r>
-      <w:r>
-        <w:t xml:space="preserve">lze vidět na </w:t>
+        <w:t xml:space="preserve">A použité hodnoty jsou na obrázku </w:t>
       </w:r>
       <w:r>
         <w:rPr>
           <w:i/>
           <w:iCs/>
         </w:rPr>
-        <w:t>obr. 1</w:t>
+        <w:t>obr.</w:t>
       </w:r>
       <w:r>
         <w:rPr>
           <w:i/>
           <w:iCs/>
         </w:rPr>
+        <w:t xml:space="preserve"> </w:t>
+      </w:r>
+      <w:r>
+        <w:rPr>
+          <w:i/>
+          <w:iCs/>
+        </w:rPr>
+        <w:t>1</w:t>
+      </w:r>
+      <w:r>
+        <w:rPr>
+          <w:i/>
+          <w:iCs/>
+        </w:rPr>
         <w:t>6</w:t>
+      </w:r>
+      <w:r>
+        <w:t>. Navržený P</w:t>
+      </w:r>
+      <w:r>
+        <w:t>ID</w:t>
+      </w:r>
+      <w:r>
+        <w:t xml:space="preserve"> byl otestován a výsledný průběh </w:t>
+      </w:r>
+      <w:r>
+        <w:t xml:space="preserve">regulované hodnoty </w:t>
+      </w:r>
+      <w:r>
+        <w:t xml:space="preserve">lze vidět na </w:t>
+      </w:r>
+      <w:r>
+        <w:rPr>
+          <w:i/>
+          <w:iCs/>
+        </w:rPr>
+        <w:t>obr. 1</w:t>
+      </w:r>
+      <w:r>
+        <w:rPr>
+          <w:i/>
+          <w:iCs/>
+        </w:rPr>
+        <w:t>7</w:t>
       </w:r>
       <w:r>
         <w:t>.</w:t>
@@ -24272,6 +24445,7 @@
         <w:rPr>
           <w:noProof/>
         </w:rPr>
+        <w:lastRenderedPageBreak/>
         <w:drawing>
           <wp:inline distT="0" distB="0" distL="0" distR="0" wp14:anchorId="2802FA7D" wp14:editId="2DE58149">
             <wp:extent cx="2377440" cy="1651158"/>
@@ -24290,7 +24464,7 @@
                     </pic:cNvPicPr>
                   </pic:nvPicPr>
                   <pic:blipFill>
-                    <a:blip r:embed="rId46">
+                    <a:blip r:embed="rId47">
                       <a:extLst>
                         <a:ext uri="{28A0092B-C50C-407E-A947-70E740481C1C}">
                           <a14:useLocalDpi xmlns:a14="http://schemas.microsoft.com/office/drawing/2010/main" val="0"/>
@@ -24327,8 +24501,13 @@
         <w:jc w:val="center"/>
       </w:pPr>
       <w:r>
-        <w:lastRenderedPageBreak/>
-        <w:t>Obr.15.: Nastaveny hodnoty pro regulátor v PLC</w:t>
+        <w:t>Obr.1</w:t>
+      </w:r>
+      <w:r>
+        <w:t>6</w:t>
+      </w:r>
+      <w:r>
+        <w:t>.: Nastaveny hodnoty pro regulátor v PLC</w:t>
       </w:r>
     </w:p>
     <w:p/>
@@ -24341,9 +24520,9 @@
           <w:noProof/>
         </w:rPr>
         <w:drawing>
-          <wp:inline distT="0" distB="0" distL="0" distR="0" wp14:anchorId="07170AF7" wp14:editId="4899ADD1">
-            <wp:extent cx="4458761" cy="1905000"/>
-            <wp:effectExtent l="0" t="0" r="0" b="0"/>
+          <wp:inline distT="0" distB="0" distL="0" distR="0" wp14:anchorId="07170AF7" wp14:editId="25C87A7E">
+            <wp:extent cx="5510603" cy="2354398"/>
+            <wp:effectExtent l="0" t="0" r="0" b="8255"/>
             <wp:docPr id="1662695955" name="Obrázek 2"/>
             <wp:cNvGraphicFramePr>
               <a:graphicFrameLocks xmlns:a="http://schemas.openxmlformats.org/drawingml/2006/main" noChangeAspect="1"/>
@@ -24358,7 +24537,7 @@
                     </pic:cNvPicPr>
                   </pic:nvPicPr>
                   <pic:blipFill>
-                    <a:blip r:embed="rId47" cstate="print">
+                    <a:blip r:embed="rId48" cstate="print">
                       <a:extLst>
                         <a:ext uri="{28A0092B-C50C-407E-A947-70E740481C1C}">
                           <a14:useLocalDpi xmlns:a14="http://schemas.microsoft.com/office/drawing/2010/main" val="0"/>
@@ -24373,7 +24552,7 @@
                   <pic:spPr bwMode="auto">
                     <a:xfrm>
                       <a:off x="0" y="0"/>
-                      <a:ext cx="4475222" cy="1912033"/>
+                      <a:ext cx="5540217" cy="2367050"/>
                     </a:xfrm>
                     <a:prstGeom prst="rect">
                       <a:avLst/>
@@ -24395,7 +24574,13 @@
         <w:jc w:val="center"/>
       </w:pPr>
       <w:r>
-        <w:t>Obr.16.: Výsledný průběh z PLC</w:t>
+        <w:t>Obr.1</w:t>
+      </w:r>
+      <w:r>
+        <w:t>7</w:t>
+      </w:r>
+      <w:r>
+        <w:t>.: Výsledný průběh z PLC</w:t>
       </w:r>
     </w:p>
     <w:p>
@@ -24406,7 +24591,7 @@
       </w:pPr>
     </w:p>
     <w:sectPr>
-      <w:footerReference w:type="default" r:id="rId48"/>
+      <w:footerReference w:type="default" r:id="rId49"/>
       <w:pgSz w:w="11906" w:h="16838"/>
       <w:pgMar w:top="1417" w:right="1417" w:bottom="1417" w:left="1417" w:header="708" w:footer="708" w:gutter="0"/>
       <w:cols w:space="708"/>
@@ -25056,16 +25241,16 @@
     </w:lvl>
   </w:abstractNum>
   <w:abstractNum w:abstractNumId="6" w15:restartNumberingAfterBreak="0">
-    <w:nsid w:val="27E47DE3"/>
+    <w:nsid w:val="21DC1F38"/>
     <w:multiLevelType w:val="hybridMultilevel"/>
-    <w:tmpl w:val="26E8D6E0"/>
-    <w:lvl w:ilvl="0" w:tplc="6914BED2">
+    <w:tmpl w:val="F3E05B1A"/>
+    <w:lvl w:ilvl="0" w:tplc="04050011">
       <w:start w:val="1"/>
       <w:numFmt w:val="decimal"/>
-      <w:lvlText w:val="%1."/>
+      <w:lvlText w:val="%1)"/>
       <w:lvlJc w:val="left"/>
       <w:pPr>
-        <w:ind w:left="1776" w:hanging="360"/>
+        <w:ind w:left="720" w:hanging="360"/>
       </w:pPr>
       <w:rPr>
         <w:rFonts w:hint="default"/>
@@ -25077,7 +25262,7 @@
       <w:lvlText w:val="%2."/>
       <w:lvlJc w:val="left"/>
       <w:pPr>
-        <w:ind w:left="2496" w:hanging="360"/>
+        <w:ind w:left="1440" w:hanging="360"/>
       </w:pPr>
     </w:lvl>
     <w:lvl w:ilvl="2" w:tplc="0405001B" w:tentative="1">
@@ -25086,7 +25271,7 @@
       <w:lvlText w:val="%3."/>
       <w:lvlJc w:val="right"/>
       <w:pPr>
-        <w:ind w:left="3216" w:hanging="180"/>
+        <w:ind w:left="2160" w:hanging="180"/>
       </w:pPr>
     </w:lvl>
     <w:lvl w:ilvl="3" w:tplc="0405000F" w:tentative="1">
@@ -25095,7 +25280,7 @@
       <w:lvlText w:val="%4."/>
       <w:lvlJc w:val="left"/>
       <w:pPr>
-        <w:ind w:left="3936" w:hanging="360"/>
+        <w:ind w:left="2880" w:hanging="360"/>
       </w:pPr>
     </w:lvl>
     <w:lvl w:ilvl="4" w:tplc="04050019" w:tentative="1">
@@ -25104,7 +25289,7 @@
       <w:lvlText w:val="%5."/>
       <w:lvlJc w:val="left"/>
       <w:pPr>
-        <w:ind w:left="4656" w:hanging="360"/>
+        <w:ind w:left="3600" w:hanging="360"/>
       </w:pPr>
     </w:lvl>
     <w:lvl w:ilvl="5" w:tplc="0405001B" w:tentative="1">
@@ -25113,7 +25298,7 @@
       <w:lvlText w:val="%6."/>
       <w:lvlJc w:val="right"/>
       <w:pPr>
-        <w:ind w:left="5376" w:hanging="180"/>
+        <w:ind w:left="4320" w:hanging="180"/>
       </w:pPr>
     </w:lvl>
     <w:lvl w:ilvl="6" w:tplc="0405000F" w:tentative="1">
@@ -25122,7 +25307,7 @@
       <w:lvlText w:val="%7."/>
       <w:lvlJc w:val="left"/>
       <w:pPr>
-        <w:ind w:left="6096" w:hanging="360"/>
+        <w:ind w:left="5040" w:hanging="360"/>
       </w:pPr>
     </w:lvl>
     <w:lvl w:ilvl="7" w:tplc="04050019" w:tentative="1">
@@ -25131,7 +25316,7 @@
       <w:lvlText w:val="%8."/>
       <w:lvlJc w:val="left"/>
       <w:pPr>
-        <w:ind w:left="6816" w:hanging="360"/>
+        <w:ind w:left="5760" w:hanging="360"/>
       </w:pPr>
     </w:lvl>
     <w:lvl w:ilvl="8" w:tplc="0405001B" w:tentative="1">
@@ -25140,11 +25325,100 @@
       <w:lvlText w:val="%9."/>
       <w:lvlJc w:val="right"/>
       <w:pPr>
-        <w:ind w:left="7536" w:hanging="180"/>
+        <w:ind w:left="6480" w:hanging="180"/>
       </w:pPr>
     </w:lvl>
   </w:abstractNum>
   <w:abstractNum w:abstractNumId="7" w15:restartNumberingAfterBreak="0">
+    <w:nsid w:val="27E47DE3"/>
+    <w:multiLevelType w:val="hybridMultilevel"/>
+    <w:tmpl w:val="26E8D6E0"/>
+    <w:lvl w:ilvl="0" w:tplc="6914BED2">
+      <w:start w:val="1"/>
+      <w:numFmt w:val="decimal"/>
+      <w:lvlText w:val="%1."/>
+      <w:lvlJc w:val="left"/>
+      <w:pPr>
+        <w:ind w:left="1776" w:hanging="360"/>
+      </w:pPr>
+      <w:rPr>
+        <w:rFonts w:hint="default"/>
+      </w:rPr>
+    </w:lvl>
+    <w:lvl w:ilvl="1" w:tplc="04050019" w:tentative="1">
+      <w:start w:val="1"/>
+      <w:numFmt w:val="lowerLetter"/>
+      <w:lvlText w:val="%2."/>
+      <w:lvlJc w:val="left"/>
+      <w:pPr>
+        <w:ind w:left="2496" w:hanging="360"/>
+      </w:pPr>
+    </w:lvl>
+    <w:lvl w:ilvl="2" w:tplc="0405001B" w:tentative="1">
+      <w:start w:val="1"/>
+      <w:numFmt w:val="lowerRoman"/>
+      <w:lvlText w:val="%3."/>
+      <w:lvlJc w:val="right"/>
+      <w:pPr>
+        <w:ind w:left="3216" w:hanging="180"/>
+      </w:pPr>
+    </w:lvl>
+    <w:lvl w:ilvl="3" w:tplc="0405000F" w:tentative="1">
+      <w:start w:val="1"/>
+      <w:numFmt w:val="decimal"/>
+      <w:lvlText w:val="%4."/>
+      <w:lvlJc w:val="left"/>
+      <w:pPr>
+        <w:ind w:left="3936" w:hanging="360"/>
+      </w:pPr>
+    </w:lvl>
+    <w:lvl w:ilvl="4" w:tplc="04050019" w:tentative="1">
+      <w:start w:val="1"/>
+      <w:numFmt w:val="lowerLetter"/>
+      <w:lvlText w:val="%5."/>
+      <w:lvlJc w:val="left"/>
+      <w:pPr>
+        <w:ind w:left="4656" w:hanging="360"/>
+      </w:pPr>
+    </w:lvl>
+    <w:lvl w:ilvl="5" w:tplc="0405001B" w:tentative="1">
+      <w:start w:val="1"/>
+      <w:numFmt w:val="lowerRoman"/>
+      <w:lvlText w:val="%6."/>
+      <w:lvlJc w:val="right"/>
+      <w:pPr>
+        <w:ind w:left="5376" w:hanging="180"/>
+      </w:pPr>
+    </w:lvl>
+    <w:lvl w:ilvl="6" w:tplc="0405000F" w:tentative="1">
+      <w:start w:val="1"/>
+      <w:numFmt w:val="decimal"/>
+      <w:lvlText w:val="%7."/>
+      <w:lvlJc w:val="left"/>
+      <w:pPr>
+        <w:ind w:left="6096" w:hanging="360"/>
+      </w:pPr>
+    </w:lvl>
+    <w:lvl w:ilvl="7" w:tplc="04050019" w:tentative="1">
+      <w:start w:val="1"/>
+      <w:numFmt w:val="lowerLetter"/>
+      <w:lvlText w:val="%8."/>
+      <w:lvlJc w:val="left"/>
+      <w:pPr>
+        <w:ind w:left="6816" w:hanging="360"/>
+      </w:pPr>
+    </w:lvl>
+    <w:lvl w:ilvl="8" w:tplc="0405001B" w:tentative="1">
+      <w:start w:val="1"/>
+      <w:numFmt w:val="lowerRoman"/>
+      <w:lvlText w:val="%9."/>
+      <w:lvlJc w:val="right"/>
+      <w:pPr>
+        <w:ind w:left="7536" w:hanging="180"/>
+      </w:pPr>
+    </w:lvl>
+  </w:abstractNum>
+  <w:abstractNum w:abstractNumId="8" w15:restartNumberingAfterBreak="0">
     <w:nsid w:val="460C05D5"/>
     <w:multiLevelType w:val="hybridMultilevel"/>
     <w:tmpl w:val="FE7A4D8C"/>
@@ -25233,7 +25507,7 @@
       </w:pPr>
     </w:lvl>
   </w:abstractNum>
-  <w:abstractNum w:abstractNumId="8" w15:restartNumberingAfterBreak="0">
+  <w:abstractNum w:abstractNumId="9" w15:restartNumberingAfterBreak="0">
     <w:nsid w:val="49ED5E32"/>
     <w:multiLevelType w:val="hybridMultilevel"/>
     <w:tmpl w:val="FE7A4D8C"/>
@@ -25322,7 +25596,7 @@
       </w:pPr>
     </w:lvl>
   </w:abstractNum>
-  <w:abstractNum w:abstractNumId="9" w15:restartNumberingAfterBreak="0">
+  <w:abstractNum w:abstractNumId="10" w15:restartNumberingAfterBreak="0">
     <w:nsid w:val="51B97867"/>
     <w:multiLevelType w:val="hybridMultilevel"/>
     <w:tmpl w:val="FE7A4D8C"/>
@@ -25411,7 +25685,7 @@
       </w:pPr>
     </w:lvl>
   </w:abstractNum>
-  <w:abstractNum w:abstractNumId="10" w15:restartNumberingAfterBreak="0">
+  <w:abstractNum w:abstractNumId="11" w15:restartNumberingAfterBreak="0">
     <w:nsid w:val="6B957447"/>
     <w:multiLevelType w:val="hybridMultilevel"/>
     <w:tmpl w:val="DE4A6532"/>
@@ -25500,7 +25774,7 @@
       </w:pPr>
     </w:lvl>
   </w:abstractNum>
-  <w:abstractNum w:abstractNumId="11" w15:restartNumberingAfterBreak="0">
+  <w:abstractNum w:abstractNumId="12" w15:restartNumberingAfterBreak="0">
     <w:nsid w:val="714C4B42"/>
     <w:multiLevelType w:val="hybridMultilevel"/>
     <w:tmpl w:val="B5086590"/>
@@ -25613,7 +25887,7 @@
       </w:rPr>
     </w:lvl>
   </w:abstractNum>
-  <w:abstractNum w:abstractNumId="12" w15:restartNumberingAfterBreak="0">
+  <w:abstractNum w:abstractNumId="13" w15:restartNumberingAfterBreak="0">
     <w:nsid w:val="733625F4"/>
     <w:multiLevelType w:val="hybridMultilevel"/>
     <w:tmpl w:val="FE7A4D8C"/>
@@ -25706,7 +25980,7 @@
     <w:abstractNumId w:val="0"/>
   </w:num>
   <w:num w:numId="2" w16cid:durableId="758789729">
-    <w:abstractNumId w:val="12"/>
+    <w:abstractNumId w:val="13"/>
   </w:num>
   <w:num w:numId="3" w16cid:durableId="19934335">
     <w:abstractNumId w:val="4"/>
@@ -25718,16 +25992,16 @@
     <w:abstractNumId w:val="1"/>
   </w:num>
   <w:num w:numId="6" w16cid:durableId="635451088">
+    <w:abstractNumId w:val="9"/>
+  </w:num>
+  <w:num w:numId="7" w16cid:durableId="1449662096">
     <w:abstractNumId w:val="8"/>
   </w:num>
-  <w:num w:numId="7" w16cid:durableId="1449662096">
-    <w:abstractNumId w:val="7"/>
-  </w:num>
   <w:num w:numId="8" w16cid:durableId="1826504813">
-    <w:abstractNumId w:val="10"/>
+    <w:abstractNumId w:val="11"/>
   </w:num>
   <w:num w:numId="9" w16cid:durableId="2047244615">
-    <w:abstractNumId w:val="6"/>
+    <w:abstractNumId w:val="7"/>
   </w:num>
   <w:num w:numId="10" w16cid:durableId="348877375">
     <w:abstractNumId w:val="2"/>
@@ -25736,10 +26010,13 @@
     <w:abstractNumId w:val="3"/>
   </w:num>
   <w:num w:numId="12" w16cid:durableId="1744375643">
-    <w:abstractNumId w:val="9"/>
+    <w:abstractNumId w:val="10"/>
   </w:num>
   <w:num w:numId="13" w16cid:durableId="262424783">
-    <w:abstractNumId w:val="11"/>
+    <w:abstractNumId w:val="12"/>
+  </w:num>
+  <w:num w:numId="14" w16cid:durableId="1991401504">
+    <w:abstractNumId w:val="6"/>
   </w:num>
 </w:numbering>
 </file>

</xml_diff>